<commit_message>
Changed format of some diagrams to improve PDF export quality. Updated contents page.
</commit_message>
<xml_diff>
--- a/doc/[w15-2j][v0.1].docx
+++ b/doc/[w15-2j][v0.1].docx
@@ -7,8 +7,6 @@
         <w:pStyle w:val="Title"/>
         <w:jc w:val="center"/>
       </w:pPr>
-      <w:bookmarkStart w:id="0" w:name="_GoBack"/>
-      <w:bookmarkEnd w:id="0"/>
       <w:r>
         <w:rPr>
           <w:rFonts w:asciiTheme="minorHAnsi" w:hAnsiTheme="minorHAnsi" w:cstheme="minorHAnsi"/>
@@ -436,6 +434,8 @@
             </w:r>
           </w:p>
         </w:tc>
+        <w:bookmarkStart w:id="0" w:name="_GoBack"/>
+        <w:bookmarkEnd w:id="0"/>
       </w:tr>
     </w:tbl>
     <w:p>
@@ -466,7 +466,7 @@
           <w:numId w:val="0"/>
         </w:numPr>
       </w:pPr>
-      <w:bookmarkStart w:id="1" w:name="_Toc338089751"/>
+      <w:bookmarkStart w:id="1" w:name="_Toc338102199"/>
       <w:r>
         <w:lastRenderedPageBreak/>
         <w:t>Credits</w:t>
@@ -583,8 +583,16 @@
               <w:ilvl w:val="0"/>
               <w:numId w:val="0"/>
             </w:numPr>
+            <w:rPr>
+              <w:rStyle w:val="Heading1Char"/>
+              <w:b w:val="0"/>
+            </w:rPr>
           </w:pPr>
           <w:r>
+            <w:rPr>
+              <w:rStyle w:val="Heading1Char"/>
+              <w:b w:val="0"/>
+            </w:rPr>
             <w:t>Contents</w:t>
           </w:r>
         </w:p>
@@ -607,7 +615,7 @@
           <w:r>
             <w:fldChar w:fldCharType="separate"/>
           </w:r>
-          <w:hyperlink w:anchor="_Toc338089751" w:history="1">
+          <w:hyperlink w:anchor="_Toc338102199" w:history="1">
             <w:r>
               <w:rPr>
                 <w:rStyle w:val="Hyperlink"/>
@@ -634,7 +642,7 @@
                 <w:noProof/>
                 <w:webHidden/>
               </w:rPr>
-              <w:instrText xml:space="preserve"> PAGEREF _Toc338089751 \h </w:instrText>
+              <w:instrText xml:space="preserve"> PAGEREF _Toc338102199 \h </w:instrText>
             </w:r>
             <w:r>
               <w:rPr>
@@ -676,7 +684,7 @@
               <w:noProof/>
             </w:rPr>
           </w:pPr>
-          <w:hyperlink w:anchor="_Toc338089752" w:history="1">
+          <w:hyperlink w:anchor="_Toc338102200" w:history="1">
             <w:r>
               <w:rPr>
                 <w:rStyle w:val="Hyperlink"/>
@@ -716,7 +724,7 @@
                 <w:noProof/>
                 <w:webHidden/>
               </w:rPr>
-              <w:instrText xml:space="preserve"> PAGEREF _Toc338089752 \h </w:instrText>
+              <w:instrText xml:space="preserve"> PAGEREF _Toc338102200 \h </w:instrText>
             </w:r>
             <w:r>
               <w:rPr>
@@ -758,7 +766,7 @@
               <w:noProof/>
             </w:rPr>
           </w:pPr>
-          <w:hyperlink w:anchor="_Toc338089753" w:history="1">
+          <w:hyperlink w:anchor="_Toc338102201" w:history="1">
             <w:r>
               <w:rPr>
                 <w:rStyle w:val="Hyperlink"/>
@@ -798,7 +806,7 @@
                 <w:noProof/>
                 <w:webHidden/>
               </w:rPr>
-              <w:instrText xml:space="preserve"> PAGEREF _Toc338089753 \h </w:instrText>
+              <w:instrText xml:space="preserve"> PAGEREF _Toc338102201 \h </w:instrText>
             </w:r>
             <w:r>
               <w:rPr>
@@ -840,7 +848,7 @@
               <w:noProof/>
             </w:rPr>
           </w:pPr>
-          <w:hyperlink w:anchor="_Toc338089754" w:history="1">
+          <w:hyperlink w:anchor="_Toc338102202" w:history="1">
             <w:r>
               <w:rPr>
                 <w:rStyle w:val="Hyperlink"/>
@@ -880,7 +888,7 @@
                 <w:noProof/>
                 <w:webHidden/>
               </w:rPr>
-              <w:instrText xml:space="preserve"> PAGEREF _Toc338089754 \h </w:instrText>
+              <w:instrText xml:space="preserve"> PAGEREF _Toc338102202 \h </w:instrText>
             </w:r>
             <w:r>
               <w:rPr>
@@ -922,7 +930,7 @@
               <w:noProof/>
             </w:rPr>
           </w:pPr>
-          <w:hyperlink w:anchor="_Toc338089755" w:history="1">
+          <w:hyperlink w:anchor="_Toc338102203" w:history="1">
             <w:r>
               <w:rPr>
                 <w:rStyle w:val="Hyperlink"/>
@@ -962,7 +970,7 @@
                 <w:noProof/>
                 <w:webHidden/>
               </w:rPr>
-              <w:instrText xml:space="preserve"> PAGEREF _Toc338089755 \h </w:instrText>
+              <w:instrText xml:space="preserve"> PAGEREF _Toc338102203 \h </w:instrText>
             </w:r>
             <w:r>
               <w:rPr>
@@ -1004,7 +1012,7 @@
               <w:noProof/>
             </w:rPr>
           </w:pPr>
-          <w:hyperlink w:anchor="_Toc338089756" w:history="1">
+          <w:hyperlink w:anchor="_Toc338102204" w:history="1">
             <w:r>
               <w:rPr>
                 <w:rStyle w:val="Hyperlink"/>
@@ -1044,7 +1052,7 @@
                 <w:noProof/>
                 <w:webHidden/>
               </w:rPr>
-              <w:instrText xml:space="preserve"> PAGEREF _Toc338089756 \h </w:instrText>
+              <w:instrText xml:space="preserve"> PAGEREF _Toc338102204 \h </w:instrText>
             </w:r>
             <w:r>
               <w:rPr>
@@ -1086,7 +1094,7 @@
               <w:noProof/>
             </w:rPr>
           </w:pPr>
-          <w:hyperlink w:anchor="_Toc338089757" w:history="1">
+          <w:hyperlink w:anchor="_Toc338102205" w:history="1">
             <w:r>
               <w:rPr>
                 <w:rStyle w:val="Hyperlink"/>
@@ -1126,7 +1134,7 @@
                 <w:noProof/>
                 <w:webHidden/>
               </w:rPr>
-              <w:instrText xml:space="preserve"> PAGEREF _Toc338089757 \h </w:instrText>
+              <w:instrText xml:space="preserve"> PAGEREF _Toc338102205 \h </w:instrText>
             </w:r>
             <w:r>
               <w:rPr>
@@ -1168,7 +1176,7 @@
               <w:noProof/>
             </w:rPr>
           </w:pPr>
-          <w:hyperlink w:anchor="_Toc338089758" w:history="1">
+          <w:hyperlink w:anchor="_Toc338102206" w:history="1">
             <w:r>
               <w:rPr>
                 <w:rStyle w:val="Hyperlink"/>
@@ -1208,7 +1216,7 @@
                 <w:noProof/>
                 <w:webHidden/>
               </w:rPr>
-              <w:instrText xml:space="preserve"> PAGEREF _Toc338089758 \h </w:instrText>
+              <w:instrText xml:space="preserve"> PAGEREF _Toc338102206 \h </w:instrText>
             </w:r>
             <w:r>
               <w:rPr>
@@ -1250,7 +1258,7 @@
               <w:noProof/>
             </w:rPr>
           </w:pPr>
-          <w:hyperlink w:anchor="_Toc338089759" w:history="1">
+          <w:hyperlink w:anchor="_Toc338102207" w:history="1">
             <w:r>
               <w:rPr>
                 <w:rStyle w:val="Hyperlink"/>
@@ -1290,7 +1298,7 @@
                 <w:noProof/>
                 <w:webHidden/>
               </w:rPr>
-              <w:instrText xml:space="preserve"> PAGEREF _Toc338089759 \h </w:instrText>
+              <w:instrText xml:space="preserve"> PAGEREF _Toc338102207 \h </w:instrText>
             </w:r>
             <w:r>
               <w:rPr>
@@ -1332,7 +1340,7 @@
               <w:noProof/>
             </w:rPr>
           </w:pPr>
-          <w:hyperlink w:anchor="_Toc338089760" w:history="1">
+          <w:hyperlink w:anchor="_Toc338102208" w:history="1">
             <w:r>
               <w:rPr>
                 <w:rStyle w:val="Hyperlink"/>
@@ -1372,7 +1380,7 @@
                 <w:noProof/>
                 <w:webHidden/>
               </w:rPr>
-              <w:instrText xml:space="preserve"> PAGEREF _Toc338089760 \h </w:instrText>
+              <w:instrText xml:space="preserve"> PAGEREF _Toc338102208 \h </w:instrText>
             </w:r>
             <w:r>
               <w:rPr>
@@ -1414,7 +1422,7 @@
               <w:noProof/>
             </w:rPr>
           </w:pPr>
-          <w:hyperlink w:anchor="_Toc338089761" w:history="1">
+          <w:hyperlink w:anchor="_Toc338102209" w:history="1">
             <w:r>
               <w:rPr>
                 <w:rStyle w:val="Hyperlink"/>
@@ -1454,7 +1462,7 @@
                 <w:noProof/>
                 <w:webHidden/>
               </w:rPr>
-              <w:instrText xml:space="preserve"> PAGEREF _Toc338089761 \h </w:instrText>
+              <w:instrText xml:space="preserve"> PAGEREF _Toc338102209 \h </w:instrText>
             </w:r>
             <w:r>
               <w:rPr>
@@ -1496,7 +1504,7 @@
               <w:noProof/>
             </w:rPr>
           </w:pPr>
-          <w:hyperlink w:anchor="_Toc338089762" w:history="1">
+          <w:hyperlink w:anchor="_Toc338102210" w:history="1">
             <w:r>
               <w:rPr>
                 <w:rStyle w:val="Hyperlink"/>
@@ -1536,7 +1544,7 @@
                 <w:noProof/>
                 <w:webHidden/>
               </w:rPr>
-              <w:instrText xml:space="preserve"> PAGEREF _Toc338089762 \h </w:instrText>
+              <w:instrText xml:space="preserve"> PAGEREF _Toc338102210 \h </w:instrText>
             </w:r>
             <w:r>
               <w:rPr>
@@ -1578,7 +1586,7 @@
               <w:noProof/>
             </w:rPr>
           </w:pPr>
-          <w:hyperlink w:anchor="_Toc338089763" w:history="1">
+          <w:hyperlink w:anchor="_Toc338102211" w:history="1">
             <w:r>
               <w:rPr>
                 <w:rStyle w:val="Hyperlink"/>
@@ -1618,7 +1626,7 @@
                 <w:noProof/>
                 <w:webHidden/>
               </w:rPr>
-              <w:instrText xml:space="preserve"> PAGEREF _Toc338089763 \h </w:instrText>
+              <w:instrText xml:space="preserve"> PAGEREF _Toc338102211 \h </w:instrText>
             </w:r>
             <w:r>
               <w:rPr>
@@ -1660,7 +1668,7 @@
               <w:noProof/>
             </w:rPr>
           </w:pPr>
-          <w:hyperlink w:anchor="_Toc338089764" w:history="1">
+          <w:hyperlink w:anchor="_Toc338102212" w:history="1">
             <w:r>
               <w:rPr>
                 <w:rStyle w:val="Hyperlink"/>
@@ -1700,7 +1708,7 @@
                 <w:noProof/>
                 <w:webHidden/>
               </w:rPr>
-              <w:instrText xml:space="preserve"> PAGEREF _Toc338089764 \h </w:instrText>
+              <w:instrText xml:space="preserve"> PAGEREF _Toc338102212 \h </w:instrText>
             </w:r>
             <w:r>
               <w:rPr>
@@ -1742,7 +1750,7 @@
               <w:noProof/>
             </w:rPr>
           </w:pPr>
-          <w:hyperlink w:anchor="_Toc338089765" w:history="1">
+          <w:hyperlink w:anchor="_Toc338102213" w:history="1">
             <w:r>
               <w:rPr>
                 <w:rStyle w:val="Hyperlink"/>
@@ -1782,7 +1790,7 @@
                 <w:noProof/>
                 <w:webHidden/>
               </w:rPr>
-              <w:instrText xml:space="preserve"> PAGEREF _Toc338089765 \h </w:instrText>
+              <w:instrText xml:space="preserve"> PAGEREF _Toc338102213 \h </w:instrText>
             </w:r>
             <w:r>
               <w:rPr>
@@ -1824,7 +1832,7 @@
               <w:noProof/>
             </w:rPr>
           </w:pPr>
-          <w:hyperlink w:anchor="_Toc338089766" w:history="1">
+          <w:hyperlink w:anchor="_Toc338102214" w:history="1">
             <w:r>
               <w:rPr>
                 <w:rStyle w:val="Hyperlink"/>
@@ -1864,7 +1872,7 @@
                 <w:noProof/>
                 <w:webHidden/>
               </w:rPr>
-              <w:instrText xml:space="preserve"> PAGEREF _Toc338089766 \h </w:instrText>
+              <w:instrText xml:space="preserve"> PAGEREF _Toc338102214 \h </w:instrText>
             </w:r>
             <w:r>
               <w:rPr>
@@ -1906,7 +1914,7 @@
               <w:noProof/>
             </w:rPr>
           </w:pPr>
-          <w:hyperlink w:anchor="_Toc338089767" w:history="1">
+          <w:hyperlink w:anchor="_Toc338102215" w:history="1">
             <w:r>
               <w:rPr>
                 <w:rStyle w:val="Hyperlink"/>
@@ -1946,7 +1954,7 @@
                 <w:noProof/>
                 <w:webHidden/>
               </w:rPr>
-              <w:instrText xml:space="preserve"> PAGEREF _Toc338089767 \h </w:instrText>
+              <w:instrText xml:space="preserve"> PAGEREF _Toc338102215 \h </w:instrText>
             </w:r>
             <w:r>
               <w:rPr>
@@ -1988,7 +1996,7 @@
               <w:noProof/>
             </w:rPr>
           </w:pPr>
-          <w:hyperlink w:anchor="_Toc338089768" w:history="1">
+          <w:hyperlink w:anchor="_Toc338102216" w:history="1">
             <w:r>
               <w:rPr>
                 <w:rStyle w:val="Hyperlink"/>
@@ -2028,7 +2036,7 @@
                 <w:noProof/>
                 <w:webHidden/>
               </w:rPr>
-              <w:instrText xml:space="preserve"> PAGEREF _Toc338089768 \h </w:instrText>
+              <w:instrText xml:space="preserve"> PAGEREF _Toc338102216 \h </w:instrText>
             </w:r>
             <w:r>
               <w:rPr>
@@ -2070,7 +2078,7 @@
               <w:noProof/>
             </w:rPr>
           </w:pPr>
-          <w:hyperlink w:anchor="_Toc338089769" w:history="1">
+          <w:hyperlink w:anchor="_Toc338102217" w:history="1">
             <w:r>
               <w:rPr>
                 <w:rStyle w:val="Hyperlink"/>
@@ -2110,7 +2118,7 @@
                 <w:noProof/>
                 <w:webHidden/>
               </w:rPr>
-              <w:instrText xml:space="preserve"> PAGEREF _Toc338089769 \h </w:instrText>
+              <w:instrText xml:space="preserve"> PAGEREF _Toc338102217 \h </w:instrText>
             </w:r>
             <w:r>
               <w:rPr>
@@ -2152,7 +2160,7 @@
               <w:noProof/>
             </w:rPr>
           </w:pPr>
-          <w:hyperlink w:anchor="_Toc338089770" w:history="1">
+          <w:hyperlink w:anchor="_Toc338102218" w:history="1">
             <w:r>
               <w:rPr>
                 <w:rStyle w:val="Hyperlink"/>
@@ -2192,7 +2200,7 @@
                 <w:noProof/>
                 <w:webHidden/>
               </w:rPr>
-              <w:instrText xml:space="preserve"> PAGEREF _Toc338089770 \h </w:instrText>
+              <w:instrText xml:space="preserve"> PAGEREF _Toc338102218 \h </w:instrText>
             </w:r>
             <w:r>
               <w:rPr>
@@ -2234,7 +2242,7 @@
               <w:noProof/>
             </w:rPr>
           </w:pPr>
-          <w:hyperlink w:anchor="_Toc338089771" w:history="1">
+          <w:hyperlink w:anchor="_Toc338102219" w:history="1">
             <w:r>
               <w:rPr>
                 <w:rStyle w:val="Hyperlink"/>
@@ -2274,7 +2282,7 @@
                 <w:noProof/>
                 <w:webHidden/>
               </w:rPr>
-              <w:instrText xml:space="preserve"> PAGEREF _Toc338089771 \h </w:instrText>
+              <w:instrText xml:space="preserve"> PAGEREF _Toc338102219 \h </w:instrText>
             </w:r>
             <w:r>
               <w:rPr>
@@ -2316,7 +2324,7 @@
               <w:noProof/>
             </w:rPr>
           </w:pPr>
-          <w:hyperlink w:anchor="_Toc338089772" w:history="1">
+          <w:hyperlink w:anchor="_Toc338102220" w:history="1">
             <w:r>
               <w:rPr>
                 <w:rStyle w:val="Hyperlink"/>
@@ -2356,7 +2364,7 @@
                 <w:noProof/>
                 <w:webHidden/>
               </w:rPr>
-              <w:instrText xml:space="preserve"> PAGEREF _Toc338089772 \h </w:instrText>
+              <w:instrText xml:space="preserve"> PAGEREF _Toc338102220 \h </w:instrText>
             </w:r>
             <w:r>
               <w:rPr>
@@ -2398,7 +2406,7 @@
               <w:noProof/>
             </w:rPr>
           </w:pPr>
-          <w:hyperlink w:anchor="_Toc338089773" w:history="1">
+          <w:hyperlink w:anchor="_Toc338102221" w:history="1">
             <w:r>
               <w:rPr>
                 <w:rStyle w:val="Hyperlink"/>
@@ -2438,7 +2446,7 @@
                 <w:noProof/>
                 <w:webHidden/>
               </w:rPr>
-              <w:instrText xml:space="preserve"> PAGEREF _Toc338089773 \h </w:instrText>
+              <w:instrText xml:space="preserve"> PAGEREF _Toc338102221 \h </w:instrText>
             </w:r>
             <w:r>
               <w:rPr>
@@ -2480,7 +2488,7 @@
               <w:noProof/>
             </w:rPr>
           </w:pPr>
-          <w:hyperlink w:anchor="_Toc338089774" w:history="1">
+          <w:hyperlink w:anchor="_Toc338102222" w:history="1">
             <w:r>
               <w:rPr>
                 <w:rStyle w:val="Hyperlink"/>
@@ -2520,7 +2528,7 @@
                 <w:noProof/>
                 <w:webHidden/>
               </w:rPr>
-              <w:instrText xml:space="preserve"> PAGEREF _Toc338089774 \h </w:instrText>
+              <w:instrText xml:space="preserve"> PAGEREF _Toc338102222 \h </w:instrText>
             </w:r>
             <w:r>
               <w:rPr>
@@ -2540,7 +2548,7 @@
                 <w:noProof/>
                 <w:webHidden/>
               </w:rPr>
-              <w:t>11</w:t>
+              <w:t>12</w:t>
             </w:r>
             <w:r>
               <w:rPr>
@@ -2562,7 +2570,7 @@
               <w:noProof/>
             </w:rPr>
           </w:pPr>
-          <w:hyperlink w:anchor="_Toc338089775" w:history="1">
+          <w:hyperlink w:anchor="_Toc338102223" w:history="1">
             <w:r>
               <w:rPr>
                 <w:rStyle w:val="Hyperlink"/>
@@ -2602,7 +2610,7 @@
                 <w:noProof/>
                 <w:webHidden/>
               </w:rPr>
-              <w:instrText xml:space="preserve"> PAGEREF _Toc338089775 \h </w:instrText>
+              <w:instrText xml:space="preserve"> PAGEREF _Toc338102223 \h </w:instrText>
             </w:r>
             <w:r>
               <w:rPr>
@@ -2644,7 +2652,7 @@
               <w:noProof/>
             </w:rPr>
           </w:pPr>
-          <w:hyperlink w:anchor="_Toc338089776" w:history="1">
+          <w:hyperlink w:anchor="_Toc338102224" w:history="1">
             <w:r>
               <w:rPr>
                 <w:rStyle w:val="Hyperlink"/>
@@ -2684,7 +2692,7 @@
                 <w:noProof/>
                 <w:webHidden/>
               </w:rPr>
-              <w:instrText xml:space="preserve"> PAGEREF _Toc338089776 \h </w:instrText>
+              <w:instrText xml:space="preserve"> PAGEREF _Toc338102224 \h </w:instrText>
             </w:r>
             <w:r>
               <w:rPr>
@@ -2726,7 +2734,7 @@
               <w:noProof/>
             </w:rPr>
           </w:pPr>
-          <w:hyperlink w:anchor="_Toc338089777" w:history="1">
+          <w:hyperlink w:anchor="_Toc338102225" w:history="1">
             <w:r>
               <w:rPr>
                 <w:rStyle w:val="Hyperlink"/>
@@ -2766,7 +2774,7 @@
                 <w:noProof/>
                 <w:webHidden/>
               </w:rPr>
-              <w:instrText xml:space="preserve"> PAGEREF _Toc338089777 \h </w:instrText>
+              <w:instrText xml:space="preserve"> PAGEREF _Toc338102225 \h </w:instrText>
             </w:r>
             <w:r>
               <w:rPr>
@@ -2808,7 +2816,7 @@
               <w:noProof/>
             </w:rPr>
           </w:pPr>
-          <w:hyperlink w:anchor="_Toc338089778" w:history="1">
+          <w:hyperlink w:anchor="_Toc338102226" w:history="1">
             <w:r>
               <w:rPr>
                 <w:rStyle w:val="Hyperlink"/>
@@ -2848,7 +2856,7 @@
                 <w:noProof/>
                 <w:webHidden/>
               </w:rPr>
-              <w:instrText xml:space="preserve"> PAGEREF _Toc338089778 \h </w:instrText>
+              <w:instrText xml:space="preserve"> PAGEREF _Toc338102226 \h </w:instrText>
             </w:r>
             <w:r>
               <w:rPr>
@@ -2890,7 +2898,7 @@
               <w:noProof/>
             </w:rPr>
           </w:pPr>
-          <w:hyperlink w:anchor="_Toc338089779" w:history="1">
+          <w:hyperlink w:anchor="_Toc338102227" w:history="1">
             <w:r>
               <w:rPr>
                 <w:rStyle w:val="Hyperlink"/>
@@ -2930,7 +2938,7 @@
                 <w:noProof/>
                 <w:webHidden/>
               </w:rPr>
-              <w:instrText xml:space="preserve"> PAGEREF _Toc338089779 \h </w:instrText>
+              <w:instrText xml:space="preserve"> PAGEREF _Toc338102227 \h </w:instrText>
             </w:r>
             <w:r>
               <w:rPr>
@@ -2951,85 +2959,6 @@
                 <w:webHidden/>
               </w:rPr>
               <w:t>15</w:t>
-            </w:r>
-            <w:r>
-              <w:rPr>
-                <w:noProof/>
-                <w:webHidden/>
-              </w:rPr>
-              <w:fldChar w:fldCharType="end"/>
-            </w:r>
-          </w:hyperlink>
-        </w:p>
-        <w:p>
-          <w:pPr>
-            <w:pStyle w:val="TOC1"/>
-            <w:tabs>
-              <w:tab w:val="left" w:pos="440"/>
-              <w:tab w:val="right" w:leader="dot" w:pos="9016"/>
-            </w:tabs>
-            <w:rPr>
-              <w:noProof/>
-            </w:rPr>
-          </w:pPr>
-          <w:hyperlink w:anchor="_Toc338089780" w:history="1">
-            <w:r>
-              <w:rPr>
-                <w:rStyle w:val="Hyperlink"/>
-                <w:noProof/>
-              </w:rPr>
-              <w:t>5</w:t>
-            </w:r>
-            <w:r>
-              <w:rPr>
-                <w:noProof/>
-              </w:rPr>
-              <w:tab/>
-            </w:r>
-            <w:r>
-              <w:rPr>
-                <w:rStyle w:val="Hyperlink"/>
-                <w:noProof/>
-              </w:rPr>
-              <w:t>Glossary</w:t>
-            </w:r>
-            <w:r>
-              <w:rPr>
-                <w:noProof/>
-                <w:webHidden/>
-              </w:rPr>
-              <w:tab/>
-            </w:r>
-            <w:r>
-              <w:rPr>
-                <w:noProof/>
-                <w:webHidden/>
-              </w:rPr>
-              <w:fldChar w:fldCharType="begin"/>
-            </w:r>
-            <w:r>
-              <w:rPr>
-                <w:noProof/>
-                <w:webHidden/>
-              </w:rPr>
-              <w:instrText xml:space="preserve"> PAGEREF _Toc338089780 \h </w:instrText>
-            </w:r>
-            <w:r>
-              <w:rPr>
-                <w:noProof/>
-                <w:webHidden/>
-              </w:rPr>
-              <w:fldChar w:fldCharType="separate"/>
-            </w:r>
-            <w:r>
-              <w:rPr>
-                <w:b/>
-                <w:bCs/>
-                <w:noProof/>
-                <w:webHidden/>
-                <w:lang w:val="en-US"/>
-              </w:rPr>
-              <w:t>Error! Bookmark not defined.</w:t>
             </w:r>
             <w:r>
               <w:rPr>
@@ -3115,7 +3044,7 @@
       <w:pPr>
         <w:pStyle w:val="Heading1"/>
       </w:pPr>
-      <w:bookmarkStart w:id="2" w:name="_Toc338089752"/>
+      <w:bookmarkStart w:id="2" w:name="_Toc338102200"/>
       <w:r>
         <w:t>System Requirements</w:t>
       </w:r>
@@ -3166,7 +3095,7 @@
       <w:pPr>
         <w:pStyle w:val="Heading1"/>
       </w:pPr>
-      <w:bookmarkStart w:id="3" w:name="_Toc338089753"/>
+      <w:bookmarkStart w:id="3" w:name="_Toc338102201"/>
       <w:r>
         <w:t>Running DoIt!</w:t>
       </w:r>
@@ -3202,7 +3131,7 @@
       <w:pPr>
         <w:pStyle w:val="Heading1"/>
       </w:pPr>
-      <w:bookmarkStart w:id="4" w:name="_Toc338089754"/>
+      <w:bookmarkStart w:id="4" w:name="_Toc338102202"/>
       <w:r>
         <w:t>Using DoIt!</w:t>
       </w:r>
@@ -3212,7 +3141,7 @@
       <w:pPr>
         <w:pStyle w:val="Heading2"/>
       </w:pPr>
-      <w:bookmarkStart w:id="5" w:name="_Toc338089755"/>
+      <w:bookmarkStart w:id="5" w:name="_Toc338102203"/>
       <w:r>
         <w:t>DoIt! Main</w:t>
       </w:r>
@@ -3277,7 +3206,7 @@
       <w:pPr>
         <w:pStyle w:val="Heading2"/>
       </w:pPr>
-      <w:bookmarkStart w:id="6" w:name="_Toc338089756"/>
+      <w:bookmarkStart w:id="6" w:name="_Toc338102204"/>
       <w:r>
         <w:t>Quick Add</w:t>
       </w:r>
@@ -3395,7 +3324,7 @@
       <w:pPr>
         <w:pStyle w:val="Heading2"/>
       </w:pPr>
-      <w:bookmarkStart w:id="7" w:name="_Toc338089757"/>
+      <w:bookmarkStart w:id="7" w:name="_Toc338102205"/>
       <w:r>
         <w:t>Command-line Interface</w:t>
       </w:r>
@@ -3415,7 +3344,7 @@
       <w:pPr>
         <w:pStyle w:val="Heading1"/>
       </w:pPr>
-      <w:bookmarkStart w:id="8" w:name="_Toc338089758"/>
+      <w:bookmarkStart w:id="8" w:name="_Toc338102206"/>
       <w:r>
         <w:t>Supported Task Types</w:t>
       </w:r>
@@ -3526,7 +3455,7 @@
       <w:pPr>
         <w:pStyle w:val="Heading1"/>
       </w:pPr>
-      <w:bookmarkStart w:id="9" w:name="_Toc338089759"/>
+      <w:bookmarkStart w:id="9" w:name="_Toc338102207"/>
       <w:r>
         <w:t>Command Reference</w:t>
       </w:r>
@@ -3737,7 +3666,7 @@
               <w:spacing w:after="0"/>
               <w:jc w:val="center"/>
               <w:rPr>
-                <w:rFonts w:ascii="Calibri Light" w:hAnsi="Calibri Light"/>
+                <w:rFonts w:cstheme="minorHAnsi"/>
                 <w:b/>
                 <w:i/>
                 <w:sz w:val="20"/>
@@ -3746,7 +3675,7 @@
             </w:pPr>
             <w:r>
               <w:rPr>
-                <w:rFonts w:ascii="Calibri Light" w:hAnsi="Calibri Light"/>
+                <w:rFonts w:cstheme="minorHAnsi"/>
                 <w:b/>
                 <w:i/>
                 <w:sz w:val="20"/>
@@ -4233,7 +4162,7 @@
               <w:spacing w:after="0"/>
               <w:jc w:val="center"/>
               <w:rPr>
-                <w:rFonts w:ascii="Calibri Light" w:hAnsi="Calibri Light"/>
+                <w:rFonts w:asciiTheme="minorHAnsi" w:hAnsiTheme="minorHAnsi" w:cstheme="minorHAnsi"/>
                 <w:b/>
                 <w:i/>
                 <w:sz w:val="20"/>
@@ -4242,7 +4171,7 @@
             </w:pPr>
             <w:r>
               <w:rPr>
-                <w:rFonts w:ascii="Calibri Light" w:hAnsi="Calibri Light"/>
+                <w:rFonts w:asciiTheme="minorHAnsi" w:hAnsiTheme="minorHAnsi" w:cstheme="minorHAnsi"/>
                 <w:b/>
                 <w:i/>
                 <w:sz w:val="20"/>
@@ -5091,7 +5020,7 @@
               <w:spacing w:after="0"/>
               <w:jc w:val="center"/>
               <w:rPr>
-                <w:rFonts w:ascii="Calibri Light" w:hAnsi="Calibri Light"/>
+                <w:rFonts w:cstheme="minorHAnsi"/>
                 <w:b/>
                 <w:i/>
                 <w:sz w:val="20"/>
@@ -5100,7 +5029,7 @@
             </w:pPr>
             <w:r>
               <w:rPr>
-                <w:rFonts w:ascii="Calibri Light" w:hAnsi="Calibri Light"/>
+                <w:rFonts w:cstheme="minorHAnsi"/>
                 <w:b/>
                 <w:i/>
                 <w:sz w:val="20"/>
@@ -5478,7 +5407,7 @@
               <w:spacing w:after="0"/>
               <w:jc w:val="center"/>
               <w:rPr>
-                <w:rFonts w:ascii="Calibri Light" w:hAnsi="Calibri Light"/>
+                <w:rFonts w:cstheme="minorHAnsi"/>
                 <w:b/>
                 <w:i/>
                 <w:sz w:val="20"/>
@@ -5487,7 +5416,7 @@
             </w:pPr>
             <w:r>
               <w:rPr>
-                <w:rFonts w:ascii="Calibri Light" w:hAnsi="Calibri Light"/>
+                <w:rFonts w:cstheme="minorHAnsi"/>
                 <w:b/>
                 <w:i/>
                 <w:sz w:val="20"/>
@@ -6129,7 +6058,7 @@
               <w:spacing w:after="0"/>
               <w:jc w:val="center"/>
               <w:rPr>
-                <w:rFonts w:ascii="Calibri Light" w:hAnsi="Calibri Light"/>
+                <w:rFonts w:cstheme="minorHAnsi"/>
                 <w:b/>
                 <w:i/>
                 <w:sz w:val="20"/>
@@ -6138,7 +6067,7 @@
             </w:pPr>
             <w:r>
               <w:rPr>
-                <w:rFonts w:ascii="Calibri Light" w:hAnsi="Calibri Light"/>
+                <w:rFonts w:cstheme="minorHAnsi"/>
                 <w:b/>
                 <w:i/>
                 <w:sz w:val="20"/>
@@ -6542,7 +6471,7 @@
               <w:spacing w:after="0"/>
               <w:jc w:val="center"/>
               <w:rPr>
-                <w:rFonts w:ascii="Calibri Light" w:hAnsi="Calibri Light"/>
+                <w:rFonts w:cstheme="minorHAnsi"/>
                 <w:b/>
                 <w:i/>
                 <w:sz w:val="20"/>
@@ -6551,7 +6480,7 @@
             </w:pPr>
             <w:r>
               <w:rPr>
-                <w:rFonts w:ascii="Calibri Light" w:hAnsi="Calibri Light"/>
+                <w:rFonts w:cstheme="minorHAnsi"/>
                 <w:b/>
                 <w:i/>
                 <w:sz w:val="20"/>
@@ -6823,15 +6752,6 @@
                 <w:szCs w:val="20"/>
               </w:rPr>
               <w:t>Undo changes</w:t>
-            </w:r>
-            <w:r>
-              <w:rPr>
-                <w:b/>
-                <w:i/>
-                <w:sz w:val="20"/>
-                <w:szCs w:val="20"/>
-              </w:rPr>
-              <w:t>`</w:t>
             </w:r>
           </w:p>
         </w:tc>
@@ -7189,7 +7109,7 @@
           <w:numId w:val="20"/>
         </w:numPr>
       </w:pPr>
-      <w:bookmarkStart w:id="10" w:name="_Toc338089760"/>
+      <w:bookmarkStart w:id="10" w:name="_Toc338102208"/>
       <w:r>
         <w:t>Introduction</w:t>
       </w:r>
@@ -7214,7 +7134,7 @@
       <w:pPr>
         <w:pStyle w:val="Heading1"/>
       </w:pPr>
-      <w:bookmarkStart w:id="11" w:name="_Toc338089761"/>
+      <w:bookmarkStart w:id="11" w:name="_Toc338102209"/>
       <w:r>
         <w:t>Architecture</w:t>
       </w:r>
@@ -7309,14 +7229,27 @@
       <w:r>
         <w:t xml:space="preserve">Figure </w:t>
       </w:r>
-      <w:fldSimple w:instr=" SEQ Figure \* ARABIC ">
-        <w:r>
-          <w:rPr>
-            <w:noProof/>
-          </w:rPr>
-          <w:t>1</w:t>
-        </w:r>
-      </w:fldSimple>
+      <w:r>
+        <w:fldChar w:fldCharType="begin"/>
+      </w:r>
+      <w:r>
+        <w:instrText xml:space="preserve"> SEQ Figure \* ARABIC </w:instrText>
+      </w:r>
+      <w:r>
+        <w:fldChar w:fldCharType="separate"/>
+      </w:r>
+      <w:r>
+        <w:rPr>
+          <w:noProof/>
+        </w:rPr>
+        <w:t>1</w:t>
+      </w:r>
+      <w:r>
+        <w:rPr>
+          <w:noProof/>
+        </w:rPr>
+        <w:fldChar w:fldCharType="end"/>
+      </w:r>
       <w:r>
         <w:t>: Architecture of DoIt!</w:t>
       </w:r>
@@ -7338,7 +7271,7 @@
       <w:pPr>
         <w:pStyle w:val="Heading1"/>
       </w:pPr>
-      <w:bookmarkStart w:id="12" w:name="_Toc338089762"/>
+      <w:bookmarkStart w:id="12" w:name="_Toc338102210"/>
       <w:r>
         <w:lastRenderedPageBreak/>
         <w:t>Understanding the command flow</w:t>
@@ -7360,8 +7293,8 @@
         </w:rPr>
         <w:drawing>
           <wp:inline distT="0" distB="0" distL="0" distR="0">
-            <wp:extent cx="5829300" cy="5372100"/>
-            <wp:effectExtent l="0" t="0" r="0" b="0"/>
+            <wp:extent cx="5655945" cy="5188690"/>
+            <wp:effectExtent l="0" t="0" r="1905" b="0"/>
             <wp:docPr id="4" name="Picture 4"/>
             <wp:cNvGraphicFramePr>
               <a:graphicFrameLocks xmlns:a="http://schemas.openxmlformats.org/drawingml/2006/main" noChangeAspect="1"/>
@@ -7376,20 +7309,20 @@
                     </pic:cNvPicPr>
                   </pic:nvPicPr>
                   <pic:blipFill rotWithShape="1">
-                    <a:blip r:embed="rId19">
+                    <a:blip r:embed="rId19" cstate="print">
                       <a:extLst>
                         <a:ext uri="{28A0092B-C50C-407E-A947-70E740481C1C}">
                           <a14:useLocalDpi xmlns:a14="http://schemas.microsoft.com/office/drawing/2010/main" val="0"/>
                         </a:ext>
                       </a:extLst>
                     </a:blip>
-                    <a:srcRect l="803" r="1026" b="4891"/>
+                    <a:srcRect b="3411"/>
                     <a:stretch/>
                   </pic:blipFill>
                   <pic:spPr bwMode="auto">
                     <a:xfrm>
                       <a:off x="0" y="0"/>
-                      <a:ext cx="5829300" cy="5372100"/>
+                      <a:ext cx="5659155" cy="5191635"/>
                     </a:xfrm>
                     <a:prstGeom prst="rect">
                       <a:avLst/>
@@ -7419,14 +7352,27 @@
       <w:r>
         <w:t xml:space="preserve">Figure </w:t>
       </w:r>
-      <w:fldSimple w:instr=" SEQ Figure \* ARABIC ">
-        <w:r>
-          <w:rPr>
-            <w:noProof/>
-          </w:rPr>
-          <w:t>2</w:t>
-        </w:r>
-      </w:fldSimple>
+      <w:r>
+        <w:fldChar w:fldCharType="begin"/>
+      </w:r>
+      <w:r>
+        <w:instrText xml:space="preserve"> SEQ Figure \* ARABIC </w:instrText>
+      </w:r>
+      <w:r>
+        <w:fldChar w:fldCharType="separate"/>
+      </w:r>
+      <w:r>
+        <w:rPr>
+          <w:noProof/>
+        </w:rPr>
+        <w:t>2</w:t>
+      </w:r>
+      <w:r>
+        <w:rPr>
+          <w:noProof/>
+        </w:rPr>
+        <w:fldChar w:fldCharType="end"/>
+      </w:r>
       <w:r>
         <w:t xml:space="preserve">: Sequence Diagram for </w:t>
       </w:r>
@@ -7457,7 +7403,7 @@
       <w:pPr>
         <w:pStyle w:val="Heading1"/>
       </w:pPr>
-      <w:bookmarkStart w:id="13" w:name="_Toc338089763"/>
+      <w:bookmarkStart w:id="13" w:name="_Toc338102211"/>
       <w:r>
         <w:lastRenderedPageBreak/>
         <w:t>Components</w:t>
@@ -7476,7 +7422,7 @@
       <w:pPr>
         <w:pStyle w:val="Heading2"/>
       </w:pPr>
-      <w:bookmarkStart w:id="14" w:name="_Toc338089764"/>
+      <w:bookmarkStart w:id="14" w:name="_Toc338102212"/>
       <w:r>
         <w:t>UI</w:t>
       </w:r>
@@ -7558,7 +7504,7 @@
       <w:pPr>
         <w:pStyle w:val="Heading3"/>
       </w:pPr>
-      <w:bookmarkStart w:id="15" w:name="_Toc338089765"/>
+      <w:bookmarkStart w:id="15" w:name="_Toc338102213"/>
       <w:r>
         <w:t>Classes</w:t>
       </w:r>
@@ -7653,14 +7599,27 @@
                             <w:r>
                               <w:t xml:space="preserve">Figure </w:t>
                             </w:r>
-                            <w:fldSimple w:instr=" SEQ Figure \* ARABIC ">
-                              <w:r>
-                                <w:rPr>
-                                  <w:noProof/>
-                                </w:rPr>
-                                <w:t>3</w:t>
-                              </w:r>
-                            </w:fldSimple>
+                            <w:r>
+                              <w:fldChar w:fldCharType="begin"/>
+                            </w:r>
+                            <w:r>
+                              <w:instrText xml:space="preserve"> SEQ Figure \* ARABIC </w:instrText>
+                            </w:r>
+                            <w:r>
+                              <w:fldChar w:fldCharType="separate"/>
+                            </w:r>
+                            <w:r>
+                              <w:rPr>
+                                <w:noProof/>
+                              </w:rPr>
+                              <w:t>3</w:t>
+                            </w:r>
+                            <w:r>
+                              <w:rPr>
+                                <w:noProof/>
+                              </w:rPr>
+                              <w:fldChar w:fldCharType="end"/>
+                            </w:r>
                             <w:r>
                               <w:t>: Class diagram for UI</w:t>
                             </w:r>
@@ -7699,14 +7658,27 @@
                       <w:r>
                         <w:t xml:space="preserve">Figure </w:t>
                       </w:r>
-                      <w:fldSimple w:instr=" SEQ Figure \* ARABIC ">
-                        <w:r>
-                          <w:rPr>
-                            <w:noProof/>
-                          </w:rPr>
-                          <w:t>3</w:t>
-                        </w:r>
-                      </w:fldSimple>
+                      <w:r>
+                        <w:fldChar w:fldCharType="begin"/>
+                      </w:r>
+                      <w:r>
+                        <w:instrText xml:space="preserve"> SEQ Figure \* ARABIC </w:instrText>
+                      </w:r>
+                      <w:r>
+                        <w:fldChar w:fldCharType="separate"/>
+                      </w:r>
+                      <w:r>
+                        <w:rPr>
+                          <w:noProof/>
+                        </w:rPr>
+                        <w:t>3</w:t>
+                      </w:r>
+                      <w:r>
+                        <w:rPr>
+                          <w:noProof/>
+                        </w:rPr>
+                        <w:fldChar w:fldCharType="end"/>
+                      </w:r>
                       <w:r>
                         <w:t>: Class diagram for UI</w:t>
                       </w:r>
@@ -7742,7 +7714,7 @@
       <w:pPr>
         <w:pStyle w:val="Heading3"/>
       </w:pPr>
-      <w:bookmarkStart w:id="16" w:name="_Toc338089766"/>
+      <w:bookmarkStart w:id="16" w:name="_Toc338102214"/>
       <w:r>
         <w:t>Important APIs of the UI Abstract Class</w:t>
       </w:r>
@@ -8084,7 +8056,7 @@
       <w:pPr>
         <w:pStyle w:val="Heading3"/>
       </w:pPr>
-      <w:bookmarkStart w:id="17" w:name="_Toc338089767"/>
+      <w:bookmarkStart w:id="17" w:name="_Toc338102215"/>
       <w:r>
         <w:t xml:space="preserve">GuiMain </w:t>
       </w:r>
@@ -8120,7 +8092,7 @@
       <w:pPr>
         <w:pStyle w:val="Heading3"/>
       </w:pPr>
-      <w:bookmarkStart w:id="18" w:name="_Toc338089768"/>
+      <w:bookmarkStart w:id="18" w:name="_Toc338102216"/>
       <w:r>
         <w:t>GuiQuick S</w:t>
       </w:r>
@@ -8170,7 +8142,7 @@
       <w:pPr>
         <w:pStyle w:val="Heading3"/>
       </w:pPr>
-      <w:bookmarkStart w:id="19" w:name="_Toc338089769"/>
+      <w:bookmarkStart w:id="19" w:name="_Toc338102217"/>
       <w:r>
         <w:t>Cli S</w:t>
       </w:r>
@@ -8188,7 +8160,7 @@
       <w:pPr>
         <w:pStyle w:val="Heading3"/>
       </w:pPr>
-      <w:bookmarkStart w:id="20" w:name="_Toc338089770"/>
+      <w:bookmarkStart w:id="20" w:name="_Toc338102218"/>
       <w:r>
         <w:lastRenderedPageBreak/>
         <w:t>CliWithJline S</w:t>
@@ -8225,7 +8197,7 @@
       <w:pPr>
         <w:pStyle w:val="Heading2"/>
       </w:pPr>
-      <w:bookmarkStart w:id="21" w:name="_Toc338089771"/>
+      <w:bookmarkStart w:id="21" w:name="_Toc338102219"/>
       <w:r>
         <w:t>Logic</w:t>
       </w:r>
@@ -8240,7 +8212,7 @@
       <w:pPr>
         <w:pStyle w:val="Heading3"/>
       </w:pPr>
-      <w:bookmarkStart w:id="22" w:name="_Toc338089772"/>
+      <w:bookmarkStart w:id="22" w:name="_Toc338102220"/>
       <w:r>
         <w:t>Class Diagram</w:t>
       </w:r>
@@ -8257,7 +8229,7 @@
         </w:rPr>
         <w:drawing>
           <wp:inline distT="0" distB="0" distL="0" distR="0">
-            <wp:extent cx="4972050" cy="3525635"/>
+            <wp:extent cx="5340583" cy="3795823"/>
             <wp:effectExtent l="0" t="0" r="0" b="0"/>
             <wp:docPr id="2" name="Picture 2"/>
             <wp:cNvGraphicFramePr>
@@ -8272,21 +8244,22 @@
                       <a:picLocks noChangeAspect="1" noChangeArrowheads="1"/>
                     </pic:cNvPicPr>
                   </pic:nvPicPr>
-                  <pic:blipFill rotWithShape="1">
-                    <a:blip r:embed="rId21">
+                  <pic:blipFill>
+                    <a:blip r:embed="rId21" cstate="print">
                       <a:extLst>
                         <a:ext uri="{28A0092B-C50C-407E-A947-70E740481C1C}">
                           <a14:useLocalDpi xmlns:a14="http://schemas.microsoft.com/office/drawing/2010/main" val="0"/>
                         </a:ext>
                       </a:extLst>
                     </a:blip>
-                    <a:srcRect l="714" t="754" r="1072" b="1256"/>
-                    <a:stretch/>
+                    <a:stretch>
+                      <a:fillRect/>
+                    </a:stretch>
                   </pic:blipFill>
                   <pic:spPr bwMode="auto">
                     <a:xfrm>
                       <a:off x="0" y="0"/>
-                      <a:ext cx="4973484" cy="3526652"/>
+                      <a:ext cx="5344658" cy="3798719"/>
                     </a:xfrm>
                     <a:prstGeom prst="rect">
                       <a:avLst/>
@@ -8316,14 +8289,27 @@
       <w:r>
         <w:t xml:space="preserve">Figure </w:t>
       </w:r>
-      <w:fldSimple w:instr=" SEQ Figure \* ARABIC ">
-        <w:r>
-          <w:rPr>
-            <w:noProof/>
-          </w:rPr>
-          <w:t>4</w:t>
-        </w:r>
-      </w:fldSimple>
+      <w:r>
+        <w:fldChar w:fldCharType="begin"/>
+      </w:r>
+      <w:r>
+        <w:instrText xml:space="preserve"> SEQ Figure \* ARABIC </w:instrText>
+      </w:r>
+      <w:r>
+        <w:fldChar w:fldCharType="separate"/>
+      </w:r>
+      <w:r>
+        <w:rPr>
+          <w:noProof/>
+        </w:rPr>
+        <w:t>4</w:t>
+      </w:r>
+      <w:r>
+        <w:rPr>
+          <w:noProof/>
+        </w:rPr>
+        <w:fldChar w:fldCharType="end"/>
+      </w:r>
       <w:r>
         <w:t>: Class diagram for Logic</w:t>
       </w:r>
@@ -8332,7 +8318,7 @@
       <w:pPr>
         <w:pStyle w:val="Heading3"/>
       </w:pPr>
-      <w:bookmarkStart w:id="23" w:name="_Toc338089773"/>
+      <w:bookmarkStart w:id="23" w:name="_Toc338102221"/>
       <w:r>
         <w:t>Important API</w:t>
       </w:r>
@@ -8400,8 +8386,9 @@
       <w:pPr>
         <w:pStyle w:val="Heading3"/>
       </w:pPr>
-      <w:bookmarkStart w:id="24" w:name="_Toc338089774"/>
-      <w:r>
+      <w:bookmarkStart w:id="24" w:name="_Toc338102222"/>
+      <w:r>
+        <w:lastRenderedPageBreak/>
         <w:t>Sequence Diagram</w:t>
       </w:r>
       <w:bookmarkEnd w:id="24"/>
@@ -8447,11 +8434,7 @@
         <w:t>Add a task (1)</w:t>
       </w:r>
       <w:r>
-        <w:t xml:space="preserve"> is replaced by the </w:t>
-      </w:r>
-      <w:r>
-        <w:lastRenderedPageBreak/>
-        <w:t xml:space="preserve">appropriate method call in Logic, </w:t>
+        <w:t xml:space="preserve"> is replaced by the appropriate method call in Logic, </w:t>
       </w:r>
       <w:r>
         <w:rPr>
@@ -8509,7 +8492,7 @@
         </w:rPr>
         <w:drawing>
           <wp:inline distT="0" distB="0" distL="0" distR="0">
-            <wp:extent cx="5886450" cy="7353300"/>
+            <wp:extent cx="5699051" cy="7209970"/>
             <wp:effectExtent l="0" t="0" r="0" b="0"/>
             <wp:docPr id="3" name="Picture 3"/>
             <wp:cNvGraphicFramePr>
@@ -8525,20 +8508,20 @@
                     </pic:cNvPicPr>
                   </pic:nvPicPr>
                   <pic:blipFill rotWithShape="1">
-                    <a:blip r:embed="rId22">
+                    <a:blip r:embed="rId22" cstate="print">
                       <a:extLst>
                         <a:ext uri="{28A0092B-C50C-407E-A947-70E740481C1C}">
                           <a14:useLocalDpi xmlns:a14="http://schemas.microsoft.com/office/drawing/2010/main" val="0"/>
                         </a:ext>
                       </a:extLst>
                     </a:blip>
-                    <a:srcRect l="481" t="741" r="448" b="3927"/>
+                    <a:srcRect l="927" t="1002" r="919" b="3114"/>
                     <a:stretch/>
                   </pic:blipFill>
                   <pic:spPr bwMode="auto">
                     <a:xfrm>
                       <a:off x="0" y="0"/>
-                      <a:ext cx="5886450" cy="7353300"/>
+                      <a:ext cx="5703037" cy="7215013"/>
                     </a:xfrm>
                     <a:prstGeom prst="rect">
                       <a:avLst/>
@@ -8564,7 +8547,7 @@
       <w:pPr>
         <w:pStyle w:val="Heading2"/>
       </w:pPr>
-      <w:bookmarkStart w:id="25" w:name="_Toc338089775"/>
+      <w:bookmarkStart w:id="25" w:name="_Toc338102223"/>
       <w:r>
         <w:rPr>
           <w:noProof/>
@@ -8619,14 +8602,27 @@
                             <w:r>
                               <w:t xml:space="preserve">Figure </w:t>
                             </w:r>
-                            <w:fldSimple w:instr=" SEQ Figure \* ARABIC ">
-                              <w:r>
-                                <w:rPr>
-                                  <w:noProof/>
-                                </w:rPr>
-                                <w:t>5</w:t>
-                              </w:r>
-                            </w:fldSimple>
+                            <w:r>
+                              <w:fldChar w:fldCharType="begin"/>
+                            </w:r>
+                            <w:r>
+                              <w:instrText xml:space="preserve"> SEQ Figure \* ARABIC </w:instrText>
+                            </w:r>
+                            <w:r>
+                              <w:fldChar w:fldCharType="separate"/>
+                            </w:r>
+                            <w:r>
+                              <w:rPr>
+                                <w:noProof/>
+                              </w:rPr>
+                              <w:t>5</w:t>
+                            </w:r>
+                            <w:r>
+                              <w:rPr>
+                                <w:noProof/>
+                              </w:rPr>
+                              <w:fldChar w:fldCharType="end"/>
+                            </w:r>
                             <w:r>
                               <w:t>: Class diagram for Storage</w:t>
                             </w:r>
@@ -8661,14 +8657,27 @@
                       <w:r>
                         <w:t xml:space="preserve">Figure </w:t>
                       </w:r>
-                      <w:fldSimple w:instr=" SEQ Figure \* ARABIC ">
-                        <w:r>
-                          <w:rPr>
-                            <w:noProof/>
-                          </w:rPr>
-                          <w:t>5</w:t>
-                        </w:r>
-                      </w:fldSimple>
+                      <w:r>
+                        <w:fldChar w:fldCharType="begin"/>
+                      </w:r>
+                      <w:r>
+                        <w:instrText xml:space="preserve"> SEQ Figure \* ARABIC </w:instrText>
+                      </w:r>
+                      <w:r>
+                        <w:fldChar w:fldCharType="separate"/>
+                      </w:r>
+                      <w:r>
+                        <w:rPr>
+                          <w:noProof/>
+                        </w:rPr>
+                        <w:t>5</w:t>
+                      </w:r>
+                      <w:r>
+                        <w:rPr>
+                          <w:noProof/>
+                        </w:rPr>
+                        <w:fldChar w:fldCharType="end"/>
+                      </w:r>
                       <w:r>
                         <w:t>: Class diagram for Storage</w:t>
                       </w:r>
@@ -8770,7 +8779,7 @@
       <w:pPr>
         <w:pStyle w:val="Heading3"/>
       </w:pPr>
-      <w:bookmarkStart w:id="26" w:name="_Toc338089776"/>
+      <w:bookmarkStart w:id="26" w:name="_Toc338102224"/>
       <w:r>
         <w:t>Database class</w:t>
       </w:r>
@@ -9941,7 +9950,7 @@
       <w:pPr>
         <w:pStyle w:val="Heading2"/>
       </w:pPr>
-      <w:bookmarkStart w:id="27" w:name="_Toc338089777"/>
+      <w:bookmarkStart w:id="27" w:name="_Toc338102225"/>
       <w:r>
         <w:t>Shared</w:t>
       </w:r>
@@ -9954,7 +9963,7 @@
       <w:pPr>
         <w:pStyle w:val="Heading3"/>
       </w:pPr>
-      <w:bookmarkStart w:id="28" w:name="_Toc338089778"/>
+      <w:bookmarkStart w:id="28" w:name="_Toc338102226"/>
       <w:r>
         <w:t>Task</w:t>
       </w:r>
@@ -11312,7 +11321,7 @@
       <w:pPr>
         <w:pStyle w:val="Heading3"/>
       </w:pPr>
-      <w:bookmarkStart w:id="29" w:name="_Toc338089779"/>
+      <w:bookmarkStart w:id="29" w:name="_Toc338102227"/>
       <w:r>
         <w:t>SearchTerms</w:t>
       </w:r>
@@ -11868,7 +11877,7 @@
           <w:rPr>
             <w:noProof/>
           </w:rPr>
-          <w:t>16</w:t>
+          <w:t>7</w:t>
         </w:r>
         <w:r>
           <w:rPr>
@@ -11947,10 +11956,7 @@
       <w:jc w:val="center"/>
     </w:pPr>
     <w:r>
-      <w:t>[w15-2j][V</w:t>
-    </w:r>
-    <w:r>
-      <w:t>0.1]</w:t>
+      <w:t>[w15-2j][V0.1]</w:t>
     </w:r>
   </w:p>
   <w:p>
@@ -14570,7 +14576,7 @@
 </file>
 
 <file path=customXml/itemProps1.xml><?xml version="1.0" encoding="utf-8"?>
-<ds:datastoreItem xmlns:ds="http://schemas.openxmlformats.org/officeDocument/2006/customXml" ds:itemID="{A6924EE2-7497-4402-8CF7-22C5C2C91775}">
+<ds:datastoreItem xmlns:ds="http://schemas.openxmlformats.org/officeDocument/2006/customXml" ds:itemID="{D2D81191-2B00-4A2A-90B4-C64ED1DD461F}">
   <ds:schemaRefs>
     <ds:schemaRef ds:uri="http://schemas.openxmlformats.org/officeDocument/2006/bibliography"/>
   </ds:schemaRefs>

</xml_diff>

<commit_message>
Changed mockup pictures in user manual section to actual GUI pictures
</commit_message>
<xml_diff>
--- a/doc/[w15-2j][v0.1].docx
+++ b/doc/[w15-2j][v0.1].docx
@@ -26,9 +26,9 @@
         </w:rPr>
         <w:drawing>
           <wp:inline distT="0" distB="0" distL="0" distR="0">
-            <wp:extent cx="5943600" cy="2876550"/>
+            <wp:extent cx="5676352" cy="3705225"/>
             <wp:effectExtent l="0" t="0" r="0" b="0"/>
-            <wp:docPr id="10" name="Picture 10"/>
+            <wp:docPr id="35" name="Picture 35"/>
             <wp:cNvGraphicFramePr>
               <a:graphicFrameLocks xmlns:a="http://schemas.openxmlformats.org/drawingml/2006/main" noChangeAspect="1"/>
             </wp:cNvGraphicFramePr>
@@ -36,7 +36,7 @@
               <a:graphicData uri="http://schemas.openxmlformats.org/drawingml/2006/picture">
                 <pic:pic xmlns:pic="http://schemas.openxmlformats.org/drawingml/2006/picture">
                   <pic:nvPicPr>
-                    <pic:cNvPr id="0" name="Picture 1"/>
+                    <pic:cNvPr id="0" name="Picture 6"/>
                     <pic:cNvPicPr>
                       <a:picLocks noChangeAspect="1" noChangeArrowheads="1"/>
                     </pic:cNvPicPr>
@@ -57,15 +57,12 @@
                   <pic:spPr bwMode="auto">
                     <a:xfrm>
                       <a:off x="0" y="0"/>
-                      <a:ext cx="5943600" cy="2876550"/>
+                      <a:ext cx="5680598" cy="3707997"/>
                     </a:xfrm>
                     <a:prstGeom prst="rect">
                       <a:avLst/>
                     </a:prstGeom>
                     <a:noFill/>
-                    <a:ln>
-                      <a:noFill/>
-                    </a:ln>
                   </pic:spPr>
                 </pic:pic>
               </a:graphicData>
@@ -434,8 +431,6 @@
             </w:r>
           </w:p>
         </w:tc>
-        <w:bookmarkStart w:id="0" w:name="_GoBack"/>
-        <w:bookmarkEnd w:id="0"/>
       </w:tr>
     </w:tbl>
     <w:p>
@@ -466,12 +461,12 @@
           <w:numId w:val="0"/>
         </w:numPr>
       </w:pPr>
-      <w:bookmarkStart w:id="1" w:name="_Toc338102199"/>
+      <w:bookmarkStart w:id="0" w:name="_Toc338105334"/>
       <w:r>
         <w:lastRenderedPageBreak/>
         <w:t>Credits</w:t>
       </w:r>
-      <w:bookmarkEnd w:id="1"/>
+      <w:bookmarkEnd w:id="0"/>
     </w:p>
     <w:p>
       <w:r>
@@ -615,7 +610,7 @@
           <w:r>
             <w:fldChar w:fldCharType="separate"/>
           </w:r>
-          <w:hyperlink w:anchor="_Toc338102199" w:history="1">
+          <w:hyperlink w:anchor="_Toc338105334" w:history="1">
             <w:r>
               <w:rPr>
                 <w:rStyle w:val="Hyperlink"/>
@@ -642,7 +637,7 @@
                 <w:noProof/>
                 <w:webHidden/>
               </w:rPr>
-              <w:instrText xml:space="preserve"> PAGEREF _Toc338102199 \h </w:instrText>
+              <w:instrText xml:space="preserve"> PAGEREF _Toc338105334 \h </w:instrText>
             </w:r>
             <w:r>
               <w:rPr>
@@ -684,7 +679,39 @@
               <w:noProof/>
             </w:rPr>
           </w:pPr>
-          <w:hyperlink w:anchor="_Toc338102200" w:history="1">
+        </w:p>
+        <w:p>
+          <w:pPr>
+            <w:pStyle w:val="TOC1"/>
+            <w:tabs>
+              <w:tab w:val="left" w:pos="440"/>
+              <w:tab w:val="right" w:leader="dot" w:pos="9016"/>
+            </w:tabs>
+            <w:rPr>
+              <w:b/>
+              <w:noProof/>
+            </w:rPr>
+          </w:pPr>
+          <w:r>
+            <w:rPr>
+              <w:b/>
+              <w:noProof/>
+            </w:rPr>
+            <w:t>User Manual</w:t>
+          </w:r>
+        </w:p>
+        <w:p>
+          <w:pPr>
+            <w:pStyle w:val="TOC1"/>
+            <w:tabs>
+              <w:tab w:val="left" w:pos="440"/>
+              <w:tab w:val="right" w:leader="dot" w:pos="9016"/>
+            </w:tabs>
+            <w:rPr>
+              <w:noProof/>
+            </w:rPr>
+          </w:pPr>
+          <w:hyperlink w:anchor="_Toc338105335" w:history="1">
             <w:r>
               <w:rPr>
                 <w:rStyle w:val="Hyperlink"/>
@@ -724,7 +751,7 @@
                 <w:noProof/>
                 <w:webHidden/>
               </w:rPr>
-              <w:instrText xml:space="preserve"> PAGEREF _Toc338102200 \h </w:instrText>
+              <w:instrText xml:space="preserve"> PAGEREF _Toc338105335 \h </w:instrText>
             </w:r>
             <w:r>
               <w:rPr>
@@ -766,7 +793,7 @@
               <w:noProof/>
             </w:rPr>
           </w:pPr>
-          <w:hyperlink w:anchor="_Toc338102201" w:history="1">
+          <w:hyperlink w:anchor="_Toc338105336" w:history="1">
             <w:r>
               <w:rPr>
                 <w:rStyle w:val="Hyperlink"/>
@@ -806,7 +833,7 @@
                 <w:noProof/>
                 <w:webHidden/>
               </w:rPr>
-              <w:instrText xml:space="preserve"> PAGEREF _Toc338102201 \h </w:instrText>
+              <w:instrText xml:space="preserve"> PAGEREF _Toc338105336 \h </w:instrText>
             </w:r>
             <w:r>
               <w:rPr>
@@ -848,7 +875,7 @@
               <w:noProof/>
             </w:rPr>
           </w:pPr>
-          <w:hyperlink w:anchor="_Toc338102202" w:history="1">
+          <w:hyperlink w:anchor="_Toc338105337" w:history="1">
             <w:r>
               <w:rPr>
                 <w:rStyle w:val="Hyperlink"/>
@@ -888,7 +915,7 @@
                 <w:noProof/>
                 <w:webHidden/>
               </w:rPr>
-              <w:instrText xml:space="preserve"> PAGEREF _Toc338102202 \h </w:instrText>
+              <w:instrText xml:space="preserve"> PAGEREF _Toc338105337 \h </w:instrText>
             </w:r>
             <w:r>
               <w:rPr>
@@ -930,7 +957,7 @@
               <w:noProof/>
             </w:rPr>
           </w:pPr>
-          <w:hyperlink w:anchor="_Toc338102203" w:history="1">
+          <w:hyperlink w:anchor="_Toc338105338" w:history="1">
             <w:r>
               <w:rPr>
                 <w:rStyle w:val="Hyperlink"/>
@@ -970,7 +997,7 @@
                 <w:noProof/>
                 <w:webHidden/>
               </w:rPr>
-              <w:instrText xml:space="preserve"> PAGEREF _Toc338102203 \h </w:instrText>
+              <w:instrText xml:space="preserve"> PAGEREF _Toc338105338 \h </w:instrText>
             </w:r>
             <w:r>
               <w:rPr>
@@ -1012,7 +1039,7 @@
               <w:noProof/>
             </w:rPr>
           </w:pPr>
-          <w:hyperlink w:anchor="_Toc338102204" w:history="1">
+          <w:hyperlink w:anchor="_Toc338105339" w:history="1">
             <w:r>
               <w:rPr>
                 <w:rStyle w:val="Hyperlink"/>
@@ -1052,7 +1079,7 @@
                 <w:noProof/>
                 <w:webHidden/>
               </w:rPr>
-              <w:instrText xml:space="preserve"> PAGEREF _Toc338102204 \h </w:instrText>
+              <w:instrText xml:space="preserve"> PAGEREF _Toc338105339 \h </w:instrText>
             </w:r>
             <w:r>
               <w:rPr>
@@ -1072,7 +1099,7 @@
                 <w:noProof/>
                 <w:webHidden/>
               </w:rPr>
-              <w:t>4</w:t>
+              <w:t>5</w:t>
             </w:r>
             <w:r>
               <w:rPr>
@@ -1094,7 +1121,7 @@
               <w:noProof/>
             </w:rPr>
           </w:pPr>
-          <w:hyperlink w:anchor="_Toc338102205" w:history="1">
+          <w:hyperlink w:anchor="_Toc338105340" w:history="1">
             <w:r>
               <w:rPr>
                 <w:rStyle w:val="Hyperlink"/>
@@ -1134,7 +1161,7 @@
                 <w:noProof/>
                 <w:webHidden/>
               </w:rPr>
-              <w:instrText xml:space="preserve"> PAGEREF _Toc338102205 \h </w:instrText>
+              <w:instrText xml:space="preserve"> PAGEREF _Toc338105340 \h </w:instrText>
             </w:r>
             <w:r>
               <w:rPr>
@@ -1176,7 +1203,7 @@
               <w:noProof/>
             </w:rPr>
           </w:pPr>
-          <w:hyperlink w:anchor="_Toc338102206" w:history="1">
+          <w:hyperlink w:anchor="_Toc338105341" w:history="1">
             <w:r>
               <w:rPr>
                 <w:rStyle w:val="Hyperlink"/>
@@ -1216,7 +1243,7 @@
                 <w:noProof/>
                 <w:webHidden/>
               </w:rPr>
-              <w:instrText xml:space="preserve"> PAGEREF _Toc338102206 \h </w:instrText>
+              <w:instrText xml:space="preserve"> PAGEREF _Toc338105341 \h </w:instrText>
             </w:r>
             <w:r>
               <w:rPr>
@@ -1258,7 +1285,7 @@
               <w:noProof/>
             </w:rPr>
           </w:pPr>
-          <w:hyperlink w:anchor="_Toc338102207" w:history="1">
+          <w:hyperlink w:anchor="_Toc338105342" w:history="1">
             <w:r>
               <w:rPr>
                 <w:rStyle w:val="Hyperlink"/>
@@ -1298,7 +1325,7 @@
                 <w:noProof/>
                 <w:webHidden/>
               </w:rPr>
-              <w:instrText xml:space="preserve"> PAGEREF _Toc338102207 \h </w:instrText>
+              <w:instrText xml:space="preserve"> PAGEREF _Toc338105342 \h </w:instrText>
             </w:r>
             <w:r>
               <w:rPr>
@@ -1340,7 +1367,39 @@
               <w:noProof/>
             </w:rPr>
           </w:pPr>
-          <w:hyperlink w:anchor="_Toc338102208" w:history="1">
+        </w:p>
+        <w:p>
+          <w:pPr>
+            <w:pStyle w:val="TOC1"/>
+            <w:tabs>
+              <w:tab w:val="left" w:pos="440"/>
+              <w:tab w:val="right" w:leader="dot" w:pos="9016"/>
+            </w:tabs>
+            <w:rPr>
+              <w:b/>
+              <w:noProof/>
+            </w:rPr>
+          </w:pPr>
+          <w:r>
+            <w:rPr>
+              <w:b/>
+              <w:noProof/>
+            </w:rPr>
+            <w:t>Developer Guide</w:t>
+          </w:r>
+        </w:p>
+        <w:p>
+          <w:pPr>
+            <w:pStyle w:val="TOC1"/>
+            <w:tabs>
+              <w:tab w:val="left" w:pos="440"/>
+              <w:tab w:val="right" w:leader="dot" w:pos="9016"/>
+            </w:tabs>
+            <w:rPr>
+              <w:noProof/>
+            </w:rPr>
+          </w:pPr>
+          <w:hyperlink w:anchor="_Toc338105343" w:history="1">
             <w:r>
               <w:rPr>
                 <w:rStyle w:val="Hyperlink"/>
@@ -1380,7 +1439,7 @@
                 <w:noProof/>
                 <w:webHidden/>
               </w:rPr>
-              <w:instrText xml:space="preserve"> PAGEREF _Toc338102208 \h </w:instrText>
+              <w:instrText xml:space="preserve"> PAGEREF _Toc338105343 \h </w:instrText>
             </w:r>
             <w:r>
               <w:rPr>
@@ -1422,7 +1481,7 @@
               <w:noProof/>
             </w:rPr>
           </w:pPr>
-          <w:hyperlink w:anchor="_Toc338102209" w:history="1">
+          <w:hyperlink w:anchor="_Toc338105344" w:history="1">
             <w:r>
               <w:rPr>
                 <w:rStyle w:val="Hyperlink"/>
@@ -1462,7 +1521,7 @@
                 <w:noProof/>
                 <w:webHidden/>
               </w:rPr>
-              <w:instrText xml:space="preserve"> PAGEREF _Toc338102209 \h </w:instrText>
+              <w:instrText xml:space="preserve"> PAGEREF _Toc338105344 \h </w:instrText>
             </w:r>
             <w:r>
               <w:rPr>
@@ -1504,7 +1563,7 @@
               <w:noProof/>
             </w:rPr>
           </w:pPr>
-          <w:hyperlink w:anchor="_Toc338102210" w:history="1">
+          <w:hyperlink w:anchor="_Toc338105345" w:history="1">
             <w:r>
               <w:rPr>
                 <w:rStyle w:val="Hyperlink"/>
@@ -1544,7 +1603,7 @@
                 <w:noProof/>
                 <w:webHidden/>
               </w:rPr>
-              <w:instrText xml:space="preserve"> PAGEREF _Toc338102210 \h </w:instrText>
+              <w:instrText xml:space="preserve"> PAGEREF _Toc338105345 \h </w:instrText>
             </w:r>
             <w:r>
               <w:rPr>
@@ -1586,7 +1645,7 @@
               <w:noProof/>
             </w:rPr>
           </w:pPr>
-          <w:hyperlink w:anchor="_Toc338102211" w:history="1">
+          <w:hyperlink w:anchor="_Toc338105346" w:history="1">
             <w:r>
               <w:rPr>
                 <w:rStyle w:val="Hyperlink"/>
@@ -1626,7 +1685,7 @@
                 <w:noProof/>
                 <w:webHidden/>
               </w:rPr>
-              <w:instrText xml:space="preserve"> PAGEREF _Toc338102211 \h </w:instrText>
+              <w:instrText xml:space="preserve"> PAGEREF _Toc338105346 \h </w:instrText>
             </w:r>
             <w:r>
               <w:rPr>
@@ -1668,7 +1727,7 @@
               <w:noProof/>
             </w:rPr>
           </w:pPr>
-          <w:hyperlink w:anchor="_Toc338102212" w:history="1">
+          <w:hyperlink w:anchor="_Toc338105347" w:history="1">
             <w:r>
               <w:rPr>
                 <w:rStyle w:val="Hyperlink"/>
@@ -1708,7 +1767,7 @@
                 <w:noProof/>
                 <w:webHidden/>
               </w:rPr>
-              <w:instrText xml:space="preserve"> PAGEREF _Toc338102212 \h </w:instrText>
+              <w:instrText xml:space="preserve"> PAGEREF _Toc338105347 \h </w:instrText>
             </w:r>
             <w:r>
               <w:rPr>
@@ -1750,7 +1809,7 @@
               <w:noProof/>
             </w:rPr>
           </w:pPr>
-          <w:hyperlink w:anchor="_Toc338102213" w:history="1">
+          <w:hyperlink w:anchor="_Toc338105348" w:history="1">
             <w:r>
               <w:rPr>
                 <w:rStyle w:val="Hyperlink"/>
@@ -1790,7 +1849,7 @@
                 <w:noProof/>
                 <w:webHidden/>
               </w:rPr>
-              <w:instrText xml:space="preserve"> PAGEREF _Toc338102213 \h </w:instrText>
+              <w:instrText xml:space="preserve"> PAGEREF _Toc338105348 \h </w:instrText>
             </w:r>
             <w:r>
               <w:rPr>
@@ -1832,7 +1891,7 @@
               <w:noProof/>
             </w:rPr>
           </w:pPr>
-          <w:hyperlink w:anchor="_Toc338102214" w:history="1">
+          <w:hyperlink w:anchor="_Toc338105349" w:history="1">
             <w:r>
               <w:rPr>
                 <w:rStyle w:val="Hyperlink"/>
@@ -1872,7 +1931,7 @@
                 <w:noProof/>
                 <w:webHidden/>
               </w:rPr>
-              <w:instrText xml:space="preserve"> PAGEREF _Toc338102214 \h </w:instrText>
+              <w:instrText xml:space="preserve"> PAGEREF _Toc338105349 \h </w:instrText>
             </w:r>
             <w:r>
               <w:rPr>
@@ -1914,7 +1973,7 @@
               <w:noProof/>
             </w:rPr>
           </w:pPr>
-          <w:hyperlink w:anchor="_Toc338102215" w:history="1">
+          <w:hyperlink w:anchor="_Toc338105350" w:history="1">
             <w:r>
               <w:rPr>
                 <w:rStyle w:val="Hyperlink"/>
@@ -1954,7 +2013,7 @@
                 <w:noProof/>
                 <w:webHidden/>
               </w:rPr>
-              <w:instrText xml:space="preserve"> PAGEREF _Toc338102215 \h </w:instrText>
+              <w:instrText xml:space="preserve"> PAGEREF _Toc338105350 \h </w:instrText>
             </w:r>
             <w:r>
               <w:rPr>
@@ -1996,7 +2055,7 @@
               <w:noProof/>
             </w:rPr>
           </w:pPr>
-          <w:hyperlink w:anchor="_Toc338102216" w:history="1">
+          <w:hyperlink w:anchor="_Toc338105351" w:history="1">
             <w:r>
               <w:rPr>
                 <w:rStyle w:val="Hyperlink"/>
@@ -2036,7 +2095,7 @@
                 <w:noProof/>
                 <w:webHidden/>
               </w:rPr>
-              <w:instrText xml:space="preserve"> PAGEREF _Toc338102216 \h </w:instrText>
+              <w:instrText xml:space="preserve"> PAGEREF _Toc338105351 \h </w:instrText>
             </w:r>
             <w:r>
               <w:rPr>
@@ -2078,7 +2137,7 @@
               <w:noProof/>
             </w:rPr>
           </w:pPr>
-          <w:hyperlink w:anchor="_Toc338102217" w:history="1">
+          <w:hyperlink w:anchor="_Toc338105352" w:history="1">
             <w:r>
               <w:rPr>
                 <w:rStyle w:val="Hyperlink"/>
@@ -2118,7 +2177,7 @@
                 <w:noProof/>
                 <w:webHidden/>
               </w:rPr>
-              <w:instrText xml:space="preserve"> PAGEREF _Toc338102217 \h </w:instrText>
+              <w:instrText xml:space="preserve"> PAGEREF _Toc338105352 \h </w:instrText>
             </w:r>
             <w:r>
               <w:rPr>
@@ -2160,7 +2219,7 @@
               <w:noProof/>
             </w:rPr>
           </w:pPr>
-          <w:hyperlink w:anchor="_Toc338102218" w:history="1">
+          <w:hyperlink w:anchor="_Toc338105353" w:history="1">
             <w:r>
               <w:rPr>
                 <w:rStyle w:val="Hyperlink"/>
@@ -2200,7 +2259,7 @@
                 <w:noProof/>
                 <w:webHidden/>
               </w:rPr>
-              <w:instrText xml:space="preserve"> PAGEREF _Toc338102218 \h </w:instrText>
+              <w:instrText xml:space="preserve"> PAGEREF _Toc338105353 \h </w:instrText>
             </w:r>
             <w:r>
               <w:rPr>
@@ -2242,7 +2301,7 @@
               <w:noProof/>
             </w:rPr>
           </w:pPr>
-          <w:hyperlink w:anchor="_Toc338102219" w:history="1">
+          <w:hyperlink w:anchor="_Toc338105354" w:history="1">
             <w:r>
               <w:rPr>
                 <w:rStyle w:val="Hyperlink"/>
@@ -2282,7 +2341,7 @@
                 <w:noProof/>
                 <w:webHidden/>
               </w:rPr>
-              <w:instrText xml:space="preserve"> PAGEREF _Toc338102219 \h </w:instrText>
+              <w:instrText xml:space="preserve"> PAGEREF _Toc338105354 \h </w:instrText>
             </w:r>
             <w:r>
               <w:rPr>
@@ -2324,7 +2383,7 @@
               <w:noProof/>
             </w:rPr>
           </w:pPr>
-          <w:hyperlink w:anchor="_Toc338102220" w:history="1">
+          <w:hyperlink w:anchor="_Toc338105355" w:history="1">
             <w:r>
               <w:rPr>
                 <w:rStyle w:val="Hyperlink"/>
@@ -2364,7 +2423,7 @@
                 <w:noProof/>
                 <w:webHidden/>
               </w:rPr>
-              <w:instrText xml:space="preserve"> PAGEREF _Toc338102220 \h </w:instrText>
+              <w:instrText xml:space="preserve"> PAGEREF _Toc338105355 \h </w:instrText>
             </w:r>
             <w:r>
               <w:rPr>
@@ -2406,7 +2465,7 @@
               <w:noProof/>
             </w:rPr>
           </w:pPr>
-          <w:hyperlink w:anchor="_Toc338102221" w:history="1">
+          <w:hyperlink w:anchor="_Toc338105356" w:history="1">
             <w:r>
               <w:rPr>
                 <w:rStyle w:val="Hyperlink"/>
@@ -2446,7 +2505,7 @@
                 <w:noProof/>
                 <w:webHidden/>
               </w:rPr>
-              <w:instrText xml:space="preserve"> PAGEREF _Toc338102221 \h </w:instrText>
+              <w:instrText xml:space="preserve"> PAGEREF _Toc338105356 \h </w:instrText>
             </w:r>
             <w:r>
               <w:rPr>
@@ -2488,7 +2547,7 @@
               <w:noProof/>
             </w:rPr>
           </w:pPr>
-          <w:hyperlink w:anchor="_Toc338102222" w:history="1">
+          <w:hyperlink w:anchor="_Toc338105357" w:history="1">
             <w:r>
               <w:rPr>
                 <w:rStyle w:val="Hyperlink"/>
@@ -2528,7 +2587,7 @@
                 <w:noProof/>
                 <w:webHidden/>
               </w:rPr>
-              <w:instrText xml:space="preserve"> PAGEREF _Toc338102222 \h </w:instrText>
+              <w:instrText xml:space="preserve"> PAGEREF _Toc338105357 \h </w:instrText>
             </w:r>
             <w:r>
               <w:rPr>
@@ -2570,7 +2629,7 @@
               <w:noProof/>
             </w:rPr>
           </w:pPr>
-          <w:hyperlink w:anchor="_Toc338102223" w:history="1">
+          <w:hyperlink w:anchor="_Toc338105358" w:history="1">
             <w:r>
               <w:rPr>
                 <w:rStyle w:val="Hyperlink"/>
@@ -2610,7 +2669,7 @@
                 <w:noProof/>
                 <w:webHidden/>
               </w:rPr>
-              <w:instrText xml:space="preserve"> PAGEREF _Toc338102223 \h </w:instrText>
+              <w:instrText xml:space="preserve"> PAGEREF _Toc338105358 \h </w:instrText>
             </w:r>
             <w:r>
               <w:rPr>
@@ -2652,7 +2711,7 @@
               <w:noProof/>
             </w:rPr>
           </w:pPr>
-          <w:hyperlink w:anchor="_Toc338102224" w:history="1">
+          <w:hyperlink w:anchor="_Toc338105359" w:history="1">
             <w:r>
               <w:rPr>
                 <w:rStyle w:val="Hyperlink"/>
@@ -2692,7 +2751,7 @@
                 <w:noProof/>
                 <w:webHidden/>
               </w:rPr>
-              <w:instrText xml:space="preserve"> PAGEREF _Toc338102224 \h </w:instrText>
+              <w:instrText xml:space="preserve"> PAGEREF _Toc338105359 \h </w:instrText>
             </w:r>
             <w:r>
               <w:rPr>
@@ -2734,7 +2793,7 @@
               <w:noProof/>
             </w:rPr>
           </w:pPr>
-          <w:hyperlink w:anchor="_Toc338102225" w:history="1">
+          <w:hyperlink w:anchor="_Toc338105360" w:history="1">
             <w:r>
               <w:rPr>
                 <w:rStyle w:val="Hyperlink"/>
@@ -2774,7 +2833,7 @@
                 <w:noProof/>
                 <w:webHidden/>
               </w:rPr>
-              <w:instrText xml:space="preserve"> PAGEREF _Toc338102225 \h </w:instrText>
+              <w:instrText xml:space="preserve"> PAGEREF _Toc338105360 \h </w:instrText>
             </w:r>
             <w:r>
               <w:rPr>
@@ -2816,7 +2875,7 @@
               <w:noProof/>
             </w:rPr>
           </w:pPr>
-          <w:hyperlink w:anchor="_Toc338102226" w:history="1">
+          <w:hyperlink w:anchor="_Toc338105361" w:history="1">
             <w:r>
               <w:rPr>
                 <w:rStyle w:val="Hyperlink"/>
@@ -2856,7 +2915,7 @@
                 <w:noProof/>
                 <w:webHidden/>
               </w:rPr>
-              <w:instrText xml:space="preserve"> PAGEREF _Toc338102226 \h </w:instrText>
+              <w:instrText xml:space="preserve"> PAGEREF _Toc338105361 \h </w:instrText>
             </w:r>
             <w:r>
               <w:rPr>
@@ -2898,7 +2957,7 @@
               <w:noProof/>
             </w:rPr>
           </w:pPr>
-          <w:hyperlink w:anchor="_Toc338102227" w:history="1">
+          <w:hyperlink w:anchor="_Toc338105362" w:history="1">
             <w:r>
               <w:rPr>
                 <w:rStyle w:val="Hyperlink"/>
@@ -2938,7 +2997,7 @@
                 <w:noProof/>
                 <w:webHidden/>
               </w:rPr>
-              <w:instrText xml:space="preserve"> PAGEREF _Toc338102227 \h </w:instrText>
+              <w:instrText xml:space="preserve"> PAGEREF _Toc338105362 \h </w:instrText>
             </w:r>
             <w:r>
               <w:rPr>
@@ -2982,12 +3041,6 @@
       </w:sdtContent>
     </w:sdt>
     <w:p>
-      <w:r>
-        <w:br w:type="page"/>
-      </w:r>
-    </w:p>
-    <w:p/>
-    <w:p>
       <w:pPr>
         <w:pStyle w:val="Title"/>
       </w:pPr>
@@ -2996,6 +3049,7 @@
           <w:rFonts w:asciiTheme="minorHAnsi" w:hAnsiTheme="minorHAnsi" w:cstheme="minorHAnsi"/>
           <w:b/>
         </w:rPr>
+        <w:lastRenderedPageBreak/>
         <w:t>DoIt!</w:t>
       </w:r>
       <w:r>
@@ -3037,18 +3091,18 @@
         <w:rPr>
           <w:rFonts w:cs="Calibri"/>
         </w:rPr>
-        <w:t>. Just type in what you have on your mind and DoIt! will put it on your schedule. Prefer using your mouse? DoIt! also provides an intuitive graphical interface, making it easy for you to manage your life!</w:t>
+        <w:t>. Just type in what you have on your mind and DoIt! will put it on your schedule, making it easy for you to manage your life!</w:t>
       </w:r>
     </w:p>
     <w:p>
       <w:pPr>
         <w:pStyle w:val="Heading1"/>
       </w:pPr>
-      <w:bookmarkStart w:id="2" w:name="_Toc338102200"/>
+      <w:bookmarkStart w:id="1" w:name="_Toc338105335"/>
       <w:r>
         <w:t>System Requirements</w:t>
       </w:r>
-      <w:bookmarkEnd w:id="2"/>
+      <w:bookmarkEnd w:id="1"/>
     </w:p>
     <w:p>
       <w:r>
@@ -3095,11 +3149,11 @@
       <w:pPr>
         <w:pStyle w:val="Heading1"/>
       </w:pPr>
-      <w:bookmarkStart w:id="3" w:name="_Toc338102201"/>
+      <w:bookmarkStart w:id="2" w:name="_Toc338105336"/>
       <w:r>
         <w:t>Running DoIt!</w:t>
       </w:r>
-      <w:bookmarkEnd w:id="3"/>
+      <w:bookmarkEnd w:id="2"/>
     </w:p>
     <w:p>
       <w:pPr>
@@ -3131,21 +3185,21 @@
       <w:pPr>
         <w:pStyle w:val="Heading1"/>
       </w:pPr>
-      <w:bookmarkStart w:id="4" w:name="_Toc338102202"/>
+      <w:bookmarkStart w:id="3" w:name="_Toc338105337"/>
       <w:r>
         <w:t>Using DoIt!</w:t>
       </w:r>
-      <w:bookmarkEnd w:id="4"/>
+      <w:bookmarkEnd w:id="3"/>
     </w:p>
     <w:p>
       <w:pPr>
         <w:pStyle w:val="Heading2"/>
       </w:pPr>
-      <w:bookmarkStart w:id="5" w:name="_Toc338102203"/>
+      <w:bookmarkStart w:id="4" w:name="_Toc338105338"/>
       <w:r>
         <w:t>DoIt! Main</w:t>
       </w:r>
-      <w:bookmarkEnd w:id="5"/>
+      <w:bookmarkEnd w:id="4"/>
     </w:p>
     <w:p>
       <w:r>
@@ -3153,10 +3207,10 @@
           <w:noProof/>
         </w:rPr>
         <w:drawing>
-          <wp:inline distT="0" distB="0" distL="0" distR="0" wp14:anchorId="366ABE2E" wp14:editId="380EBA23">
-            <wp:extent cx="5943600" cy="3228975"/>
+          <wp:inline distT="0" distB="0" distL="0" distR="0">
+            <wp:extent cx="5686425" cy="3966885"/>
             <wp:effectExtent l="0" t="0" r="0" b="0"/>
-            <wp:docPr id="6" name="Picture 6"/>
+            <wp:docPr id="12" name="Picture 12"/>
             <wp:cNvGraphicFramePr>
               <a:graphicFrameLocks xmlns:a="http://schemas.openxmlformats.org/drawingml/2006/main" noChangeAspect="1"/>
             </wp:cNvGraphicFramePr>
@@ -3170,7 +3224,7 @@
                     </pic:cNvPicPr>
                   </pic:nvPicPr>
                   <pic:blipFill>
-                    <a:blip r:embed="rId16" cstate="print">
+                    <a:blip r:embed="rId16">
                       <a:extLst>
                         <a:ext uri="{28A0092B-C50C-407E-A947-70E740481C1C}">
                           <a14:useLocalDpi xmlns:a14="http://schemas.microsoft.com/office/drawing/2010/main" val="0"/>
@@ -3185,15 +3239,12 @@
                   <pic:spPr bwMode="auto">
                     <a:xfrm>
                       <a:off x="0" y="0"/>
-                      <a:ext cx="5943600" cy="3228975"/>
+                      <a:ext cx="5690720" cy="3969881"/>
                     </a:xfrm>
                     <a:prstGeom prst="rect">
                       <a:avLst/>
                     </a:prstGeom>
                     <a:noFill/>
-                    <a:ln>
-                      <a:noFill/>
-                    </a:ln>
                   </pic:spPr>
                 </pic:pic>
               </a:graphicData>
@@ -3206,48 +3257,25 @@
       <w:pPr>
         <w:pStyle w:val="Heading2"/>
       </w:pPr>
-      <w:bookmarkStart w:id="6" w:name="_Toc338102204"/>
-      <w:r>
-        <w:t>Quick Add</w:t>
-      </w:r>
-      <w:bookmarkEnd w:id="6"/>
-    </w:p>
-    <w:p>
-      <w:r>
-        <w:t xml:space="preserve">Pressing Ctrl-Alt-Z </w:t>
-      </w:r>
-      <w:r>
-        <w:t>(</w:t>
-      </w:r>
-      <w:r>
-        <w:t>you can change that</w:t>
-      </w:r>
-      <w:r>
-        <w:t xml:space="preserve">) </w:t>
-      </w:r>
-      <w:r>
-        <w:t xml:space="preserve">will launch the quick add dialog box. Simply type your new task into the box to add it to your task list. </w:t>
-      </w:r>
-    </w:p>
-    <w:p>
+      <w:bookmarkStart w:id="5" w:name="_Toc338105339"/>
       <w:r>
         <w:rPr>
           <w:noProof/>
         </w:rPr>
         <w:lastRenderedPageBreak/>
         <w:drawing>
-          <wp:anchor distT="0" distB="0" distL="114300" distR="114300" simplePos="0" relativeHeight="251668480" behindDoc="0" locked="0" layoutInCell="1" allowOverlap="1" wp14:anchorId="0B303206" wp14:editId="52FBC826">
+          <wp:anchor distT="0" distB="0" distL="114300" distR="114300" simplePos="0" relativeHeight="251670528" behindDoc="0" locked="0" layoutInCell="1" allowOverlap="1" wp14:anchorId="4CB40FA7" wp14:editId="32C95887">
             <wp:simplePos x="0" y="0"/>
             <wp:positionH relativeFrom="margin">
-              <wp:align>right</wp:align>
+              <wp:posOffset>3302000</wp:posOffset>
             </wp:positionH>
-            <wp:positionV relativeFrom="margin">
-              <wp:posOffset>-1187</wp:posOffset>
+            <wp:positionV relativeFrom="paragraph">
+              <wp:posOffset>133350</wp:posOffset>
             </wp:positionV>
-            <wp:extent cx="2755265" cy="1525270"/>
-            <wp:effectExtent l="0" t="0" r="6985" b="0"/>
+            <wp:extent cx="2381885" cy="1428750"/>
+            <wp:effectExtent l="95250" t="95250" r="94615" b="95250"/>
             <wp:wrapSquare wrapText="bothSides"/>
-            <wp:docPr id="11" name="Picture 11"/>
+            <wp:docPr id="32" name="Picture 32" descr="C:\Users\Kai Yao\Pictures\Shotty\Screenshot_4.png"/>
             <wp:cNvGraphicFramePr>
               <a:graphicFrameLocks xmlns:a="http://schemas.openxmlformats.org/drawingml/2006/main" noChangeAspect="1"/>
             </wp:cNvGraphicFramePr>
@@ -3255,7 +3283,7 @@
               <a:graphicData uri="http://schemas.openxmlformats.org/drawingml/2006/picture">
                 <pic:pic xmlns:pic="http://schemas.openxmlformats.org/drawingml/2006/picture">
                   <pic:nvPicPr>
-                    <pic:cNvPr id="0" name="Picture 2"/>
+                    <pic:cNvPr id="0" name="Picture 5" descr="C:\Users\Kai Yao\Pictures\Shotty\Screenshot_4.png"/>
                     <pic:cNvPicPr>
                       <a:picLocks noChangeAspect="1" noChangeArrowheads="1"/>
                     </pic:cNvPicPr>
@@ -3276,7 +3304,7 @@
                   <pic:spPr bwMode="auto">
                     <a:xfrm>
                       <a:off x="0" y="0"/>
-                      <a:ext cx="2755265" cy="1525270"/>
+                      <a:ext cx="2381885" cy="1428750"/>
                     </a:xfrm>
                     <a:prstGeom prst="rect">
                       <a:avLst/>
@@ -3285,6 +3313,13 @@
                     <a:ln>
                       <a:noFill/>
                     </a:ln>
+                    <a:effectLst>
+                      <a:outerShdw blurRad="63500" sx="102000" sy="102000" algn="ctr" rotWithShape="0">
+                        <a:prstClr val="black">
+                          <a:alpha val="40000"/>
+                        </a:prstClr>
+                      </a:outerShdw>
+                    </a:effectLst>
                   </pic:spPr>
                 </pic:pic>
               </a:graphicData>
@@ -3299,6 +3334,29 @@
         </w:drawing>
       </w:r>
       <w:r>
+        <w:t>Quick Add</w:t>
+      </w:r>
+      <w:bookmarkEnd w:id="5"/>
+    </w:p>
+    <w:p>
+      <w:r>
+        <w:t xml:space="preserve">Pressing Ctrl-Alt-Z </w:t>
+      </w:r>
+      <w:r>
+        <w:t>(</w:t>
+      </w:r>
+      <w:r>
+        <w:t>you can change that</w:t>
+      </w:r>
+      <w:r>
+        <w:t xml:space="preserve">) </w:t>
+      </w:r>
+      <w:r>
+        <w:t xml:space="preserve">will launch the quick add dialog box. Simply type your new task into the box to add it to your task list. </w:t>
+      </w:r>
+    </w:p>
+    <w:p>
+      <w:r>
         <w:t xml:space="preserve">The syntax follows the add command, but you don’t have to specify the command word </w:t>
       </w:r>
       <w:r>
@@ -3324,11 +3382,11 @@
       <w:pPr>
         <w:pStyle w:val="Heading2"/>
       </w:pPr>
-      <w:bookmarkStart w:id="7" w:name="_Toc338102205"/>
+      <w:bookmarkStart w:id="6" w:name="_Toc338105340"/>
       <w:r>
         <w:t>Command-line Interface</w:t>
       </w:r>
-      <w:bookmarkEnd w:id="7"/>
+      <w:bookmarkEnd w:id="6"/>
     </w:p>
     <w:p>
       <w:r>
@@ -3344,11 +3402,11 @@
       <w:pPr>
         <w:pStyle w:val="Heading1"/>
       </w:pPr>
-      <w:bookmarkStart w:id="8" w:name="_Toc338102206"/>
+      <w:bookmarkStart w:id="7" w:name="_Toc338105341"/>
       <w:r>
         <w:t>Supported Task Types</w:t>
       </w:r>
-      <w:bookmarkEnd w:id="8"/>
+      <w:bookmarkEnd w:id="7"/>
     </w:p>
     <w:p>
       <w:r>
@@ -3455,11 +3513,11 @@
       <w:pPr>
         <w:pStyle w:val="Heading1"/>
       </w:pPr>
-      <w:bookmarkStart w:id="9" w:name="_Toc338102207"/>
+      <w:bookmarkStart w:id="8" w:name="_Toc338105342"/>
       <w:r>
         <w:t>Command Reference</w:t>
       </w:r>
-      <w:bookmarkEnd w:id="9"/>
+      <w:bookmarkEnd w:id="8"/>
     </w:p>
     <w:p>
       <w:r>
@@ -4134,7 +4192,23 @@
                 <w:sz w:val="20"/>
                 <w:szCs w:val="20"/>
               </w:rPr>
-              <w:t xml:space="preserve">If DoIt! is getting your task names mistaken as dates (hey, even humans misunderstand each other sometimes!), just enclose the task name in double inverted commands e.g. </w:t>
+              <w:t>If DoIt! is getting yo</w:t>
+            </w:r>
+            <w:r>
+              <w:rPr>
+                <w:rFonts w:asciiTheme="minorHAnsi" w:hAnsiTheme="minorHAnsi" w:cstheme="minorHAnsi"/>
+                <w:sz w:val="20"/>
+                <w:szCs w:val="20"/>
+              </w:rPr>
+              <w:t xml:space="preserve">ur task names mistaken as dates, </w:t>
+            </w:r>
+            <w:r>
+              <w:rPr>
+                <w:rFonts w:asciiTheme="minorHAnsi" w:hAnsiTheme="minorHAnsi" w:cstheme="minorHAnsi"/>
+                <w:sz w:val="20"/>
+                <w:szCs w:val="20"/>
+              </w:rPr>
+              <w:t xml:space="preserve">just enclose the task name in double inverted commands e.g. </w:t>
             </w:r>
             <w:r>
               <w:rPr>
@@ -4267,6 +4341,8 @@
               </w:rPr>
               <w:t>list</w:t>
             </w:r>
+            <w:bookmarkStart w:id="9" w:name="_GoBack"/>
+            <w:bookmarkEnd w:id="9"/>
           </w:p>
         </w:tc>
       </w:tr>
@@ -7109,7 +7185,7 @@
           <w:numId w:val="20"/>
         </w:numPr>
       </w:pPr>
-      <w:bookmarkStart w:id="10" w:name="_Toc338102208"/>
+      <w:bookmarkStart w:id="10" w:name="_Toc338105343"/>
       <w:r>
         <w:t>Introduction</w:t>
       </w:r>
@@ -7134,7 +7210,7 @@
       <w:pPr>
         <w:pStyle w:val="Heading1"/>
       </w:pPr>
-      <w:bookmarkStart w:id="11" w:name="_Toc338102209"/>
+      <w:bookmarkStart w:id="11" w:name="_Toc338105344"/>
       <w:r>
         <w:t>Architecture</w:t>
       </w:r>
@@ -7271,7 +7347,7 @@
       <w:pPr>
         <w:pStyle w:val="Heading1"/>
       </w:pPr>
-      <w:bookmarkStart w:id="12" w:name="_Toc338102210"/>
+      <w:bookmarkStart w:id="12" w:name="_Toc338105345"/>
       <w:r>
         <w:lastRenderedPageBreak/>
         <w:t>Understanding the command flow</w:t>
@@ -7403,7 +7479,7 @@
       <w:pPr>
         <w:pStyle w:val="Heading1"/>
       </w:pPr>
-      <w:bookmarkStart w:id="13" w:name="_Toc338102211"/>
+      <w:bookmarkStart w:id="13" w:name="_Toc338105346"/>
       <w:r>
         <w:lastRenderedPageBreak/>
         <w:t>Components</w:t>
@@ -7422,7 +7498,7 @@
       <w:pPr>
         <w:pStyle w:val="Heading2"/>
       </w:pPr>
-      <w:bookmarkStart w:id="14" w:name="_Toc338102212"/>
+      <w:bookmarkStart w:id="14" w:name="_Toc338105347"/>
       <w:r>
         <w:t>UI</w:t>
       </w:r>
@@ -7504,7 +7580,7 @@
       <w:pPr>
         <w:pStyle w:val="Heading3"/>
       </w:pPr>
-      <w:bookmarkStart w:id="15" w:name="_Toc338102213"/>
+      <w:bookmarkStart w:id="15" w:name="_Toc338105348"/>
       <w:r>
         <w:t>Classes</w:t>
       </w:r>
@@ -7714,7 +7790,7 @@
       <w:pPr>
         <w:pStyle w:val="Heading3"/>
       </w:pPr>
-      <w:bookmarkStart w:id="16" w:name="_Toc338102214"/>
+      <w:bookmarkStart w:id="16" w:name="_Toc338105349"/>
       <w:r>
         <w:t>Important APIs of the UI Abstract Class</w:t>
       </w:r>
@@ -8056,7 +8132,7 @@
       <w:pPr>
         <w:pStyle w:val="Heading3"/>
       </w:pPr>
-      <w:bookmarkStart w:id="17" w:name="_Toc338102215"/>
+      <w:bookmarkStart w:id="17" w:name="_Toc338105350"/>
       <w:r>
         <w:t xml:space="preserve">GuiMain </w:t>
       </w:r>
@@ -8092,7 +8168,7 @@
       <w:pPr>
         <w:pStyle w:val="Heading3"/>
       </w:pPr>
-      <w:bookmarkStart w:id="18" w:name="_Toc338102216"/>
+      <w:bookmarkStart w:id="18" w:name="_Toc338105351"/>
       <w:r>
         <w:t>GuiQuick S</w:t>
       </w:r>
@@ -8142,7 +8218,7 @@
       <w:pPr>
         <w:pStyle w:val="Heading3"/>
       </w:pPr>
-      <w:bookmarkStart w:id="19" w:name="_Toc338102217"/>
+      <w:bookmarkStart w:id="19" w:name="_Toc338105352"/>
       <w:r>
         <w:t>Cli S</w:t>
       </w:r>
@@ -8160,7 +8236,7 @@
       <w:pPr>
         <w:pStyle w:val="Heading3"/>
       </w:pPr>
-      <w:bookmarkStart w:id="20" w:name="_Toc338102218"/>
+      <w:bookmarkStart w:id="20" w:name="_Toc338105353"/>
       <w:r>
         <w:lastRenderedPageBreak/>
         <w:t>CliWithJline S</w:t>
@@ -8197,7 +8273,7 @@
       <w:pPr>
         <w:pStyle w:val="Heading2"/>
       </w:pPr>
-      <w:bookmarkStart w:id="21" w:name="_Toc338102219"/>
+      <w:bookmarkStart w:id="21" w:name="_Toc338105354"/>
       <w:r>
         <w:t>Logic</w:t>
       </w:r>
@@ -8212,7 +8288,7 @@
       <w:pPr>
         <w:pStyle w:val="Heading3"/>
       </w:pPr>
-      <w:bookmarkStart w:id="22" w:name="_Toc338102220"/>
+      <w:bookmarkStart w:id="22" w:name="_Toc338105355"/>
       <w:r>
         <w:t>Class Diagram</w:t>
       </w:r>
@@ -8318,7 +8394,7 @@
       <w:pPr>
         <w:pStyle w:val="Heading3"/>
       </w:pPr>
-      <w:bookmarkStart w:id="23" w:name="_Toc338102221"/>
+      <w:bookmarkStart w:id="23" w:name="_Toc338105356"/>
       <w:r>
         <w:t>Important API</w:t>
       </w:r>
@@ -8386,7 +8462,7 @@
       <w:pPr>
         <w:pStyle w:val="Heading3"/>
       </w:pPr>
-      <w:bookmarkStart w:id="24" w:name="_Toc338102222"/>
+      <w:bookmarkStart w:id="24" w:name="_Toc338105357"/>
       <w:r>
         <w:lastRenderedPageBreak/>
         <w:t>Sequence Diagram</w:t>
@@ -8547,7 +8623,7 @@
       <w:pPr>
         <w:pStyle w:val="Heading2"/>
       </w:pPr>
-      <w:bookmarkStart w:id="25" w:name="_Toc338102223"/>
+      <w:bookmarkStart w:id="25" w:name="_Toc338105358"/>
       <w:r>
         <w:rPr>
           <w:noProof/>
@@ -8779,7 +8855,7 @@
       <w:pPr>
         <w:pStyle w:val="Heading3"/>
       </w:pPr>
-      <w:bookmarkStart w:id="26" w:name="_Toc338102224"/>
+      <w:bookmarkStart w:id="26" w:name="_Toc338105359"/>
       <w:r>
         <w:t>Database class</w:t>
       </w:r>
@@ -9950,7 +10026,7 @@
       <w:pPr>
         <w:pStyle w:val="Heading2"/>
       </w:pPr>
-      <w:bookmarkStart w:id="27" w:name="_Toc338102225"/>
+      <w:bookmarkStart w:id="27" w:name="_Toc338105360"/>
       <w:r>
         <w:t>Shared</w:t>
       </w:r>
@@ -9963,7 +10039,7 @@
       <w:pPr>
         <w:pStyle w:val="Heading3"/>
       </w:pPr>
-      <w:bookmarkStart w:id="28" w:name="_Toc338102226"/>
+      <w:bookmarkStart w:id="28" w:name="_Toc338105361"/>
       <w:r>
         <w:t>Task</w:t>
       </w:r>
@@ -11321,7 +11397,7 @@
       <w:pPr>
         <w:pStyle w:val="Heading3"/>
       </w:pPr>
-      <w:bookmarkStart w:id="29" w:name="_Toc338102227"/>
+      <w:bookmarkStart w:id="29" w:name="_Toc338105362"/>
       <w:r>
         <w:t>SearchTerms</w:t>
       </w:r>
@@ -11877,7 +11953,7 @@
           <w:rPr>
             <w:noProof/>
           </w:rPr>
-          <w:t>7</w:t>
+          <w:t>16</w:t>
         </w:r>
         <w:r>
           <w:rPr>
@@ -14576,7 +14652,7 @@
 </file>
 
 <file path=customXml/itemProps1.xml><?xml version="1.0" encoding="utf-8"?>
-<ds:datastoreItem xmlns:ds="http://schemas.openxmlformats.org/officeDocument/2006/customXml" ds:itemID="{D2D81191-2B00-4A2A-90B4-C64ED1DD461F}">
+<ds:datastoreItem xmlns:ds="http://schemas.openxmlformats.org/officeDocument/2006/customXml" ds:itemID="{F9E00D34-0CE3-4D9A-B8EF-03A9E35E8057}">
   <ds:schemaRefs>
     <ds:schemaRef ds:uri="http://schemas.openxmlformats.org/officeDocument/2006/bibliography"/>
   </ds:schemaRefs>

</xml_diff>

<commit_message>
Updated Developer Guide with proper UML diagrams and small changes. Added section on LogicToUi class.
</commit_message>
<xml_diff>
--- a/doc/[w15-2j][v0.1].docx
+++ b/doc/[w15-2j][v0.1].docx
@@ -461,7 +461,7 @@
           <w:numId w:val="0"/>
         </w:numPr>
       </w:pPr>
-      <w:bookmarkStart w:id="0" w:name="_Toc338105334"/>
+      <w:bookmarkStart w:id="0" w:name="_Toc338551252"/>
       <w:r>
         <w:lastRenderedPageBreak/>
         <w:t>Credits</w:t>
@@ -598,6 +598,7 @@
               <w:tab w:val="right" w:leader="dot" w:pos="9016"/>
             </w:tabs>
             <w:rPr>
+              <w:rStyle w:val="Hyperlink"/>
               <w:noProof/>
             </w:rPr>
           </w:pPr>
@@ -610,7 +611,7 @@
           <w:r>
             <w:fldChar w:fldCharType="separate"/>
           </w:r>
-          <w:hyperlink w:anchor="_Toc338105334" w:history="1">
+          <w:hyperlink w:anchor="_Toc338551252" w:history="1">
             <w:r>
               <w:rPr>
                 <w:rStyle w:val="Hyperlink"/>
@@ -637,7 +638,7 @@
                 <w:noProof/>
                 <w:webHidden/>
               </w:rPr>
-              <w:instrText xml:space="preserve"> PAGEREF _Toc338105334 \h </w:instrText>
+              <w:instrText xml:space="preserve"> PAGEREF _Toc338551252 \h </w:instrText>
             </w:r>
             <w:r>
               <w:rPr>
@@ -670,23 +671,6 @@
         </w:p>
         <w:p>
           <w:pPr>
-            <w:pStyle w:val="TOC1"/>
-            <w:tabs>
-              <w:tab w:val="left" w:pos="440"/>
-              <w:tab w:val="right" w:leader="dot" w:pos="9016"/>
-            </w:tabs>
-            <w:rPr>
-              <w:noProof/>
-            </w:rPr>
-          </w:pPr>
-        </w:p>
-        <w:p>
-          <w:pPr>
-            <w:pStyle w:val="TOC1"/>
-            <w:tabs>
-              <w:tab w:val="left" w:pos="440"/>
-              <w:tab w:val="right" w:leader="dot" w:pos="9016"/>
-            </w:tabs>
             <w:rPr>
               <w:b/>
               <w:noProof/>
@@ -711,7 +695,7 @@
               <w:noProof/>
             </w:rPr>
           </w:pPr>
-          <w:hyperlink w:anchor="_Toc338105335" w:history="1">
+          <w:hyperlink w:anchor="_Toc338551253" w:history="1">
             <w:r>
               <w:rPr>
                 <w:rStyle w:val="Hyperlink"/>
@@ -751,7 +735,7 @@
                 <w:noProof/>
                 <w:webHidden/>
               </w:rPr>
-              <w:instrText xml:space="preserve"> PAGEREF _Toc338105335 \h </w:instrText>
+              <w:instrText xml:space="preserve"> PAGEREF _Toc338551253 \h </w:instrText>
             </w:r>
             <w:r>
               <w:rPr>
@@ -793,7 +777,7 @@
               <w:noProof/>
             </w:rPr>
           </w:pPr>
-          <w:hyperlink w:anchor="_Toc338105336" w:history="1">
+          <w:hyperlink w:anchor="_Toc338551254" w:history="1">
             <w:r>
               <w:rPr>
                 <w:rStyle w:val="Hyperlink"/>
@@ -833,7 +817,7 @@
                 <w:noProof/>
                 <w:webHidden/>
               </w:rPr>
-              <w:instrText xml:space="preserve"> PAGEREF _Toc338105336 \h </w:instrText>
+              <w:instrText xml:space="preserve"> PAGEREF _Toc338551254 \h </w:instrText>
             </w:r>
             <w:r>
               <w:rPr>
@@ -875,7 +859,7 @@
               <w:noProof/>
             </w:rPr>
           </w:pPr>
-          <w:hyperlink w:anchor="_Toc338105337" w:history="1">
+          <w:hyperlink w:anchor="_Toc338551255" w:history="1">
             <w:r>
               <w:rPr>
                 <w:rStyle w:val="Hyperlink"/>
@@ -915,7 +899,7 @@
                 <w:noProof/>
                 <w:webHidden/>
               </w:rPr>
-              <w:instrText xml:space="preserve"> PAGEREF _Toc338105337 \h </w:instrText>
+              <w:instrText xml:space="preserve"> PAGEREF _Toc338551255 \h </w:instrText>
             </w:r>
             <w:r>
               <w:rPr>
@@ -957,7 +941,7 @@
               <w:noProof/>
             </w:rPr>
           </w:pPr>
-          <w:hyperlink w:anchor="_Toc338105338" w:history="1">
+          <w:hyperlink w:anchor="_Toc338551256" w:history="1">
             <w:r>
               <w:rPr>
                 <w:rStyle w:val="Hyperlink"/>
@@ -997,7 +981,7 @@
                 <w:noProof/>
                 <w:webHidden/>
               </w:rPr>
-              <w:instrText xml:space="preserve"> PAGEREF _Toc338105338 \h </w:instrText>
+              <w:instrText xml:space="preserve"> PAGEREF _Toc338551256 \h </w:instrText>
             </w:r>
             <w:r>
               <w:rPr>
@@ -1039,7 +1023,7 @@
               <w:noProof/>
             </w:rPr>
           </w:pPr>
-          <w:hyperlink w:anchor="_Toc338105339" w:history="1">
+          <w:hyperlink w:anchor="_Toc338551257" w:history="1">
             <w:r>
               <w:rPr>
                 <w:rStyle w:val="Hyperlink"/>
@@ -1079,7 +1063,7 @@
                 <w:noProof/>
                 <w:webHidden/>
               </w:rPr>
-              <w:instrText xml:space="preserve"> PAGEREF _Toc338105339 \h </w:instrText>
+              <w:instrText xml:space="preserve"> PAGEREF _Toc338551257 \h </w:instrText>
             </w:r>
             <w:r>
               <w:rPr>
@@ -1121,7 +1105,7 @@
               <w:noProof/>
             </w:rPr>
           </w:pPr>
-          <w:hyperlink w:anchor="_Toc338105340" w:history="1">
+          <w:hyperlink w:anchor="_Toc338551258" w:history="1">
             <w:r>
               <w:rPr>
                 <w:rStyle w:val="Hyperlink"/>
@@ -1161,7 +1145,7 @@
                 <w:noProof/>
                 <w:webHidden/>
               </w:rPr>
-              <w:instrText xml:space="preserve"> PAGEREF _Toc338105340 \h </w:instrText>
+              <w:instrText xml:space="preserve"> PAGEREF _Toc338551258 \h </w:instrText>
             </w:r>
             <w:r>
               <w:rPr>
@@ -1203,7 +1187,7 @@
               <w:noProof/>
             </w:rPr>
           </w:pPr>
-          <w:hyperlink w:anchor="_Toc338105341" w:history="1">
+          <w:hyperlink w:anchor="_Toc338551259" w:history="1">
             <w:r>
               <w:rPr>
                 <w:rStyle w:val="Hyperlink"/>
@@ -1243,7 +1227,7 @@
                 <w:noProof/>
                 <w:webHidden/>
               </w:rPr>
-              <w:instrText xml:space="preserve"> PAGEREF _Toc338105341 \h </w:instrText>
+              <w:instrText xml:space="preserve"> PAGEREF _Toc338551259 \h </w:instrText>
             </w:r>
             <w:r>
               <w:rPr>
@@ -1282,10 +1266,11 @@
               <w:tab w:val="right" w:leader="dot" w:pos="9016"/>
             </w:tabs>
             <w:rPr>
+              <w:rStyle w:val="Hyperlink"/>
               <w:noProof/>
             </w:rPr>
           </w:pPr>
-          <w:hyperlink w:anchor="_Toc338105342" w:history="1">
+          <w:hyperlink w:anchor="_Toc338551260" w:history="1">
             <w:r>
               <w:rPr>
                 <w:rStyle w:val="Hyperlink"/>
@@ -1325,7 +1310,7 @@
                 <w:noProof/>
                 <w:webHidden/>
               </w:rPr>
-              <w:instrText xml:space="preserve"> PAGEREF _Toc338105342 \h </w:instrText>
+              <w:instrText xml:space="preserve"> PAGEREF _Toc338551260 \h </w:instrText>
             </w:r>
             <w:r>
               <w:rPr>
@@ -1358,23 +1343,6 @@
         </w:p>
         <w:p>
           <w:pPr>
-            <w:pStyle w:val="TOC1"/>
-            <w:tabs>
-              <w:tab w:val="left" w:pos="440"/>
-              <w:tab w:val="right" w:leader="dot" w:pos="9016"/>
-            </w:tabs>
-            <w:rPr>
-              <w:noProof/>
-            </w:rPr>
-          </w:pPr>
-        </w:p>
-        <w:p>
-          <w:pPr>
-            <w:pStyle w:val="TOC1"/>
-            <w:tabs>
-              <w:tab w:val="left" w:pos="440"/>
-              <w:tab w:val="right" w:leader="dot" w:pos="9016"/>
-            </w:tabs>
             <w:rPr>
               <w:b/>
               <w:noProof/>
@@ -1399,7 +1367,7 @@
               <w:noProof/>
             </w:rPr>
           </w:pPr>
-          <w:hyperlink w:anchor="_Toc338105343" w:history="1">
+          <w:hyperlink w:anchor="_Toc338551261" w:history="1">
             <w:r>
               <w:rPr>
                 <w:rStyle w:val="Hyperlink"/>
@@ -1439,7 +1407,7 @@
                 <w:noProof/>
                 <w:webHidden/>
               </w:rPr>
-              <w:instrText xml:space="preserve"> PAGEREF _Toc338105343 \h </w:instrText>
+              <w:instrText xml:space="preserve"> PAGEREF _Toc338551261 \h </w:instrText>
             </w:r>
             <w:r>
               <w:rPr>
@@ -1481,7 +1449,7 @@
               <w:noProof/>
             </w:rPr>
           </w:pPr>
-          <w:hyperlink w:anchor="_Toc338105344" w:history="1">
+          <w:hyperlink w:anchor="_Toc338551262" w:history="1">
             <w:r>
               <w:rPr>
                 <w:rStyle w:val="Hyperlink"/>
@@ -1521,7 +1489,7 @@
                 <w:noProof/>
                 <w:webHidden/>
               </w:rPr>
-              <w:instrText xml:space="preserve"> PAGEREF _Toc338105344 \h </w:instrText>
+              <w:instrText xml:space="preserve"> PAGEREF _Toc338551262 \h </w:instrText>
             </w:r>
             <w:r>
               <w:rPr>
@@ -1563,7 +1531,7 @@
               <w:noProof/>
             </w:rPr>
           </w:pPr>
-          <w:hyperlink w:anchor="_Toc338105345" w:history="1">
+          <w:hyperlink w:anchor="_Toc338551263" w:history="1">
             <w:r>
               <w:rPr>
                 <w:rStyle w:val="Hyperlink"/>
@@ -1603,7 +1571,7 @@
                 <w:noProof/>
                 <w:webHidden/>
               </w:rPr>
-              <w:instrText xml:space="preserve"> PAGEREF _Toc338105345 \h </w:instrText>
+              <w:instrText xml:space="preserve"> PAGEREF _Toc338551263 \h </w:instrText>
             </w:r>
             <w:r>
               <w:rPr>
@@ -1645,7 +1613,7 @@
               <w:noProof/>
             </w:rPr>
           </w:pPr>
-          <w:hyperlink w:anchor="_Toc338105346" w:history="1">
+          <w:hyperlink w:anchor="_Toc338551264" w:history="1">
             <w:r>
               <w:rPr>
                 <w:rStyle w:val="Hyperlink"/>
@@ -1685,7 +1653,7 @@
                 <w:noProof/>
                 <w:webHidden/>
               </w:rPr>
-              <w:instrText xml:space="preserve"> PAGEREF _Toc338105346 \h </w:instrText>
+              <w:instrText xml:space="preserve"> PAGEREF _Toc338551264 \h </w:instrText>
             </w:r>
             <w:r>
               <w:rPr>
@@ -1727,7 +1695,7 @@
               <w:noProof/>
             </w:rPr>
           </w:pPr>
-          <w:hyperlink w:anchor="_Toc338105347" w:history="1">
+          <w:hyperlink w:anchor="_Toc338551265" w:history="1">
             <w:r>
               <w:rPr>
                 <w:rStyle w:val="Hyperlink"/>
@@ -1767,7 +1735,7 @@
                 <w:noProof/>
                 <w:webHidden/>
               </w:rPr>
-              <w:instrText xml:space="preserve"> PAGEREF _Toc338105347 \h </w:instrText>
+              <w:instrText xml:space="preserve"> PAGEREF _Toc338551265 \h </w:instrText>
             </w:r>
             <w:r>
               <w:rPr>
@@ -1809,7 +1777,7 @@
               <w:noProof/>
             </w:rPr>
           </w:pPr>
-          <w:hyperlink w:anchor="_Toc338105348" w:history="1">
+          <w:hyperlink w:anchor="_Toc338551266" w:history="1">
             <w:r>
               <w:rPr>
                 <w:rStyle w:val="Hyperlink"/>
@@ -1849,7 +1817,7 @@
                 <w:noProof/>
                 <w:webHidden/>
               </w:rPr>
-              <w:instrText xml:space="preserve"> PAGEREF _Toc338105348 \h </w:instrText>
+              <w:instrText xml:space="preserve"> PAGEREF _Toc338551266 \h </w:instrText>
             </w:r>
             <w:r>
               <w:rPr>
@@ -1891,7 +1859,7 @@
               <w:noProof/>
             </w:rPr>
           </w:pPr>
-          <w:hyperlink w:anchor="_Toc338105349" w:history="1">
+          <w:hyperlink w:anchor="_Toc338551267" w:history="1">
             <w:r>
               <w:rPr>
                 <w:rStyle w:val="Hyperlink"/>
@@ -1931,7 +1899,7 @@
                 <w:noProof/>
                 <w:webHidden/>
               </w:rPr>
-              <w:instrText xml:space="preserve"> PAGEREF _Toc338105349 \h </w:instrText>
+              <w:instrText xml:space="preserve"> PAGEREF _Toc338551267 \h </w:instrText>
             </w:r>
             <w:r>
               <w:rPr>
@@ -1973,7 +1941,7 @@
               <w:noProof/>
             </w:rPr>
           </w:pPr>
-          <w:hyperlink w:anchor="_Toc338105350" w:history="1">
+          <w:hyperlink w:anchor="_Toc338551268" w:history="1">
             <w:r>
               <w:rPr>
                 <w:rStyle w:val="Hyperlink"/>
@@ -2013,7 +1981,7 @@
                 <w:noProof/>
                 <w:webHidden/>
               </w:rPr>
-              <w:instrText xml:space="preserve"> PAGEREF _Toc338105350 \h </w:instrText>
+              <w:instrText xml:space="preserve"> PAGEREF _Toc338551268 \h </w:instrText>
             </w:r>
             <w:r>
               <w:rPr>
@@ -2033,7 +2001,7 @@
                 <w:noProof/>
                 <w:webHidden/>
               </w:rPr>
-              <w:t>10</w:t>
+              <w:t>11</w:t>
             </w:r>
             <w:r>
               <w:rPr>
@@ -2055,7 +2023,7 @@
               <w:noProof/>
             </w:rPr>
           </w:pPr>
-          <w:hyperlink w:anchor="_Toc338105351" w:history="1">
+          <w:hyperlink w:anchor="_Toc338551269" w:history="1">
             <w:r>
               <w:rPr>
                 <w:rStyle w:val="Hyperlink"/>
@@ -2095,7 +2063,7 @@
                 <w:noProof/>
                 <w:webHidden/>
               </w:rPr>
-              <w:instrText xml:space="preserve"> PAGEREF _Toc338105351 \h </w:instrText>
+              <w:instrText xml:space="preserve"> PAGEREF _Toc338551269 \h </w:instrText>
             </w:r>
             <w:r>
               <w:rPr>
@@ -2115,7 +2083,7 @@
                 <w:noProof/>
                 <w:webHidden/>
               </w:rPr>
-              <w:t>10</w:t>
+              <w:t>11</w:t>
             </w:r>
             <w:r>
               <w:rPr>
@@ -2137,7 +2105,7 @@
               <w:noProof/>
             </w:rPr>
           </w:pPr>
-          <w:hyperlink w:anchor="_Toc338105352" w:history="1">
+          <w:hyperlink w:anchor="_Toc338551270" w:history="1">
             <w:r>
               <w:rPr>
                 <w:rStyle w:val="Hyperlink"/>
@@ -2177,7 +2145,7 @@
                 <w:noProof/>
                 <w:webHidden/>
               </w:rPr>
-              <w:instrText xml:space="preserve"> PAGEREF _Toc338105352 \h </w:instrText>
+              <w:instrText xml:space="preserve"> PAGEREF _Toc338551270 \h </w:instrText>
             </w:r>
             <w:r>
               <w:rPr>
@@ -2197,7 +2165,7 @@
                 <w:noProof/>
                 <w:webHidden/>
               </w:rPr>
-              <w:t>10</w:t>
+              <w:t>11</w:t>
             </w:r>
             <w:r>
               <w:rPr>
@@ -2219,7 +2187,7 @@
               <w:noProof/>
             </w:rPr>
           </w:pPr>
-          <w:hyperlink w:anchor="_Toc338105353" w:history="1">
+          <w:hyperlink w:anchor="_Toc338551271" w:history="1">
             <w:r>
               <w:rPr>
                 <w:rStyle w:val="Hyperlink"/>
@@ -2259,7 +2227,7 @@
                 <w:noProof/>
                 <w:webHidden/>
               </w:rPr>
-              <w:instrText xml:space="preserve"> PAGEREF _Toc338105353 \h </w:instrText>
+              <w:instrText xml:space="preserve"> PAGEREF _Toc338551271 \h </w:instrText>
             </w:r>
             <w:r>
               <w:rPr>
@@ -2301,7 +2269,7 @@
               <w:noProof/>
             </w:rPr>
           </w:pPr>
-          <w:hyperlink w:anchor="_Toc338105354" w:history="1">
+          <w:hyperlink w:anchor="_Toc338551272" w:history="1">
             <w:r>
               <w:rPr>
                 <w:rStyle w:val="Hyperlink"/>
@@ -2341,7 +2309,7 @@
                 <w:noProof/>
                 <w:webHidden/>
               </w:rPr>
-              <w:instrText xml:space="preserve"> PAGEREF _Toc338105354 \h </w:instrText>
+              <w:instrText xml:space="preserve"> PAGEREF _Toc338551272 \h </w:instrText>
             </w:r>
             <w:r>
               <w:rPr>
@@ -2361,7 +2329,7 @@
                 <w:noProof/>
                 <w:webHidden/>
               </w:rPr>
-              <w:t>11</w:t>
+              <w:t>12</w:t>
             </w:r>
             <w:r>
               <w:rPr>
@@ -2383,7 +2351,7 @@
               <w:noProof/>
             </w:rPr>
           </w:pPr>
-          <w:hyperlink w:anchor="_Toc338105355" w:history="1">
+          <w:hyperlink w:anchor="_Toc338551273" w:history="1">
             <w:r>
               <w:rPr>
                 <w:rStyle w:val="Hyperlink"/>
@@ -2402,7 +2370,7 @@
                 <w:rStyle w:val="Hyperlink"/>
                 <w:noProof/>
               </w:rPr>
-              <w:t>Class Diagram</w:t>
+              <w:t>Important API</w:t>
             </w:r>
             <w:r>
               <w:rPr>
@@ -2423,7 +2391,7 @@
                 <w:noProof/>
                 <w:webHidden/>
               </w:rPr>
-              <w:instrText xml:space="preserve"> PAGEREF _Toc338105355 \h </w:instrText>
+              <w:instrText xml:space="preserve"> PAGEREF _Toc338551273 \h </w:instrText>
             </w:r>
             <w:r>
               <w:rPr>
@@ -2443,7 +2411,7 @@
                 <w:noProof/>
                 <w:webHidden/>
               </w:rPr>
-              <w:t>11</w:t>
+              <w:t>12</w:t>
             </w:r>
             <w:r>
               <w:rPr>
@@ -2465,7 +2433,7 @@
               <w:noProof/>
             </w:rPr>
           </w:pPr>
-          <w:hyperlink w:anchor="_Toc338105356" w:history="1">
+          <w:hyperlink w:anchor="_Toc338551274" w:history="1">
             <w:r>
               <w:rPr>
                 <w:rStyle w:val="Hyperlink"/>
@@ -2484,7 +2452,7 @@
                 <w:rStyle w:val="Hyperlink"/>
                 <w:noProof/>
               </w:rPr>
-              <w:t>Important API</w:t>
+              <w:t>Sequence Diagram</w:t>
             </w:r>
             <w:r>
               <w:rPr>
@@ -2505,7 +2473,7 @@
                 <w:noProof/>
                 <w:webHidden/>
               </w:rPr>
-              <w:instrText xml:space="preserve"> PAGEREF _Toc338105356 \h </w:instrText>
+              <w:instrText xml:space="preserve"> PAGEREF _Toc338551274 \h </w:instrText>
             </w:r>
             <w:r>
               <w:rPr>
@@ -2525,7 +2493,89 @@
                 <w:noProof/>
                 <w:webHidden/>
               </w:rPr>
-              <w:t>11</w:t>
+              <w:t>12</w:t>
+            </w:r>
+            <w:r>
+              <w:rPr>
+                <w:noProof/>
+                <w:webHidden/>
+              </w:rPr>
+              <w:fldChar w:fldCharType="end"/>
+            </w:r>
+          </w:hyperlink>
+        </w:p>
+        <w:p>
+          <w:pPr>
+            <w:pStyle w:val="TOC2"/>
+            <w:tabs>
+              <w:tab w:val="left" w:pos="880"/>
+              <w:tab w:val="right" w:leader="dot" w:pos="9016"/>
+            </w:tabs>
+            <w:rPr>
+              <w:noProof/>
+            </w:rPr>
+          </w:pPr>
+          <w:hyperlink w:anchor="_Toc338551275" w:history="1">
+            <w:r>
+              <w:rPr>
+                <w:rStyle w:val="Hyperlink"/>
+                <w:noProof/>
+              </w:rPr>
+              <w:t>4.3</w:t>
+            </w:r>
+            <w:r>
+              <w:rPr>
+                <w:noProof/>
+              </w:rPr>
+              <w:tab/>
+            </w:r>
+            <w:r>
+              <w:rPr>
+                <w:rStyle w:val="Hyperlink"/>
+                <w:noProof/>
+              </w:rPr>
+              <w:t>Storage</w:t>
+            </w:r>
+            <w:r>
+              <w:rPr>
+                <w:noProof/>
+                <w:webHidden/>
+              </w:rPr>
+              <w:tab/>
+            </w:r>
+            <w:r>
+              <w:rPr>
+                <w:noProof/>
+                <w:webHidden/>
+              </w:rPr>
+              <w:fldChar w:fldCharType="begin"/>
+            </w:r>
+            <w:r>
+              <w:rPr>
+                <w:noProof/>
+                <w:webHidden/>
+              </w:rPr>
+              <w:instrText xml:space="preserve"> PAGEREF _Toc338551275 \h </w:instrText>
+            </w:r>
+            <w:r>
+              <w:rPr>
+                <w:noProof/>
+                <w:webHidden/>
+              </w:rPr>
+            </w:r>
+            <w:r>
+              <w:rPr>
+                <w:noProof/>
+                <w:webHidden/>
+              </w:rPr>
+              <w:fldChar w:fldCharType="separate"/>
+            </w:r>
+            <w:r>
+              <w:rPr>
+                <w:noProof/>
+                <w:webHidden/>
+              </w:rPr>
+              <w:t>14</w:t>
             </w:r>
             <w:r>
               <w:rPr>
@@ -2547,13 +2597,13 @@
               <w:noProof/>
             </w:rPr>
           </w:pPr>
-          <w:hyperlink w:anchor="_Toc338105357" w:history="1">
+          <w:hyperlink w:anchor="_Toc338551276" w:history="1">
             <w:r>
               <w:rPr>
                 <w:rStyle w:val="Hyperlink"/>
                 <w:noProof/>
               </w:rPr>
-              <w:t>4.2.3</w:t>
+              <w:t>4.3.1</w:t>
             </w:r>
             <w:r>
               <w:rPr>
@@ -2566,7 +2616,7 @@
                 <w:rStyle w:val="Hyperlink"/>
                 <w:noProof/>
               </w:rPr>
-              <w:t>Sequence Diagram</w:t>
+              <w:t>Database class</w:t>
             </w:r>
             <w:r>
               <w:rPr>
@@ -2587,7 +2637,7 @@
                 <w:noProof/>
                 <w:webHidden/>
               </w:rPr>
-              <w:instrText xml:space="preserve"> PAGEREF _Toc338105357 \h </w:instrText>
+              <w:instrText xml:space="preserve"> PAGEREF _Toc338551276 \h </w:instrText>
             </w:r>
             <w:r>
               <w:rPr>
@@ -2607,7 +2657,7 @@
                 <w:noProof/>
                 <w:webHidden/>
               </w:rPr>
-              <w:t>12</w:t>
+              <w:t>14</w:t>
             </w:r>
             <w:r>
               <w:rPr>
@@ -2629,13 +2679,13 @@
               <w:noProof/>
             </w:rPr>
           </w:pPr>
-          <w:hyperlink w:anchor="_Toc338105358" w:history="1">
+          <w:hyperlink w:anchor="_Toc338551277" w:history="1">
             <w:r>
               <w:rPr>
                 <w:rStyle w:val="Hyperlink"/>
                 <w:noProof/>
               </w:rPr>
-              <w:t>4.3</w:t>
+              <w:t>4.4</w:t>
             </w:r>
             <w:r>
               <w:rPr>
@@ -2648,7 +2698,7 @@
                 <w:rStyle w:val="Hyperlink"/>
                 <w:noProof/>
               </w:rPr>
-              <w:t>Storage</w:t>
+              <w:t>Shared Components</w:t>
             </w:r>
             <w:r>
               <w:rPr>
@@ -2669,7 +2719,7 @@
                 <w:noProof/>
                 <w:webHidden/>
               </w:rPr>
-              <w:instrText xml:space="preserve"> PAGEREF _Toc338105358 \h </w:instrText>
+              <w:instrText xml:space="preserve"> PAGEREF _Toc338551277 \h </w:instrText>
             </w:r>
             <w:r>
               <w:rPr>
@@ -2689,7 +2739,7 @@
                 <w:noProof/>
                 <w:webHidden/>
               </w:rPr>
-              <w:t>13</w:t>
+              <w:t>15</w:t>
             </w:r>
             <w:r>
               <w:rPr>
@@ -2711,13 +2761,13 @@
               <w:noProof/>
             </w:rPr>
           </w:pPr>
-          <w:hyperlink w:anchor="_Toc338105359" w:history="1">
+          <w:hyperlink w:anchor="_Toc338551278" w:history="1">
             <w:r>
               <w:rPr>
                 <w:rStyle w:val="Hyperlink"/>
                 <w:noProof/>
               </w:rPr>
-              <w:t>4.3.1</w:t>
+              <w:t>4.4.1</w:t>
             </w:r>
             <w:r>
               <w:rPr>
@@ -2730,7 +2780,7 @@
                 <w:rStyle w:val="Hyperlink"/>
                 <w:noProof/>
               </w:rPr>
-              <w:t>Database class</w:t>
+              <w:t>Task</w:t>
             </w:r>
             <w:r>
               <w:rPr>
@@ -2751,7 +2801,7 @@
                 <w:noProof/>
                 <w:webHidden/>
               </w:rPr>
-              <w:instrText xml:space="preserve"> PAGEREF _Toc338105359 \h </w:instrText>
+              <w:instrText xml:space="preserve"> PAGEREF _Toc338551278 \h </w:instrText>
             </w:r>
             <w:r>
               <w:rPr>
@@ -2771,89 +2821,7 @@
                 <w:noProof/>
                 <w:webHidden/>
               </w:rPr>
-              <w:t>13</w:t>
-            </w:r>
-            <w:r>
-              <w:rPr>
-                <w:noProof/>
-                <w:webHidden/>
-              </w:rPr>
-              <w:fldChar w:fldCharType="end"/>
-            </w:r>
-          </w:hyperlink>
-        </w:p>
-        <w:p>
-          <w:pPr>
-            <w:pStyle w:val="TOC2"/>
-            <w:tabs>
-              <w:tab w:val="left" w:pos="880"/>
-              <w:tab w:val="right" w:leader="dot" w:pos="9016"/>
-            </w:tabs>
-            <w:rPr>
-              <w:noProof/>
-            </w:rPr>
-          </w:pPr>
-          <w:hyperlink w:anchor="_Toc338105360" w:history="1">
-            <w:r>
-              <w:rPr>
-                <w:rStyle w:val="Hyperlink"/>
-                <w:noProof/>
-              </w:rPr>
-              <w:t>4.4</w:t>
-            </w:r>
-            <w:r>
-              <w:rPr>
-                <w:noProof/>
-              </w:rPr>
-              <w:tab/>
-            </w:r>
-            <w:r>
-              <w:rPr>
-                <w:rStyle w:val="Hyperlink"/>
-                <w:noProof/>
-              </w:rPr>
-              <w:t>Shared Components</w:t>
-            </w:r>
-            <w:r>
-              <w:rPr>
-                <w:noProof/>
-                <w:webHidden/>
-              </w:rPr>
-              <w:tab/>
-            </w:r>
-            <w:r>
-              <w:rPr>
-                <w:noProof/>
-                <w:webHidden/>
-              </w:rPr>
-              <w:fldChar w:fldCharType="begin"/>
-            </w:r>
-            <w:r>
-              <w:rPr>
-                <w:noProof/>
-                <w:webHidden/>
-              </w:rPr>
-              <w:instrText xml:space="preserve"> PAGEREF _Toc338105360 \h </w:instrText>
-            </w:r>
-            <w:r>
-              <w:rPr>
-                <w:noProof/>
-                <w:webHidden/>
-              </w:rPr>
-            </w:r>
-            <w:r>
-              <w:rPr>
-                <w:noProof/>
-                <w:webHidden/>
-              </w:rPr>
-              <w:fldChar w:fldCharType="separate"/>
-            </w:r>
-            <w:r>
-              <w:rPr>
-                <w:noProof/>
-                <w:webHidden/>
-              </w:rPr>
-              <w:t>14</w:t>
+              <w:t>15</w:t>
             </w:r>
             <w:r>
               <w:rPr>
@@ -2875,13 +2843,13 @@
               <w:noProof/>
             </w:rPr>
           </w:pPr>
-          <w:hyperlink w:anchor="_Toc338105361" w:history="1">
+          <w:hyperlink w:anchor="_Toc338551279" w:history="1">
             <w:r>
               <w:rPr>
                 <w:rStyle w:val="Hyperlink"/>
                 <w:noProof/>
               </w:rPr>
-              <w:t>4.4.1</w:t>
+              <w:t>4.4.2</w:t>
             </w:r>
             <w:r>
               <w:rPr>
@@ -2894,7 +2862,7 @@
                 <w:rStyle w:val="Hyperlink"/>
                 <w:noProof/>
               </w:rPr>
-              <w:t>Task</w:t>
+              <w:t>SearchTerms</w:t>
             </w:r>
             <w:r>
               <w:rPr>
@@ -2915,7 +2883,7 @@
                 <w:noProof/>
                 <w:webHidden/>
               </w:rPr>
-              <w:instrText xml:space="preserve"> PAGEREF _Toc338105361 \h </w:instrText>
+              <w:instrText xml:space="preserve"> PAGEREF _Toc338551279 \h </w:instrText>
             </w:r>
             <w:r>
               <w:rPr>
@@ -2935,7 +2903,7 @@
                 <w:noProof/>
                 <w:webHidden/>
               </w:rPr>
-              <w:t>14</w:t>
+              <w:t>16</w:t>
             </w:r>
             <w:r>
               <w:rPr>
@@ -2957,13 +2925,13 @@
               <w:noProof/>
             </w:rPr>
           </w:pPr>
-          <w:hyperlink w:anchor="_Toc338105362" w:history="1">
+          <w:hyperlink w:anchor="_Toc338551280" w:history="1">
             <w:r>
               <w:rPr>
                 <w:rStyle w:val="Hyperlink"/>
                 <w:noProof/>
               </w:rPr>
-              <w:t>4.4.2</w:t>
+              <w:t>4.4.3</w:t>
             </w:r>
             <w:r>
               <w:rPr>
@@ -2976,7 +2944,7 @@
                 <w:rStyle w:val="Hyperlink"/>
                 <w:noProof/>
               </w:rPr>
-              <w:t>SearchTerms</w:t>
+              <w:t>LogicToUi</w:t>
             </w:r>
             <w:r>
               <w:rPr>
@@ -2997,7 +2965,7 @@
                 <w:noProof/>
                 <w:webHidden/>
               </w:rPr>
-              <w:instrText xml:space="preserve"> PAGEREF _Toc338105362 \h </w:instrText>
+              <w:instrText xml:space="preserve"> PAGEREF _Toc338551280 \h </w:instrText>
             </w:r>
             <w:r>
               <w:rPr>
@@ -3017,7 +2985,7 @@
                 <w:noProof/>
                 <w:webHidden/>
               </w:rPr>
-              <w:t>15</w:t>
+              <w:t>17</w:t>
             </w:r>
             <w:r>
               <w:rPr>
@@ -3042,6 +3010,26 @@
     </w:sdt>
     <w:p>
       <w:pPr>
+        <w:rPr>
+          <w:rFonts w:eastAsiaTheme="majorEastAsia" w:cstheme="minorHAnsi"/>
+          <w:b/>
+          <w:color w:val="404040" w:themeColor="text1" w:themeTint="BF"/>
+          <w:spacing w:val="-10"/>
+          <w:kern w:val="28"/>
+          <w:sz w:val="56"/>
+          <w:szCs w:val="56"/>
+        </w:rPr>
+      </w:pPr>
+      <w:r>
+        <w:rPr>
+          <w:rFonts w:cstheme="minorHAnsi"/>
+          <w:b/>
+        </w:rPr>
+        <w:br w:type="page"/>
+      </w:r>
+    </w:p>
+    <w:p>
+      <w:pPr>
         <w:pStyle w:val="Title"/>
       </w:pPr>
       <w:r>
@@ -3098,7 +3086,7 @@
       <w:pPr>
         <w:pStyle w:val="Heading1"/>
       </w:pPr>
-      <w:bookmarkStart w:id="1" w:name="_Toc338105335"/>
+      <w:bookmarkStart w:id="1" w:name="_Toc338551253"/>
       <w:r>
         <w:t>System Requirements</w:t>
       </w:r>
@@ -3149,7 +3137,7 @@
       <w:pPr>
         <w:pStyle w:val="Heading1"/>
       </w:pPr>
-      <w:bookmarkStart w:id="2" w:name="_Toc338105336"/>
+      <w:bookmarkStart w:id="2" w:name="_Toc338551254"/>
       <w:r>
         <w:t>Running DoIt!</w:t>
       </w:r>
@@ -3185,7 +3173,7 @@
       <w:pPr>
         <w:pStyle w:val="Heading1"/>
       </w:pPr>
-      <w:bookmarkStart w:id="3" w:name="_Toc338105337"/>
+      <w:bookmarkStart w:id="3" w:name="_Toc338551255"/>
       <w:r>
         <w:t>Using DoIt!</w:t>
       </w:r>
@@ -3195,7 +3183,7 @@
       <w:pPr>
         <w:pStyle w:val="Heading2"/>
       </w:pPr>
-      <w:bookmarkStart w:id="4" w:name="_Toc338105338"/>
+      <w:bookmarkStart w:id="4" w:name="_Toc338551256"/>
       <w:r>
         <w:t>DoIt! Main</w:t>
       </w:r>
@@ -3257,7 +3245,7 @@
       <w:pPr>
         <w:pStyle w:val="Heading2"/>
       </w:pPr>
-      <w:bookmarkStart w:id="5" w:name="_Toc338105339"/>
+      <w:bookmarkStart w:id="5" w:name="_Toc338551257"/>
       <w:r>
         <w:rPr>
           <w:noProof/>
@@ -3382,7 +3370,7 @@
       <w:pPr>
         <w:pStyle w:val="Heading2"/>
       </w:pPr>
-      <w:bookmarkStart w:id="6" w:name="_Toc338105340"/>
+      <w:bookmarkStart w:id="6" w:name="_Toc338551258"/>
       <w:r>
         <w:t>Command-line Interface</w:t>
       </w:r>
@@ -3402,7 +3390,7 @@
       <w:pPr>
         <w:pStyle w:val="Heading1"/>
       </w:pPr>
-      <w:bookmarkStart w:id="7" w:name="_Toc338105341"/>
+      <w:bookmarkStart w:id="7" w:name="_Toc338551259"/>
       <w:r>
         <w:t>Supported Task Types</w:t>
       </w:r>
@@ -3513,7 +3501,7 @@
       <w:pPr>
         <w:pStyle w:val="Heading1"/>
       </w:pPr>
-      <w:bookmarkStart w:id="8" w:name="_Toc338105342"/>
+      <w:bookmarkStart w:id="8" w:name="_Toc338551260"/>
       <w:r>
         <w:t>Command Reference</w:t>
       </w:r>
@@ -3521,12 +3509,23 @@
     </w:p>
     <w:p>
       <w:r>
-        <w:t>DoIt! keyboard commands are easy to use! They start with a keyword for the action to take, following by some details about the action.</w:t>
+        <w:t>DoIt’s</w:t>
+      </w:r>
+      <w:r>
+        <w:t xml:space="preserve"> keyboard commands are easy to use! They start with a keyword for the action to take, following by some details about the action.</w:t>
       </w:r>
     </w:p>
     <w:p>
       <w:r>
-        <w:t>Note the following formatting used for the command syntax</w:t>
+        <w:t>Note the following formatting used for the</w:t>
+      </w:r>
+      <w:bookmarkStart w:id="9" w:name="_GoBack"/>
+      <w:r>
+        <w:t xml:space="preserve"> </w:t>
+      </w:r>
+      <w:bookmarkEnd w:id="9"/>
+      <w:r>
+        <w:t>command syntax</w:t>
       </w:r>
       <w:r>
         <w:t xml:space="preserve"> descriptions below</w:t>
@@ -4341,8 +4340,6 @@
               </w:rPr>
               <w:t>list</w:t>
             </w:r>
-            <w:bookmarkStart w:id="9" w:name="_GoBack"/>
-            <w:bookmarkEnd w:id="9"/>
           </w:p>
         </w:tc>
       </w:tr>
@@ -6509,6 +6506,24 @@
               <w:t xml:space="preserve"> the same)</w:t>
             </w:r>
           </w:p>
+          <w:p>
+            <w:pPr>
+              <w:spacing w:after="0"/>
+              <w:rPr>
+                <w:sz w:val="20"/>
+                <w:szCs w:val="20"/>
+              </w:rPr>
+            </w:pPr>
+          </w:p>
+          <w:p>
+            <w:pPr>
+              <w:spacing w:after="0"/>
+              <w:rPr>
+                <w:sz w:val="20"/>
+                <w:szCs w:val="20"/>
+              </w:rPr>
+            </w:pPr>
+          </w:p>
         </w:tc>
         <w:tc>
           <w:tcPr>
@@ -6562,6 +6577,7 @@
                 <w:sz w:val="20"/>
                 <w:szCs w:val="20"/>
               </w:rPr>
+              <w:lastRenderedPageBreak/>
               <w:t>Marking tasks</w:t>
             </w:r>
           </w:p>
@@ -6591,7 +6607,6 @@
                 <w:sz w:val="20"/>
                 <w:szCs w:val="20"/>
               </w:rPr>
-              <w:lastRenderedPageBreak/>
               <w:t>done</w:t>
             </w:r>
             <w:r>
@@ -7185,7 +7200,7 @@
           <w:numId w:val="20"/>
         </w:numPr>
       </w:pPr>
-      <w:bookmarkStart w:id="10" w:name="_Toc338105343"/>
+      <w:bookmarkStart w:id="10" w:name="_Toc338551261"/>
       <w:r>
         <w:t>Introduction</w:t>
       </w:r>
@@ -7210,7 +7225,7 @@
       <w:pPr>
         <w:pStyle w:val="Heading1"/>
       </w:pPr>
-      <w:bookmarkStart w:id="11" w:name="_Toc338105344"/>
+      <w:bookmarkStart w:id="11" w:name="_Toc338551262"/>
       <w:r>
         <w:t>Architecture</w:t>
       </w:r>
@@ -7252,9 +7267,9 @@
         </w:rPr>
         <w:drawing>
           <wp:inline distT="0" distB="0" distL="0" distR="0">
-            <wp:extent cx="5633977" cy="2615979"/>
-            <wp:effectExtent l="0" t="0" r="5080" b="0"/>
-            <wp:docPr id="38" name="Picture 38"/>
+            <wp:extent cx="5563714" cy="2113280"/>
+            <wp:effectExtent l="0" t="0" r="0" b="1270"/>
+            <wp:docPr id="45" name="Picture 45"/>
             <wp:cNvGraphicFramePr>
               <a:graphicFrameLocks xmlns:a="http://schemas.openxmlformats.org/drawingml/2006/main" noChangeAspect="1"/>
             </wp:cNvGraphicFramePr>
@@ -7262,7 +7277,7 @@
               <a:graphicData uri="http://schemas.openxmlformats.org/drawingml/2006/picture">
                 <pic:pic xmlns:pic="http://schemas.openxmlformats.org/drawingml/2006/picture">
                   <pic:nvPicPr>
-                    <pic:cNvPr id="0" name="Picture 2"/>
+                    <pic:cNvPr id="0" name="Picture 3"/>
                     <pic:cNvPicPr>
                       <a:picLocks noChangeAspect="1" noChangeArrowheads="1"/>
                     </pic:cNvPicPr>
@@ -7283,7 +7298,7 @@
                   <pic:spPr bwMode="auto">
                     <a:xfrm>
                       <a:off x="0" y="0"/>
-                      <a:ext cx="5648794" cy="2622859"/>
+                      <a:ext cx="5577907" cy="2118671"/>
                     </a:xfrm>
                     <a:prstGeom prst="rect">
                       <a:avLst/>
@@ -7347,7 +7362,7 @@
       <w:pPr>
         <w:pStyle w:val="Heading1"/>
       </w:pPr>
-      <w:bookmarkStart w:id="12" w:name="_Toc338105345"/>
+      <w:bookmarkStart w:id="12" w:name="_Toc338551263"/>
       <w:r>
         <w:lastRenderedPageBreak/>
         <w:t>Understanding the command flow</w:t>
@@ -7363,6 +7378,309 @@
       </w:r>
     </w:p>
     <w:p>
+      <w:r>
+        <w:rPr>
+          <w:noProof/>
+        </w:rPr>
+        <mc:AlternateContent>
+          <mc:Choice Requires="wps">
+            <w:drawing>
+              <wp:anchor distT="0" distB="0" distL="114300" distR="114300" simplePos="0" relativeHeight="251673600" behindDoc="0" locked="0" layoutInCell="1" allowOverlap="1" wp14:anchorId="54B24720" wp14:editId="565F7F00">
+                <wp:simplePos x="0" y="0"/>
+                <wp:positionH relativeFrom="column">
+                  <wp:posOffset>4333875</wp:posOffset>
+                </wp:positionH>
+                <wp:positionV relativeFrom="line">
+                  <wp:posOffset>2923540</wp:posOffset>
+                </wp:positionV>
+                <wp:extent cx="590550" cy="533400"/>
+                <wp:effectExtent l="0" t="0" r="57150" b="19050"/>
+                <wp:wrapNone/>
+                <wp:docPr id="47" name="Folded Corner 47"/>
+                <wp:cNvGraphicFramePr/>
+                <a:graphic xmlns:a="http://schemas.openxmlformats.org/drawingml/2006/main">
+                  <a:graphicData uri="http://schemas.microsoft.com/office/word/2010/wordprocessingShape">
+                    <wps:wsp>
+                      <wps:cNvSpPr/>
+                      <wps:spPr>
+                        <a:xfrm>
+                          <a:off x="0" y="0"/>
+                          <a:ext cx="590550" cy="533400"/>
+                        </a:xfrm>
+                        <a:prstGeom prst="foldedCorner">
+                          <a:avLst/>
+                        </a:prstGeom>
+                        <a:solidFill>
+                          <a:schemeClr val="accent4">
+                            <a:lumMod val="20000"/>
+                            <a:lumOff val="80000"/>
+                          </a:schemeClr>
+                        </a:solidFill>
+                        <a:ln>
+                          <a:solidFill>
+                            <a:schemeClr val="accent4">
+                              <a:lumMod val="75000"/>
+                            </a:schemeClr>
+                          </a:solidFill>
+                        </a:ln>
+                      </wps:spPr>
+                      <wps:style>
+                        <a:lnRef idx="2">
+                          <a:schemeClr val="accent1">
+                            <a:shade val="50000"/>
+                          </a:schemeClr>
+                        </a:lnRef>
+                        <a:fillRef idx="1">
+                          <a:schemeClr val="accent1"/>
+                        </a:fillRef>
+                        <a:effectRef idx="0">
+                          <a:schemeClr val="accent1"/>
+                        </a:effectRef>
+                        <a:fontRef idx="minor">
+                          <a:schemeClr val="lt1"/>
+                        </a:fontRef>
+                      </wps:style>
+                      <wps:txbx>
+                        <w:txbxContent>
+                          <w:p>
+                            <w:pPr>
+                              <w:spacing w:line="240" w:lineRule="auto"/>
+                              <w:jc w:val="center"/>
+                              <w:rPr>
+                                <w:rFonts w:ascii="Tahoma" w:hAnsi="Tahoma" w:cs="Tahoma"/>
+                                <w:color w:val="000000" w:themeColor="text1"/>
+                                <w:sz w:val="14"/>
+                                <w:lang w:val="en-US"/>
+                              </w:rPr>
+                            </w:pPr>
+                            <w:r>
+                              <w:rPr>
+                                <w:rFonts w:ascii="Tahoma" w:hAnsi="Tahoma" w:cs="Tahoma"/>
+                                <w:color w:val="000000" w:themeColor="text1"/>
+                                <w:sz w:val="14"/>
+                                <w:lang w:val="en-US"/>
+                              </w:rPr>
+                              <w:t>Refer to sequence diagram under Logic</w:t>
+                            </w:r>
+                          </w:p>
+                        </w:txbxContent>
+                      </wps:txbx>
+                      <wps:bodyPr rot="0" spcFirstLastPara="0" vertOverflow="overflow" horzOverflow="overflow" vert="horz" wrap="square" lIns="18000" tIns="18000" rIns="18000" bIns="0" numCol="1" spcCol="0" rtlCol="0" fromWordArt="0" anchor="ctr" anchorCtr="0" forceAA="0" compatLnSpc="1">
+                        <a:prstTxWarp prst="textNoShape">
+                          <a:avLst/>
+                        </a:prstTxWarp>
+                        <a:noAutofit/>
+                      </wps:bodyPr>
+                    </wps:wsp>
+                  </a:graphicData>
+                </a:graphic>
+                <wp14:sizeRelH relativeFrom="margin">
+                  <wp14:pctWidth>0</wp14:pctWidth>
+                </wp14:sizeRelH>
+                <wp14:sizeRelV relativeFrom="margin">
+                  <wp14:pctHeight>0</wp14:pctHeight>
+                </wp14:sizeRelV>
+              </wp:anchor>
+            </w:drawing>
+          </mc:Choice>
+          <mc:Fallback>
+            <w:pict>
+              <v:shapetype w14:anchorId="54B24720" id="_x0000_t65" coordsize="21600,21600" o:spt="65" adj="18900" path="m,l,21600@0,21600,21600@0,21600,xem@0,21600nfl@3@5c@7@9@11@13,21600@0e">
+                <v:formulas>
+                  <v:f eqn="val #0"/>
+                  <v:f eqn="sum 21600 0 @0"/>
+                  <v:f eqn="prod @1 8481 32768"/>
+                  <v:f eqn="sum @2 @0 0"/>
+                  <v:f eqn="prod @1 1117 32768"/>
+                  <v:f eqn="sum @4 @0 0"/>
+                  <v:f eqn="prod @1 11764 32768"/>
+                  <v:f eqn="sum @6 @0 0"/>
+                  <v:f eqn="prod @1 6144 32768"/>
+                  <v:f eqn="sum @8 @0 0"/>
+                  <v:f eqn="prod @1 20480 32768"/>
+                  <v:f eqn="sum @10 @0 0"/>
+                  <v:f eqn="prod @1 6144 32768"/>
+                  <v:f eqn="sum @12 @0 0"/>
+                </v:formulas>
+                <v:path o:extrusionok="f" gradientshapeok="t" o:connecttype="rect" textboxrect="0,0,21600,@13"/>
+                <v:handles>
+                  <v:h position="#0,bottomRight" xrange="10800,21600"/>
+                </v:handles>
+                <o:complex v:ext="view"/>
+              </v:shapetype>
+              <v:shape id="Folded Corner 47" o:spid="_x0000_s1026" type="#_x0000_t65" style="position:absolute;margin-left:341.25pt;margin-top:230.2pt;width:46.5pt;height:42pt;z-index:251673600;visibility:visible;mso-wrap-style:square;mso-width-percent:0;mso-height-percent:0;mso-wrap-distance-left:9pt;mso-wrap-distance-top:0;mso-wrap-distance-right:9pt;mso-wrap-distance-bottom:0;mso-position-horizontal:absolute;mso-position-horizontal-relative:text;mso-position-vertical:absolute;mso-position-vertical-relative:line;mso-width-percent:0;mso-height-percent:0;mso-width-relative:margin;mso-height-relative:margin;v-text-anchor:middle" o:gfxdata="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" adj="18000" fillcolor="#fff2cc [663]" strokecolor="#bf8f00 [2407]" strokeweight="1pt">
+                <v:stroke joinstyle="miter"/>
+                <v:textbox inset=".5mm,.5mm,.5mm,0">
+                  <w:txbxContent>
+                    <w:p>
+                      <w:pPr>
+                        <w:spacing w:line="240" w:lineRule="auto"/>
+                        <w:jc w:val="center"/>
+                        <w:rPr>
+                          <w:rFonts w:ascii="Tahoma" w:hAnsi="Tahoma" w:cs="Tahoma"/>
+                          <w:color w:val="000000" w:themeColor="text1"/>
+                          <w:sz w:val="14"/>
+                          <w:lang w:val="en-US"/>
+                        </w:rPr>
+                      </w:pPr>
+                      <w:r>
+                        <w:rPr>
+                          <w:rFonts w:ascii="Tahoma" w:hAnsi="Tahoma" w:cs="Tahoma"/>
+                          <w:color w:val="000000" w:themeColor="text1"/>
+                          <w:sz w:val="14"/>
+                          <w:lang w:val="en-US"/>
+                        </w:rPr>
+                        <w:t>Refer to sequence diagram under Logic</w:t>
+                      </w:r>
+                    </w:p>
+                  </w:txbxContent>
+                </v:textbox>
+                <w10:wrap anchory="line"/>
+              </v:shape>
+            </w:pict>
+          </mc:Fallback>
+        </mc:AlternateContent>
+      </w:r>
+      <w:r>
+        <w:rPr>
+          <w:noProof/>
+        </w:rPr>
+        <mc:AlternateContent>
+          <mc:Choice Requires="wps">
+            <w:drawing>
+              <wp:anchor distT="0" distB="0" distL="114300" distR="114300" simplePos="0" relativeHeight="251671552" behindDoc="0" locked="0" layoutInCell="1" allowOverlap="1">
+                <wp:simplePos x="0" y="0"/>
+                <wp:positionH relativeFrom="column">
+                  <wp:posOffset>4333875</wp:posOffset>
+                </wp:positionH>
+                <wp:positionV relativeFrom="line">
+                  <wp:posOffset>818515</wp:posOffset>
+                </wp:positionV>
+                <wp:extent cx="590550" cy="533400"/>
+                <wp:effectExtent l="0" t="0" r="57150" b="19050"/>
+                <wp:wrapNone/>
+                <wp:docPr id="46" name="Folded Corner 46"/>
+                <wp:cNvGraphicFramePr/>
+                <a:graphic xmlns:a="http://schemas.openxmlformats.org/drawingml/2006/main">
+                  <a:graphicData uri="http://schemas.microsoft.com/office/word/2010/wordprocessingShape">
+                    <wps:wsp>
+                      <wps:cNvSpPr/>
+                      <wps:spPr>
+                        <a:xfrm>
+                          <a:off x="0" y="0"/>
+                          <a:ext cx="590550" cy="533400"/>
+                        </a:xfrm>
+                        <a:prstGeom prst="foldedCorner">
+                          <a:avLst/>
+                        </a:prstGeom>
+                        <a:solidFill>
+                          <a:schemeClr val="accent4">
+                            <a:lumMod val="20000"/>
+                            <a:lumOff val="80000"/>
+                          </a:schemeClr>
+                        </a:solidFill>
+                        <a:ln>
+                          <a:solidFill>
+                            <a:schemeClr val="accent4">
+                              <a:lumMod val="75000"/>
+                            </a:schemeClr>
+                          </a:solidFill>
+                        </a:ln>
+                      </wps:spPr>
+                      <wps:style>
+                        <a:lnRef idx="2">
+                          <a:schemeClr val="accent1">
+                            <a:shade val="50000"/>
+                          </a:schemeClr>
+                        </a:lnRef>
+                        <a:fillRef idx="1">
+                          <a:schemeClr val="accent1"/>
+                        </a:fillRef>
+                        <a:effectRef idx="0">
+                          <a:schemeClr val="accent1"/>
+                        </a:effectRef>
+                        <a:fontRef idx="minor">
+                          <a:schemeClr val="lt1"/>
+                        </a:fontRef>
+                      </wps:style>
+                      <wps:txbx>
+                        <w:txbxContent>
+                          <w:p>
+                            <w:pPr>
+                              <w:spacing w:line="240" w:lineRule="auto"/>
+                              <w:jc w:val="center"/>
+                              <w:rPr>
+                                <w:rFonts w:ascii="Tahoma" w:hAnsi="Tahoma" w:cs="Tahoma"/>
+                                <w:color w:val="000000" w:themeColor="text1"/>
+                                <w:sz w:val="14"/>
+                                <w:lang w:val="en-US"/>
+                              </w:rPr>
+                            </w:pPr>
+                            <w:r>
+                              <w:rPr>
+                                <w:rFonts w:ascii="Tahoma" w:hAnsi="Tahoma" w:cs="Tahoma"/>
+                                <w:color w:val="000000" w:themeColor="text1"/>
+                                <w:sz w:val="14"/>
+                                <w:lang w:val="en-US"/>
+                              </w:rPr>
+                              <w:t>Refer to sequence diagram under Logic</w:t>
+                            </w:r>
+                          </w:p>
+                        </w:txbxContent>
+                      </wps:txbx>
+                      <wps:bodyPr rot="0" spcFirstLastPara="0" vertOverflow="overflow" horzOverflow="overflow" vert="horz" wrap="square" lIns="18000" tIns="18000" rIns="18000" bIns="0" numCol="1" spcCol="0" rtlCol="0" fromWordArt="0" anchor="ctr" anchorCtr="0" forceAA="0" compatLnSpc="1">
+                        <a:prstTxWarp prst="textNoShape">
+                          <a:avLst/>
+                        </a:prstTxWarp>
+                        <a:noAutofit/>
+                      </wps:bodyPr>
+                    </wps:wsp>
+                  </a:graphicData>
+                </a:graphic>
+                <wp14:sizeRelH relativeFrom="margin">
+                  <wp14:pctWidth>0</wp14:pctWidth>
+                </wp14:sizeRelH>
+                <wp14:sizeRelV relativeFrom="margin">
+                  <wp14:pctHeight>0</wp14:pctHeight>
+                </wp14:sizeRelV>
+              </wp:anchor>
+            </w:drawing>
+          </mc:Choice>
+          <mc:Fallback>
+            <w:pict>
+              <v:shape id="Folded Corner 46" o:spid="_x0000_s1027" type="#_x0000_t65" style="position:absolute;margin-left:341.25pt;margin-top:64.45pt;width:46.5pt;height:42pt;z-index:251671552;visibility:visible;mso-wrap-style:square;mso-width-percent:0;mso-height-percent:0;mso-wrap-distance-left:9pt;mso-wrap-distance-top:0;mso-wrap-distance-right:9pt;mso-wrap-distance-bottom:0;mso-position-horizontal:absolute;mso-position-horizontal-relative:text;mso-position-vertical:absolute;mso-position-vertical-relative:line;mso-width-percent:0;mso-height-percent:0;mso-width-relative:margin;mso-height-relative:margin;v-text-anchor:middle" o:gfxdata="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" adj="18000" fillcolor="#fff2cc [663]" strokecolor="#bf8f00 [2407]" strokeweight="1pt">
+                <v:stroke joinstyle="miter"/>
+                <v:textbox inset=".5mm,.5mm,.5mm,0">
+                  <w:txbxContent>
+                    <w:p>
+                      <w:pPr>
+                        <w:spacing w:line="240" w:lineRule="auto"/>
+                        <w:jc w:val="center"/>
+                        <w:rPr>
+                          <w:rFonts w:ascii="Tahoma" w:hAnsi="Tahoma" w:cs="Tahoma"/>
+                          <w:color w:val="000000" w:themeColor="text1"/>
+                          <w:sz w:val="14"/>
+                          <w:lang w:val="en-US"/>
+                        </w:rPr>
+                      </w:pPr>
+                      <w:r>
+                        <w:rPr>
+                          <w:rFonts w:ascii="Tahoma" w:hAnsi="Tahoma" w:cs="Tahoma"/>
+                          <w:color w:val="000000" w:themeColor="text1"/>
+                          <w:sz w:val="14"/>
+                          <w:lang w:val="en-US"/>
+                        </w:rPr>
+                        <w:t>Refer to sequence diagram under Logic</w:t>
+                      </w:r>
+                    </w:p>
+                  </w:txbxContent>
+                </v:textbox>
+                <w10:wrap anchory="line"/>
+              </v:shape>
+            </w:pict>
+          </mc:Fallback>
+        </mc:AlternateContent>
+      </w:r>
       <w:r>
         <w:rPr>
           <w:noProof/>
@@ -7459,7 +7777,7 @@
         <w:t>viewing tasks</w:t>
       </w:r>
       <w:r>
-        <w:t>. For details of “internal processing”, refer to the sequence diagram under Logic.</w:t>
+        <w:t>.</w:t>
       </w:r>
     </w:p>
     <w:p>
@@ -7479,7 +7797,7 @@
       <w:pPr>
         <w:pStyle w:val="Heading1"/>
       </w:pPr>
-      <w:bookmarkStart w:id="13" w:name="_Toc338105346"/>
+      <w:bookmarkStart w:id="13" w:name="_Toc338551264"/>
       <w:r>
         <w:lastRenderedPageBreak/>
         <w:t>Components</w:t>
@@ -7498,7 +7816,7 @@
       <w:pPr>
         <w:pStyle w:val="Heading2"/>
       </w:pPr>
-      <w:bookmarkStart w:id="14" w:name="_Toc338105347"/>
+      <w:bookmarkStart w:id="14" w:name="_Toc338551265"/>
       <w:r>
         <w:t>UI</w:t>
       </w:r>
@@ -7506,25 +7824,85 @@
     </w:p>
     <w:p>
       <w:r>
-        <w:t xml:space="preserve">This is the place to look for if you want to modify the user interface or develop an alternative user </w:t>
-      </w:r>
+        <w:t>This is the place to look for if you want to modify the user interface or develop an alternative user interface.</w:t>
+      </w:r>
+    </w:p>
+    <w:p>
+      <w:pPr>
+        <w:pStyle w:val="Heading3"/>
+      </w:pPr>
+      <w:bookmarkStart w:id="15" w:name="_Toc338551266"/>
+      <w:r>
+        <w:t>Classes</w:t>
+      </w:r>
+      <w:bookmarkEnd w:id="15"/>
+    </w:p>
+    <w:p>
+      <w:r>
+        <w:t>Th</w:t>
+      </w:r>
+      <w:r>
+        <w:t xml:space="preserve">e UI in DoIt! is designed as a UI </w:t>
+      </w:r>
+      <w:r>
+        <w:t>abstract class</w:t>
+      </w:r>
+      <w:r>
+        <w:t xml:space="preserve"> from which actual concrete user interfaces can be extended from.</w:t>
+      </w:r>
+      <w:r>
+        <w:t xml:space="preserve"> </w:t>
+      </w:r>
+      <w:r>
+        <w:t>It is thus easy to add an alternative user interface, for example one that works with mobile devices.</w:t>
+      </w:r>
+    </w:p>
+    <w:p>
+      <w:r>
+        <w:t>There are currently four concrete UIs</w:t>
+      </w:r>
+      <w:r>
+        <w:t xml:space="preserve">: the GuiMain </w:t>
+      </w:r>
+      <w:r>
+        <w:t>sub</w:t>
+      </w:r>
+      <w:r>
+        <w:t xml:space="preserve">class, </w:t>
+      </w:r>
+      <w:r>
+        <w:t xml:space="preserve">the GuiQuick subclass, </w:t>
+      </w:r>
+      <w:r>
+        <w:t xml:space="preserve">the Cli </w:t>
+      </w:r>
+      <w:r>
+        <w:t>sub</w:t>
+      </w:r>
+      <w:r>
+        <w:t>class</w:t>
+      </w:r>
+      <w:r>
+        <w:t xml:space="preserve"> and the CliWithJline subclass</w:t>
+      </w:r>
+      <w:r>
+        <w:t xml:space="preserve">. </w:t>
+      </w:r>
+    </w:p>
+    <w:p>
+      <w:pPr>
+        <w:keepNext/>
+        <w:jc w:val="center"/>
+      </w:pPr>
       <w:r>
         <w:rPr>
           <w:noProof/>
         </w:rPr>
         <w:drawing>
-          <wp:anchor distT="0" distB="0" distL="114300" distR="114300" simplePos="0" relativeHeight="251664384" behindDoc="0" locked="0" layoutInCell="1" allowOverlap="1" wp14:anchorId="4758AE14" wp14:editId="301AFEFF">
-            <wp:simplePos x="0" y="0"/>
-            <wp:positionH relativeFrom="column">
-              <wp:posOffset>3771900</wp:posOffset>
-            </wp:positionH>
-            <wp:positionV relativeFrom="paragraph">
-              <wp:posOffset>290195</wp:posOffset>
-            </wp:positionV>
-            <wp:extent cx="1954530" cy="1469390"/>
-            <wp:effectExtent l="0" t="0" r="7620" b="0"/>
-            <wp:wrapSquare wrapText="bothSides"/>
-            <wp:docPr id="19" name="Picture 19"/>
+          <wp:inline distT="0" distB="0" distL="0" distR="0" wp14:anchorId="00B00C60" wp14:editId="7CD77DBD">
+            <wp:extent cx="3981450" cy="3536761"/>
+            <wp:effectExtent l="0" t="0" r="0" b="6985"/>
+            <wp:docPr id="48" name="Picture 48"/>
             <wp:cNvGraphicFramePr>
               <a:graphicFrameLocks xmlns:a="http://schemas.openxmlformats.org/drawingml/2006/main" noChangeAspect="1"/>
             </wp:cNvGraphicFramePr>
@@ -7553,244 +7931,61 @@
                   <pic:spPr bwMode="auto">
                     <a:xfrm>
                       <a:off x="0" y="0"/>
-                      <a:ext cx="1954530" cy="1469390"/>
+                      <a:ext cx="3986237" cy="3541014"/>
                     </a:xfrm>
                     <a:prstGeom prst="rect">
                       <a:avLst/>
                     </a:prstGeom>
                     <a:noFill/>
+                    <a:ln>
+                      <a:noFill/>
+                    </a:ln>
                   </pic:spPr>
                 </pic:pic>
               </a:graphicData>
             </a:graphic>
-            <wp14:sizeRelH relativeFrom="page">
-              <wp14:pctWidth>0</wp14:pctWidth>
-            </wp14:sizeRelH>
-            <wp14:sizeRelV relativeFrom="page">
-              <wp14:pctHeight>0</wp14:pctHeight>
-            </wp14:sizeRelV>
-          </wp:anchor>
+          </wp:inline>
         </w:drawing>
-      </w:r>
-      <w:r>
-        <w:t>interface.</w:t>
       </w:r>
     </w:p>
     <w:p>
       <w:pPr>
-        <w:pStyle w:val="Heading3"/>
-      </w:pPr>
-      <w:bookmarkStart w:id="15" w:name="_Toc338105348"/>
-      <w:r>
-        <w:t>Classes</w:t>
-      </w:r>
-      <w:bookmarkEnd w:id="15"/>
-    </w:p>
-    <w:p>
-      <w:r>
-        <w:t>Th</w:t>
-      </w:r>
-      <w:r>
-        <w:t xml:space="preserve">e UI in DoIt! is designed as a UI </w:t>
-      </w:r>
-      <w:r>
-        <w:t>abstract class</w:t>
-      </w:r>
-      <w:r>
-        <w:t xml:space="preserve"> from which actual concrete user interfaces can be extended from.</w:t>
-      </w:r>
-      <w:r>
-        <w:t xml:space="preserve"> </w:t>
-      </w:r>
-      <w:r>
-        <w:t>It is thus easy to add an alternative user interface, for example one that works with mobile devices.</w:t>
-      </w:r>
-    </w:p>
-    <w:p>
-      <w:r>
-        <w:t>There are currently four concrete UIs</w:t>
-      </w:r>
-      <w:r>
-        <w:t xml:space="preserve">: the GuiMain </w:t>
-      </w:r>
-      <w:r>
-        <w:t>sub</w:t>
-      </w:r>
-      <w:r>
-        <w:t xml:space="preserve">class, </w:t>
-      </w:r>
-      <w:r>
-        <w:t xml:space="preserve">the </w:t>
+        <w:pStyle w:val="Caption"/>
+        <w:jc w:val="center"/>
+      </w:pPr>
+      <w:r>
+        <w:t xml:space="preserve">Figure </w:t>
+      </w:r>
+      <w:r>
+        <w:fldChar w:fldCharType="begin"/>
+      </w:r>
+      <w:r>
+        <w:instrText xml:space="preserve"> SEQ Figure \* ARABIC </w:instrText>
+      </w:r>
+      <w:r>
+        <w:fldChar w:fldCharType="separate"/>
       </w:r>
       <w:r>
         <w:rPr>
           <w:noProof/>
         </w:rPr>
-        <mc:AlternateContent>
-          <mc:Choice Requires="wps">
-            <w:drawing>
-              <wp:anchor distT="0" distB="0" distL="114300" distR="114300" simplePos="0" relativeHeight="251666432" behindDoc="0" locked="0" layoutInCell="1" allowOverlap="1" wp14:anchorId="0FD8CA15" wp14:editId="0ACD5063">
-                <wp:simplePos x="0" y="0"/>
-                <wp:positionH relativeFrom="column">
-                  <wp:posOffset>3771900</wp:posOffset>
-                </wp:positionH>
-                <wp:positionV relativeFrom="line">
-                  <wp:posOffset>110490</wp:posOffset>
-                </wp:positionV>
-                <wp:extent cx="1954530" cy="635"/>
-                <wp:effectExtent l="0" t="0" r="0" b="0"/>
-                <wp:wrapSquare wrapText="bothSides"/>
-                <wp:docPr id="20" name="Text Box 20"/>
-                <wp:cNvGraphicFramePr/>
-                <a:graphic xmlns:a="http://schemas.openxmlformats.org/drawingml/2006/main">
-                  <a:graphicData uri="http://schemas.microsoft.com/office/word/2010/wordprocessingShape">
-                    <wps:wsp>
-                      <wps:cNvSpPr txBox="1"/>
-                      <wps:spPr>
-                        <a:xfrm>
-                          <a:off x="0" y="0"/>
-                          <a:ext cx="1954530" cy="635"/>
-                        </a:xfrm>
-                        <a:prstGeom prst="rect">
-                          <a:avLst/>
-                        </a:prstGeom>
-                        <a:solidFill>
-                          <a:prstClr val="white"/>
-                        </a:solidFill>
-                        <a:ln>
-                          <a:noFill/>
-                        </a:ln>
-                        <a:effectLst/>
-                      </wps:spPr>
-                      <wps:txbx>
-                        <w:txbxContent>
-                          <w:p>
-                            <w:pPr>
-                              <w:pStyle w:val="Caption"/>
-                              <w:jc w:val="center"/>
-                              <w:rPr>
-                                <w:noProof/>
-                              </w:rPr>
-                            </w:pPr>
-                            <w:r>
-                              <w:t xml:space="preserve">Figure </w:t>
-                            </w:r>
-                            <w:r>
-                              <w:fldChar w:fldCharType="begin"/>
-                            </w:r>
-                            <w:r>
-                              <w:instrText xml:space="preserve"> SEQ Figure \* ARABIC </w:instrText>
-                            </w:r>
-                            <w:r>
-                              <w:fldChar w:fldCharType="separate"/>
-                            </w:r>
-                            <w:r>
-                              <w:rPr>
-                                <w:noProof/>
-                              </w:rPr>
-                              <w:t>3</w:t>
-                            </w:r>
-                            <w:r>
-                              <w:rPr>
-                                <w:noProof/>
-                              </w:rPr>
-                              <w:fldChar w:fldCharType="end"/>
-                            </w:r>
-                            <w:r>
-                              <w:t>: Class diagram for UI</w:t>
-                            </w:r>
-                          </w:p>
-                        </w:txbxContent>
-                      </wps:txbx>
-                      <wps:bodyPr rot="0" spcFirstLastPara="0" vertOverflow="overflow" horzOverflow="overflow" vert="horz" wrap="square" lIns="0" tIns="0" rIns="0" bIns="0" numCol="1" spcCol="0" rtlCol="0" fromWordArt="0" anchor="t" anchorCtr="0" forceAA="0" compatLnSpc="1">
-                        <a:prstTxWarp prst="textNoShape">
-                          <a:avLst/>
-                        </a:prstTxWarp>
-                        <a:spAutoFit/>
-                      </wps:bodyPr>
-                    </wps:wsp>
-                  </a:graphicData>
-                </a:graphic>
-              </wp:anchor>
-            </w:drawing>
-          </mc:Choice>
-          <mc:Fallback>
-            <w:pict>
-              <v:shapetype w14:anchorId="0FD8CA15" id="_x0000_t202" coordsize="21600,21600" o:spt="202" path="m,l,21600r21600,l21600,xe">
-                <v:stroke joinstyle="miter"/>
-                <v:path gradientshapeok="t" o:connecttype="rect"/>
-              </v:shapetype>
-              <v:shape id="Text Box 20" o:spid="_x0000_s1026" type="#_x0000_t202" style="position:absolute;margin-left:297pt;margin-top:8.7pt;width:153.9pt;height:.05pt;z-index:251666432;visibility:visible;mso-wrap-style:square;mso-wrap-distance-left:9pt;mso-wrap-distance-top:0;mso-wrap-distance-right:9pt;mso-wrap-distance-bottom:0;mso-position-horizontal:absolute;mso-position-horizontal-relative:text;mso-position-vertical:absolute;mso-position-vertical-relative:line;v-text-anchor:top" o:gfxdata="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" stroked="f">
-                <v:textbox style="mso-fit-shape-to-text:t" inset="0,0,0,0">
-                  <w:txbxContent>
-                    <w:p>
-                      <w:pPr>
-                        <w:pStyle w:val="Caption"/>
-                        <w:jc w:val="center"/>
-                        <w:rPr>
-                          <w:noProof/>
-                        </w:rPr>
-                      </w:pPr>
-                      <w:r>
-                        <w:t xml:space="preserve">Figure </w:t>
-                      </w:r>
-                      <w:r>
-                        <w:fldChar w:fldCharType="begin"/>
-                      </w:r>
-                      <w:r>
-                        <w:instrText xml:space="preserve"> SEQ Figure \* ARABIC </w:instrText>
-                      </w:r>
-                      <w:r>
-                        <w:fldChar w:fldCharType="separate"/>
-                      </w:r>
-                      <w:r>
-                        <w:rPr>
-                          <w:noProof/>
-                        </w:rPr>
-                        <w:t>3</w:t>
-                      </w:r>
-                      <w:r>
-                        <w:rPr>
-                          <w:noProof/>
-                        </w:rPr>
-                        <w:fldChar w:fldCharType="end"/>
-                      </w:r>
-                      <w:r>
-                        <w:t>: Class diagram for UI</w:t>
-                      </w:r>
-                    </w:p>
-                  </w:txbxContent>
-                </v:textbox>
-                <w10:wrap type="square" anchory="line"/>
-              </v:shape>
-            </w:pict>
-          </mc:Fallback>
-        </mc:AlternateContent>
-      </w:r>
-      <w:r>
-        <w:t xml:space="preserve">GuiQuick subclass, </w:t>
-      </w:r>
-      <w:r>
-        <w:t xml:space="preserve">the Cli </w:t>
-      </w:r>
-      <w:r>
-        <w:t>sub</w:t>
-      </w:r>
-      <w:r>
-        <w:t>class</w:t>
-      </w:r>
-      <w:r>
-        <w:t xml:space="preserve"> and the CliWithJline subclass</w:t>
-      </w:r>
-      <w:r>
-        <w:t xml:space="preserve">. </w:t>
+        <w:t>3</w:t>
+      </w:r>
+      <w:r>
+        <w:rPr>
+          <w:noProof/>
+        </w:rPr>
+        <w:fldChar w:fldCharType="end"/>
+      </w:r>
+      <w:r>
+        <w:t>: Class Diagram for UI Component</w:t>
       </w:r>
     </w:p>
     <w:p>
       <w:pPr>
         <w:pStyle w:val="Heading3"/>
       </w:pPr>
-      <w:bookmarkStart w:id="16" w:name="_Toc338105349"/>
+      <w:bookmarkStart w:id="16" w:name="_Toc338551267"/>
       <w:r>
         <w:t>Important APIs of the UI Abstract Class</w:t>
       </w:r>
@@ -8132,8 +8327,9 @@
       <w:pPr>
         <w:pStyle w:val="Heading3"/>
       </w:pPr>
-      <w:bookmarkStart w:id="17" w:name="_Toc338105350"/>
-      <w:r>
+      <w:bookmarkStart w:id="17" w:name="_Toc338551268"/>
+      <w:r>
+        <w:lastRenderedPageBreak/>
         <w:t xml:space="preserve">GuiMain </w:t>
       </w:r>
       <w:r>
@@ -8168,7 +8364,7 @@
       <w:pPr>
         <w:pStyle w:val="Heading3"/>
       </w:pPr>
-      <w:bookmarkStart w:id="18" w:name="_Toc338105351"/>
+      <w:bookmarkStart w:id="18" w:name="_Toc338551269"/>
       <w:r>
         <w:t>GuiQuick S</w:t>
       </w:r>
@@ -8218,7 +8414,7 @@
       <w:pPr>
         <w:pStyle w:val="Heading3"/>
       </w:pPr>
-      <w:bookmarkStart w:id="19" w:name="_Toc338105352"/>
+      <w:bookmarkStart w:id="19" w:name="_Toc338551270"/>
       <w:r>
         <w:t>Cli S</w:t>
       </w:r>
@@ -8236,9 +8432,8 @@
       <w:pPr>
         <w:pStyle w:val="Heading3"/>
       </w:pPr>
-      <w:bookmarkStart w:id="20" w:name="_Toc338105353"/>
-      <w:r>
-        <w:lastRenderedPageBreak/>
+      <w:bookmarkStart w:id="20" w:name="_Toc338551271"/>
+      <w:r>
         <w:t>CliWithJline S</w:t>
       </w:r>
       <w:r>
@@ -8270,11 +8465,17 @@
       </w:r>
     </w:p>
     <w:p>
+      <w:r>
+        <w:br w:type="page"/>
+      </w:r>
+    </w:p>
+    <w:p>
       <w:pPr>
         <w:pStyle w:val="Heading2"/>
       </w:pPr>
-      <w:bookmarkStart w:id="21" w:name="_Toc338105354"/>
-      <w:r>
+      <w:bookmarkStart w:id="21" w:name="_Toc338551272"/>
+      <w:r>
+        <w:lastRenderedPageBreak/>
         <w:t>Logic</w:t>
       </w:r>
       <w:bookmarkEnd w:id="21"/>
@@ -8283,16 +8484,6 @@
       <w:r>
         <w:t>This is where the commands from the user interface are processed and the relevant action taken.</w:t>
       </w:r>
-    </w:p>
-    <w:p>
-      <w:pPr>
-        <w:pStyle w:val="Heading3"/>
-      </w:pPr>
-      <w:bookmarkStart w:id="22" w:name="_Toc338105355"/>
-      <w:r>
-        <w:t>Class Diagram</w:t>
-      </w:r>
-      <w:bookmarkEnd w:id="22"/>
     </w:p>
     <w:p>
       <w:pPr>
@@ -8305,9 +8496,9 @@
         </w:rPr>
         <w:drawing>
           <wp:inline distT="0" distB="0" distL="0" distR="0">
-            <wp:extent cx="5340583" cy="3795823"/>
-            <wp:effectExtent l="0" t="0" r="0" b="0"/>
-            <wp:docPr id="2" name="Picture 2"/>
+            <wp:extent cx="5720715" cy="4167505"/>
+            <wp:effectExtent l="0" t="0" r="0" b="4445"/>
+            <wp:docPr id="49" name="Picture 49"/>
             <wp:cNvGraphicFramePr>
               <a:graphicFrameLocks xmlns:a="http://schemas.openxmlformats.org/drawingml/2006/main" noChangeAspect="1"/>
             </wp:cNvGraphicFramePr>
@@ -8315,7 +8506,7 @@
               <a:graphicData uri="http://schemas.openxmlformats.org/drawingml/2006/picture">
                 <pic:pic xmlns:pic="http://schemas.openxmlformats.org/drawingml/2006/picture">
                   <pic:nvPicPr>
-                    <pic:cNvPr id="0" name="Picture 2"/>
+                    <pic:cNvPr id="0" name="Picture 5"/>
                     <pic:cNvPicPr>
                       <a:picLocks noChangeAspect="1" noChangeArrowheads="1"/>
                     </pic:cNvPicPr>
@@ -8328,6 +8519,7 @@
                         </a:ext>
                       </a:extLst>
                     </a:blip>
+                    <a:srcRect/>
                     <a:stretch>
                       <a:fillRect/>
                     </a:stretch>
@@ -8335,7 +8527,325 @@
                   <pic:spPr bwMode="auto">
                     <a:xfrm>
                       <a:off x="0" y="0"/>
-                      <a:ext cx="5344658" cy="3798719"/>
+                      <a:ext cx="5720715" cy="4167505"/>
+                    </a:xfrm>
+                    <a:prstGeom prst="rect">
+                      <a:avLst/>
+                    </a:prstGeom>
+                    <a:noFill/>
+                    <a:ln>
+                      <a:noFill/>
+                    </a:ln>
+                  </pic:spPr>
+                </pic:pic>
+              </a:graphicData>
+            </a:graphic>
+          </wp:inline>
+        </w:drawing>
+      </w:r>
+    </w:p>
+    <w:p>
+      <w:pPr>
+        <w:pStyle w:val="Caption"/>
+        <w:jc w:val="center"/>
+      </w:pPr>
+      <w:r>
+        <w:t xml:space="preserve">Figure </w:t>
+      </w:r>
+      <w:r>
+        <w:fldChar w:fldCharType="begin"/>
+      </w:r>
+      <w:r>
+        <w:instrText xml:space="preserve"> SEQ Figure \* ARABIC </w:instrText>
+      </w:r>
+      <w:r>
+        <w:fldChar w:fldCharType="separate"/>
+      </w:r>
+      <w:r>
+        <w:rPr>
+          <w:noProof/>
+        </w:rPr>
+        <w:t>4</w:t>
+      </w:r>
+      <w:r>
+        <w:rPr>
+          <w:noProof/>
+        </w:rPr>
+        <w:fldChar w:fldCharType="end"/>
+      </w:r>
+      <w:r>
+        <w:t>: Class diagram for Logic</w:t>
+      </w:r>
+      <w:r>
+        <w:t xml:space="preserve"> Component</w:t>
+      </w:r>
+    </w:p>
+    <w:p>
+      <w:pPr>
+        <w:pStyle w:val="Heading3"/>
+      </w:pPr>
+      <w:bookmarkStart w:id="22" w:name="_Toc338551273"/>
+      <w:r>
+        <w:t>Important API</w:t>
+      </w:r>
+      <w:bookmarkEnd w:id="22"/>
+    </w:p>
+    <w:p>
+      <w:r>
+        <w:t xml:space="preserve">The most important interface to Logic is the </w:t>
+      </w:r>
+      <w:r>
+        <w:rPr>
+          <w:rStyle w:val="CommandChar"/>
+        </w:rPr>
+        <w:t>uiCommunicator(String)</w:t>
+      </w:r>
+      <w:r>
+        <w:t xml:space="preserve"> method, which serves as the entry point to the entire Logic component.</w:t>
+      </w:r>
+    </w:p>
+    <w:p>
+      <w:pPr>
+        <w:pBdr>
+          <w:top w:val="single" w:sz="2" w:space="1" w:color="auto"/>
+          <w:left w:val="single" w:sz="2" w:space="4" w:color="auto"/>
+          <w:bottom w:val="single" w:sz="2" w:space="1" w:color="auto"/>
+          <w:right w:val="single" w:sz="2" w:space="4" w:color="auto"/>
+        </w:pBdr>
+        <w:rPr>
+          <w:b/>
+        </w:rPr>
+      </w:pPr>
+      <w:r>
+        <w:rPr>
+          <w:b/>
+        </w:rPr>
+        <w:t>Note about Logic</w:t>
+      </w:r>
+      <w:r>
+        <w:rPr>
+          <w:b/>
+        </w:rPr>
+        <w:t xml:space="preserve"> and serial numbers in tasks</w:t>
+      </w:r>
+    </w:p>
+    <w:p>
+      <w:pPr>
+        <w:pBdr>
+          <w:top w:val="single" w:sz="2" w:space="1" w:color="auto"/>
+          <w:left w:val="single" w:sz="2" w:space="4" w:color="auto"/>
+          <w:bottom w:val="single" w:sz="2" w:space="1" w:color="auto"/>
+          <w:right w:val="single" w:sz="2" w:space="4" w:color="auto"/>
+        </w:pBdr>
+      </w:pPr>
+      <w:r>
+        <w:t>T</w:t>
+      </w:r>
+      <w:r>
+        <w:t xml:space="preserve">he Logic and UI components are designed such that the Logic component holds a complete representation of the tasks currently shown to the user. This is needed as the index number for each task shown in the UI </w:t>
+      </w:r>
+      <w:r>
+        <w:t>is based on the current “view” of the tasks, which makes the index number different from each task’s serial number, the latter which is used for some commands to the database such as update and delete</w:t>
+      </w:r>
+      <w:r>
+        <w:t xml:space="preserve">. As such, a mapping to the internal serial number for each task is required </w:t>
+      </w:r>
+      <w:r>
+        <w:t xml:space="preserve">and by having a complete representation of the tasks shown, this mapping </w:t>
+      </w:r>
+      <w:r>
+        <w:t>can be done by Logic.</w:t>
+      </w:r>
+    </w:p>
+    <w:p>
+      <w:pPr>
+        <w:pStyle w:val="Heading3"/>
+      </w:pPr>
+      <w:bookmarkStart w:id="23" w:name="_Toc338551274"/>
+      <w:r>
+        <w:t>Sequence Diagram</w:t>
+      </w:r>
+      <w:bookmarkEnd w:id="23"/>
+    </w:p>
+    <w:p>
+      <w:pPr>
+        <w:rPr>
+          <w:noProof/>
+        </w:rPr>
+      </w:pPr>
+      <w:r>
+        <w:t xml:space="preserve">The following is a sequence diagram of the process in the Logic class when </w:t>
+      </w:r>
+      <w:r>
+        <w:rPr>
+          <w:b/>
+        </w:rPr>
+        <w:t>adding a task</w:t>
+      </w:r>
+      <w:r>
+        <w:t>. Note that</w:t>
+      </w:r>
+      <w:r>
+        <w:t xml:space="preserve"> the</w:t>
+      </w:r>
+      <w:r>
+        <w:t xml:space="preserve"> dia</w:t>
+      </w:r>
+      <w:r>
+        <w:t xml:space="preserve">gram is largely similar for </w:t>
+      </w:r>
+      <w:r>
+        <w:t xml:space="preserve">other commands, except </w:t>
+      </w:r>
+      <w:r>
+        <w:rPr>
+          <w:b/>
+        </w:rPr>
+        <w:t>(1)</w:t>
+      </w:r>
+      <w:r>
+        <w:rPr>
+          <w:b/>
+        </w:rPr>
+        <w:t xml:space="preserve"> </w:t>
+      </w:r>
+      <w:r>
+        <w:t>the</w:t>
+      </w:r>
+      <w:r>
+        <w:t xml:space="preserve"> </w:t>
+      </w:r>
+      <w:r>
+        <w:rPr>
+          <w:i/>
+        </w:rPr>
+        <w:t>AddExecutor</w:t>
+      </w:r>
+      <w:r>
+        <w:t xml:space="preserve"> </w:t>
+      </w:r>
+      <w:r>
+        <w:t xml:space="preserve">class </w:t>
+      </w:r>
+      <w:r>
+        <w:t xml:space="preserve">is replaced by the appropriate </w:t>
+      </w:r>
+      <w:r>
+        <w:t>executor</w:t>
+      </w:r>
+      <w:r>
+        <w:t xml:space="preserve">, </w:t>
+      </w:r>
+      <w:r>
+        <w:rPr>
+          <w:b/>
+        </w:rPr>
+        <w:t>(2)</w:t>
+      </w:r>
+      <w:r>
+        <w:t xml:space="preserve"> </w:t>
+      </w:r>
+      <w:r>
+        <w:rPr>
+          <w:i/>
+        </w:rPr>
+        <w:t xml:space="preserve">Add created task to </w:t>
+      </w:r>
+      <w:r>
+        <w:rPr>
+          <w:i/>
+        </w:rPr>
+        <w:t>d</w:t>
+      </w:r>
+      <w:r>
+        <w:rPr>
+          <w:i/>
+        </w:rPr>
+        <w:t xml:space="preserve">atabase </w:t>
+      </w:r>
+      <w:r>
+        <w:t xml:space="preserve">is replaced by the corresponding call to Database, and </w:t>
+      </w:r>
+      <w:r>
+        <w:rPr>
+          <w:b/>
+        </w:rPr>
+        <w:t>(3)</w:t>
+      </w:r>
+      <w:r>
+        <w:t xml:space="preserve"> </w:t>
+      </w:r>
+      <w:r>
+        <w:t xml:space="preserve">calls to </w:t>
+      </w:r>
+      <w:r>
+        <w:rPr>
+          <w:i/>
+        </w:rPr>
+        <w:t>AddParser</w:t>
+      </w:r>
+      <w:r>
+        <w:t xml:space="preserve"> are replaced by calls to the corresponding parser class. For some commands </w:t>
+      </w:r>
+      <w:r>
+        <w:t>with simpler</w:t>
+      </w:r>
+      <w:r>
+        <w:t xml:space="preserve"> parsing, you would not find an associated parser class as the parsing is done in the method itself.</w:t>
+      </w:r>
+      <w:r>
+        <w:rPr>
+          <w:noProof/>
+        </w:rPr>
+        <w:t xml:space="preserve"> </w:t>
+      </w:r>
+    </w:p>
+    <w:p>
+      <w:r>
+        <w:rPr>
+          <w:noProof/>
+        </w:rPr>
+        <w:lastRenderedPageBreak/>
+        <w:drawing>
+          <wp:anchor distT="0" distB="0" distL="114300" distR="114300" simplePos="0" relativeHeight="251674624" behindDoc="0" locked="0" layoutInCell="1" allowOverlap="1">
+            <wp:simplePos x="0" y="0"/>
+            <wp:positionH relativeFrom="margin">
+              <wp:posOffset>-255580</wp:posOffset>
+            </wp:positionH>
+            <wp:positionV relativeFrom="line">
+              <wp:posOffset>233842</wp:posOffset>
+            </wp:positionV>
+            <wp:extent cx="6351270" cy="8399145"/>
+            <wp:effectExtent l="0" t="0" r="0" b="1905"/>
+            <wp:wrapSquare wrapText="bothSides"/>
+            <wp:docPr id="2" name="Picture 2" descr="C:\Users\Kai Yao\Pictures\SeqLogic2a.png"/>
+            <wp:cNvGraphicFramePr>
+              <a:graphicFrameLocks xmlns:a="http://schemas.openxmlformats.org/drawingml/2006/main" noChangeAspect="1"/>
+            </wp:cNvGraphicFramePr>
+            <a:graphic xmlns:a="http://schemas.openxmlformats.org/drawingml/2006/main">
+              <a:graphicData uri="http://schemas.openxmlformats.org/drawingml/2006/picture">
+                <pic:pic xmlns:pic="http://schemas.openxmlformats.org/drawingml/2006/picture">
+                  <pic:nvPicPr>
+                    <pic:cNvPr id="0" name="Picture 2" descr="C:\Users\Kai Yao\Pictures\SeqLogic2a.png"/>
+                    <pic:cNvPicPr>
+                      <a:picLocks noChangeAspect="1" noChangeArrowheads="1"/>
+                    </pic:cNvPicPr>
+                  </pic:nvPicPr>
+                  <pic:blipFill rotWithShape="1">
+                    <a:blip r:embed="rId22" cstate="print">
+                      <a:extLst>
+                        <a:ext uri="{28A0092B-C50C-407E-A947-70E740481C1C}">
+                          <a14:useLocalDpi xmlns:a14="http://schemas.microsoft.com/office/drawing/2010/main" val="0"/>
+                        </a:ext>
+                      </a:extLst>
+                    </a:blip>
+                    <a:srcRect t="1942" b="2487"/>
+                    <a:stretch/>
+                  </pic:blipFill>
+                  <pic:spPr bwMode="auto">
+                    <a:xfrm>
+                      <a:off x="0" y="0"/>
+                      <a:ext cx="6351270" cy="8399145"/>
                     </a:xfrm>
                     <a:prstGeom prst="rect">
                       <a:avLst/>
@@ -8353,7 +8863,13 @@
                 </pic:pic>
               </a:graphicData>
             </a:graphic>
-          </wp:inline>
+            <wp14:sizeRelH relativeFrom="margin">
+              <wp14:pctWidth>0</wp14:pctWidth>
+            </wp14:sizeRelH>
+            <wp14:sizeRelV relativeFrom="margin">
+              <wp14:pctHeight>0</wp14:pctHeight>
+            </wp14:sizeRelV>
+          </wp:anchor>
         </w:drawing>
       </w:r>
     </w:p>
@@ -8378,7 +8894,7 @@
         <w:rPr>
           <w:noProof/>
         </w:rPr>
-        <w:t>4</w:t>
+        <w:t>5</w:t>
       </w:r>
       <w:r>
         <w:rPr>
@@ -8387,190 +8903,49 @@
         <w:fldChar w:fldCharType="end"/>
       </w:r>
       <w:r>
-        <w:t>: Class diagram for Logic</w:t>
+        <w:t>: Sequence Diagram showing the process of adding a task</w:t>
       </w:r>
     </w:p>
     <w:p>
       <w:pPr>
-        <w:pStyle w:val="Heading3"/>
-      </w:pPr>
-      <w:bookmarkStart w:id="23" w:name="_Toc338105356"/>
-      <w:r>
-        <w:t>Important API</w:t>
-      </w:r>
-      <w:bookmarkEnd w:id="23"/>
-    </w:p>
-    <w:p>
-      <w:r>
-        <w:t>The most important interface to Logic is the uiCommunicator(String) method, which serves as the entry point to the entire Logic component.</w:t>
-      </w:r>
-    </w:p>
-    <w:p>
-      <w:pPr>
-        <w:pBdr>
-          <w:top w:val="single" w:sz="2" w:space="1" w:color="auto"/>
-          <w:left w:val="single" w:sz="2" w:space="4" w:color="auto"/>
-          <w:bottom w:val="single" w:sz="2" w:space="1" w:color="auto"/>
-          <w:right w:val="single" w:sz="2" w:space="4" w:color="auto"/>
-        </w:pBdr>
-        <w:rPr>
-          <w:b/>
-        </w:rPr>
-      </w:pPr>
-      <w:r>
-        <w:rPr>
-          <w:b/>
-        </w:rPr>
-        <w:t>Note about Logic</w:t>
-      </w:r>
-      <w:r>
-        <w:rPr>
-          <w:b/>
-        </w:rPr>
-        <w:t xml:space="preserve"> and serial numbers in tasks</w:t>
-      </w:r>
-    </w:p>
-    <w:p>
-      <w:pPr>
-        <w:pBdr>
-          <w:top w:val="single" w:sz="2" w:space="1" w:color="auto"/>
-          <w:left w:val="single" w:sz="2" w:space="4" w:color="auto"/>
-          <w:bottom w:val="single" w:sz="2" w:space="1" w:color="auto"/>
-          <w:right w:val="single" w:sz="2" w:space="4" w:color="auto"/>
-        </w:pBdr>
-      </w:pPr>
-      <w:r>
-        <w:t>T</w:t>
-      </w:r>
-      <w:r>
-        <w:t xml:space="preserve">he Logic and UI components are designed such that the Logic component holds a complete representation of the tasks currently shown to the user. This is needed as the index number for each task shown in the UI </w:t>
-      </w:r>
-      <w:r>
-        <w:t>is based on the current “view” of the tasks, which makes the index number different from each task’s serial number, the latter which is used for some commands to the database such as update and delete</w:t>
-      </w:r>
-      <w:r>
-        <w:t xml:space="preserve">. As such, a mapping to the internal serial number for each task is required </w:t>
-      </w:r>
-      <w:r>
-        <w:t xml:space="preserve">and by having a complete representation of the tasks shown, this mapping </w:t>
-      </w:r>
-      <w:r>
-        <w:t>can be done by Logic.</w:t>
-      </w:r>
-    </w:p>
-    <w:p>
-      <w:pPr>
-        <w:pStyle w:val="Heading3"/>
-      </w:pPr>
-      <w:bookmarkStart w:id="24" w:name="_Toc338105357"/>
+        <w:pStyle w:val="Heading2"/>
+      </w:pPr>
+      <w:bookmarkStart w:id="24" w:name="_Toc338551275"/>
       <w:r>
         <w:lastRenderedPageBreak/>
-        <w:t>Sequence Diagram</w:t>
+        <w:t>Storage</w:t>
       </w:r>
       <w:bookmarkEnd w:id="24"/>
     </w:p>
     <w:p>
       <w:r>
-        <w:t xml:space="preserve">The following is a sequence diagram of the process in the Logic class when </w:t>
-      </w:r>
-      <w:r>
-        <w:rPr>
-          <w:b/>
-        </w:rPr>
-        <w:t>adding a task</w:t>
-      </w:r>
-      <w:r>
-        <w:t>. Note that</w:t>
-      </w:r>
-      <w:r>
-        <w:t xml:space="preserve"> the</w:t>
-      </w:r>
-      <w:r>
-        <w:t xml:space="preserve"> dia</w:t>
-      </w:r>
-      <w:r>
-        <w:t xml:space="preserve">gram is largely similar for </w:t>
-      </w:r>
-      <w:r>
-        <w:t xml:space="preserve">other commands, except </w:t>
-      </w:r>
-      <w:r>
-        <w:rPr>
-          <w:b/>
-        </w:rPr>
-        <w:t>(1)</w:t>
-      </w:r>
-      <w:r>
-        <w:t xml:space="preserve"> </w:t>
-      </w:r>
-      <w:r>
-        <w:rPr>
-          <w:i/>
-        </w:rPr>
-        <w:t>Add a task (1)</w:t>
-      </w:r>
-      <w:r>
-        <w:t xml:space="preserve"> is replaced by the appropriate method call in Logic, </w:t>
-      </w:r>
-      <w:r>
-        <w:rPr>
-          <w:b/>
-        </w:rPr>
-        <w:t>(2)</w:t>
-      </w:r>
-      <w:r>
-        <w:t xml:space="preserve"> </w:t>
-      </w:r>
-      <w:r>
-        <w:rPr>
-          <w:i/>
-        </w:rPr>
-        <w:t xml:space="preserve">Add created task to </w:t>
-      </w:r>
-      <w:r>
-        <w:rPr>
-          <w:i/>
-        </w:rPr>
-        <w:t>d</w:t>
-      </w:r>
-      <w:r>
-        <w:rPr>
-          <w:i/>
-        </w:rPr>
-        <w:t>atabase (2)</w:t>
-      </w:r>
-      <w:r>
-        <w:t xml:space="preserve"> is replaced by the corresponding call to Database, and </w:t>
-      </w:r>
-      <w:r>
-        <w:rPr>
-          <w:b/>
-        </w:rPr>
-        <w:t>(3)</w:t>
-      </w:r>
-      <w:r>
-        <w:t xml:space="preserve"> </w:t>
-      </w:r>
-      <w:r>
-        <w:t xml:space="preserve">calls to AddParser are replaced by calls to the corresponding parser class. For some commands </w:t>
-      </w:r>
-      <w:r>
-        <w:t>with simpler</w:t>
-      </w:r>
-      <w:r>
-        <w:t xml:space="preserve"> parsing, you would not find an associated parser class as the parsing is done in the method itself.</w:t>
+        <w:t>The storage component handles the writing and reading of tasks to the text file storage component on the disk.</w:t>
       </w:r>
     </w:p>
     <w:p>
+      <w:r>
+        <w:t>This component is implemented with two</w:t>
+      </w:r>
+      <w:r>
+        <w:t xml:space="preserve"> classes: Database and FileMana</w:t>
+      </w:r>
+      <w:r>
+        <w:t>gement.</w:t>
+      </w:r>
+    </w:p>
+    <w:p>
+      <w:pPr>
+        <w:keepNext/>
+      </w:pPr>
       <w:r>
         <w:rPr>
           <w:noProof/>
         </w:rPr>
         <w:drawing>
-          <wp:inline distT="0" distB="0" distL="0" distR="0">
-            <wp:extent cx="5699051" cy="7209970"/>
-            <wp:effectExtent l="0" t="0" r="0" b="0"/>
-            <wp:docPr id="3" name="Picture 3"/>
+          <wp:inline distT="0" distB="0" distL="0" distR="0" wp14:anchorId="1CCACAC9" wp14:editId="2AD24A60">
+            <wp:extent cx="5727065" cy="2537460"/>
+            <wp:effectExtent l="0" t="0" r="6985" b="0"/>
+            <wp:docPr id="51" name="Picture 51"/>
             <wp:cNvGraphicFramePr>
               <a:graphicFrameLocks xmlns:a="http://schemas.openxmlformats.org/drawingml/2006/main" noChangeAspect="1"/>
             </wp:cNvGraphicFramePr>
@@ -8578,225 +8953,7 @@
               <a:graphicData uri="http://schemas.openxmlformats.org/drawingml/2006/picture">
                 <pic:pic xmlns:pic="http://schemas.openxmlformats.org/drawingml/2006/picture">
                   <pic:nvPicPr>
-                    <pic:cNvPr id="0" name="Picture 3"/>
-                    <pic:cNvPicPr>
-                      <a:picLocks noChangeAspect="1" noChangeArrowheads="1"/>
-                    </pic:cNvPicPr>
-                  </pic:nvPicPr>
-                  <pic:blipFill rotWithShape="1">
-                    <a:blip r:embed="rId22" cstate="print">
-                      <a:extLst>
-                        <a:ext uri="{28A0092B-C50C-407E-A947-70E740481C1C}">
-                          <a14:useLocalDpi xmlns:a14="http://schemas.microsoft.com/office/drawing/2010/main" val="0"/>
-                        </a:ext>
-                      </a:extLst>
-                    </a:blip>
-                    <a:srcRect l="927" t="1002" r="919" b="3114"/>
-                    <a:stretch/>
-                  </pic:blipFill>
-                  <pic:spPr bwMode="auto">
-                    <a:xfrm>
-                      <a:off x="0" y="0"/>
-                      <a:ext cx="5703037" cy="7215013"/>
-                    </a:xfrm>
-                    <a:prstGeom prst="rect">
-                      <a:avLst/>
-                    </a:prstGeom>
-                    <a:noFill/>
-                    <a:ln>
-                      <a:noFill/>
-                    </a:ln>
-                    <a:extLst>
-                      <a:ext uri="{53640926-AAD7-44D8-BBD7-CCE9431645EC}">
-                        <a14:shadowObscured xmlns:a14="http://schemas.microsoft.com/office/drawing/2010/main"/>
-                      </a:ext>
-                    </a:extLst>
-                  </pic:spPr>
-                </pic:pic>
-              </a:graphicData>
-            </a:graphic>
-          </wp:inline>
-        </w:drawing>
-      </w:r>
-    </w:p>
-    <w:p>
-      <w:pPr>
-        <w:pStyle w:val="Heading2"/>
-      </w:pPr>
-      <w:bookmarkStart w:id="25" w:name="_Toc338105358"/>
-      <w:r>
-        <w:rPr>
-          <w:noProof/>
-        </w:rPr>
-        <w:lastRenderedPageBreak/>
-        <mc:AlternateContent>
-          <mc:Choice Requires="wps">
-            <w:drawing>
-              <wp:anchor distT="0" distB="0" distL="114300" distR="114300" simplePos="0" relativeHeight="251663360" behindDoc="0" locked="0" layoutInCell="1" allowOverlap="1" wp14:anchorId="5C4C933E" wp14:editId="00B996C1">
-                <wp:simplePos x="0" y="0"/>
-                <wp:positionH relativeFrom="column">
-                  <wp:posOffset>3402330</wp:posOffset>
-                </wp:positionH>
-                <wp:positionV relativeFrom="line">
-                  <wp:posOffset>1760220</wp:posOffset>
-                </wp:positionV>
-                <wp:extent cx="2287905" cy="635"/>
-                <wp:effectExtent l="0" t="0" r="0" b="0"/>
-                <wp:wrapSquare wrapText="bothSides"/>
-                <wp:docPr id="29" name="Text Box 29"/>
-                <wp:cNvGraphicFramePr/>
-                <a:graphic xmlns:a="http://schemas.openxmlformats.org/drawingml/2006/main">
-                  <a:graphicData uri="http://schemas.microsoft.com/office/word/2010/wordprocessingShape">
-                    <wps:wsp>
-                      <wps:cNvSpPr txBox="1"/>
-                      <wps:spPr>
-                        <a:xfrm>
-                          <a:off x="0" y="0"/>
-                          <a:ext cx="2287905" cy="635"/>
-                        </a:xfrm>
-                        <a:prstGeom prst="rect">
-                          <a:avLst/>
-                        </a:prstGeom>
-                        <a:solidFill>
-                          <a:prstClr val="white"/>
-                        </a:solidFill>
-                        <a:ln>
-                          <a:noFill/>
-                        </a:ln>
-                        <a:effectLst/>
-                      </wps:spPr>
-                      <wps:txbx>
-                        <w:txbxContent>
-                          <w:p>
-                            <w:pPr>
-                              <w:pStyle w:val="Caption"/>
-                              <w:jc w:val="center"/>
-                              <w:rPr>
-                                <w:noProof/>
-                              </w:rPr>
-                            </w:pPr>
-                            <w:r>
-                              <w:t xml:space="preserve">Figure </w:t>
-                            </w:r>
-                            <w:r>
-                              <w:fldChar w:fldCharType="begin"/>
-                            </w:r>
-                            <w:r>
-                              <w:instrText xml:space="preserve"> SEQ Figure \* ARABIC </w:instrText>
-                            </w:r>
-                            <w:r>
-                              <w:fldChar w:fldCharType="separate"/>
-                            </w:r>
-                            <w:r>
-                              <w:rPr>
-                                <w:noProof/>
-                              </w:rPr>
-                              <w:t>5</w:t>
-                            </w:r>
-                            <w:r>
-                              <w:rPr>
-                                <w:noProof/>
-                              </w:rPr>
-                              <w:fldChar w:fldCharType="end"/>
-                            </w:r>
-                            <w:r>
-                              <w:t>: Class diagram for Storage</w:t>
-                            </w:r>
-                          </w:p>
-                        </w:txbxContent>
-                      </wps:txbx>
-                      <wps:bodyPr rot="0" spcFirstLastPara="0" vertOverflow="overflow" horzOverflow="overflow" vert="horz" wrap="square" lIns="0" tIns="0" rIns="0" bIns="0" numCol="1" spcCol="0" rtlCol="0" fromWordArt="0" anchor="t" anchorCtr="0" forceAA="0" compatLnSpc="1">
-                        <a:prstTxWarp prst="textNoShape">
-                          <a:avLst/>
-                        </a:prstTxWarp>
-                        <a:spAutoFit/>
-                      </wps:bodyPr>
-                    </wps:wsp>
-                  </a:graphicData>
-                </a:graphic>
-              </wp:anchor>
-            </w:drawing>
-          </mc:Choice>
-          <mc:Fallback>
-            <w:pict>
-              <v:shape w14:anchorId="5C4C933E" id="Text Box 29" o:spid="_x0000_s1027" type="#_x0000_t202" style="position:absolute;left:0;text-align:left;margin-left:267.9pt;margin-top:138.6pt;width:180.15pt;height:.05pt;z-index:251663360;visibility:visible;mso-wrap-style:square;mso-wrap-distance-left:9pt;mso-wrap-distance-top:0;mso-wrap-distance-right:9pt;mso-wrap-distance-bottom:0;mso-position-horizontal:absolute;mso-position-horizontal-relative:text;mso-position-vertical:absolute;mso-position-vertical-relative:line;v-text-anchor:top" o:gfxdata="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" stroked="f">
-                <v:textbox style="mso-fit-shape-to-text:t" inset="0,0,0,0">
-                  <w:txbxContent>
-                    <w:p>
-                      <w:pPr>
-                        <w:pStyle w:val="Caption"/>
-                        <w:jc w:val="center"/>
-                        <w:rPr>
-                          <w:noProof/>
-                        </w:rPr>
-                      </w:pPr>
-                      <w:r>
-                        <w:t xml:space="preserve">Figure </w:t>
-                      </w:r>
-                      <w:r>
-                        <w:fldChar w:fldCharType="begin"/>
-                      </w:r>
-                      <w:r>
-                        <w:instrText xml:space="preserve"> SEQ Figure \* ARABIC </w:instrText>
-                      </w:r>
-                      <w:r>
-                        <w:fldChar w:fldCharType="separate"/>
-                      </w:r>
-                      <w:r>
-                        <w:rPr>
-                          <w:noProof/>
-                        </w:rPr>
-                        <w:t>5</w:t>
-                      </w:r>
-                      <w:r>
-                        <w:rPr>
-                          <w:noProof/>
-                        </w:rPr>
-                        <w:fldChar w:fldCharType="end"/>
-                      </w:r>
-                      <w:r>
-                        <w:t>: Class diagram for Storage</w:t>
-                      </w:r>
-                    </w:p>
-                  </w:txbxContent>
-                </v:textbox>
-                <w10:wrap type="square" anchory="line"/>
-              </v:shape>
-            </w:pict>
-          </mc:Fallback>
-        </mc:AlternateContent>
-      </w:r>
-      <w:r>
-        <w:t>Storage</w:t>
-      </w:r>
-      <w:bookmarkEnd w:id="25"/>
-    </w:p>
-    <w:p>
-      <w:r>
-        <w:rPr>
-          <w:noProof/>
-        </w:rPr>
-        <w:drawing>
-          <wp:anchor distT="0" distB="0" distL="114300" distR="114300" simplePos="0" relativeHeight="251669504" behindDoc="0" locked="0" layoutInCell="1" allowOverlap="1" wp14:anchorId="7DA446D9" wp14:editId="223EECAB">
-            <wp:simplePos x="0" y="0"/>
-            <wp:positionH relativeFrom="margin">
-              <wp:align>right</wp:align>
-            </wp:positionH>
-            <wp:positionV relativeFrom="paragraph">
-              <wp:posOffset>9801</wp:posOffset>
-            </wp:positionV>
-            <wp:extent cx="2370182" cy="1399430"/>
-            <wp:effectExtent l="0" t="0" r="0" b="0"/>
-            <wp:wrapSquare wrapText="bothSides"/>
-            <wp:docPr id="44" name="Picture 44"/>
-            <wp:cNvGraphicFramePr>
-              <a:graphicFrameLocks xmlns:a="http://schemas.openxmlformats.org/drawingml/2006/main" noChangeAspect="1"/>
-            </wp:cNvGraphicFramePr>
-            <a:graphic xmlns:a="http://schemas.openxmlformats.org/drawingml/2006/main">
-              <a:graphicData uri="http://schemas.openxmlformats.org/drawingml/2006/picture">
-                <pic:pic xmlns:pic="http://schemas.openxmlformats.org/drawingml/2006/picture">
-                  <pic:nvPicPr>
-                    <pic:cNvPr id="0" name="Picture 3"/>
+                    <pic:cNvPr id="0" name="Picture 7"/>
                     <pic:cNvPicPr>
                       <a:picLocks noChangeAspect="1" noChangeArrowheads="1"/>
                     </pic:cNvPicPr>
@@ -8817,49 +8974,65 @@
                   <pic:spPr bwMode="auto">
                     <a:xfrm>
                       <a:off x="0" y="0"/>
-                      <a:ext cx="2370182" cy="1399430"/>
+                      <a:ext cx="5727065" cy="2537460"/>
                     </a:xfrm>
                     <a:prstGeom prst="rect">
                       <a:avLst/>
                     </a:prstGeom>
                     <a:noFill/>
+                    <a:ln>
+                      <a:noFill/>
+                    </a:ln>
                   </pic:spPr>
                 </pic:pic>
               </a:graphicData>
             </a:graphic>
-            <wp14:sizeRelH relativeFrom="page">
-              <wp14:pctWidth>0</wp14:pctWidth>
-            </wp14:sizeRelH>
-            <wp14:sizeRelV relativeFrom="page">
-              <wp14:pctHeight>0</wp14:pctHeight>
-            </wp14:sizeRelV>
-          </wp:anchor>
+          </wp:inline>
         </w:drawing>
-      </w:r>
-      <w:r>
-        <w:t>The storage component handles the writing and reading of tasks to the text file storage component on the disk.</w:t>
       </w:r>
     </w:p>
     <w:p>
-      <w:r>
-        <w:t>This component is implemented with two</w:t>
-      </w:r>
-      <w:r>
-        <w:t xml:space="preserve"> classes: Database and FileMana</w:t>
-      </w:r>
-      <w:r>
-        <w:t>gement.</w:t>
+      <w:pPr>
+        <w:pStyle w:val="Caption"/>
+        <w:jc w:val="center"/>
+      </w:pPr>
+      <w:r>
+        <w:t xml:space="preserve">Figure </w:t>
+      </w:r>
+      <w:r>
+        <w:fldChar w:fldCharType="begin"/>
+      </w:r>
+      <w:r>
+        <w:instrText xml:space="preserve"> SEQ Figure \* ARABIC </w:instrText>
+      </w:r>
+      <w:r>
+        <w:fldChar w:fldCharType="separate"/>
+      </w:r>
+      <w:r>
+        <w:rPr>
+          <w:noProof/>
+        </w:rPr>
+        <w:t>6</w:t>
+      </w:r>
+      <w:r>
+        <w:rPr>
+          <w:noProof/>
+        </w:rPr>
+        <w:fldChar w:fldCharType="end"/>
+      </w:r>
+      <w:r>
+        <w:t>: Class Diagram for Storage Component</w:t>
       </w:r>
     </w:p>
     <w:p>
       <w:pPr>
         <w:pStyle w:val="Heading3"/>
       </w:pPr>
-      <w:bookmarkStart w:id="26" w:name="_Toc338105359"/>
+      <w:bookmarkStart w:id="25" w:name="_Toc338551276"/>
       <w:r>
         <w:t>Database class</w:t>
       </w:r>
-      <w:bookmarkEnd w:id="26"/>
+      <w:bookmarkEnd w:id="25"/>
     </w:p>
     <w:p>
       <w:r>
@@ -9436,6 +9609,7 @@
                 <w:rFonts w:ascii="Consolas" w:hAnsi="Consolas" w:cs="Consolas"/>
                 <w:sz w:val="20"/>
               </w:rPr>
+              <w:lastRenderedPageBreak/>
               <w:t>int</w:t>
             </w:r>
           </w:p>
@@ -9879,7 +10053,6 @@
                 <w:rFonts w:ascii="Consolas" w:hAnsi="Consolas" w:cs="Consolas"/>
                 <w:sz w:val="20"/>
               </w:rPr>
-              <w:lastRenderedPageBreak/>
               <w:t>void</w:t>
             </w:r>
           </w:p>
@@ -10026,24 +10199,24 @@
       <w:pPr>
         <w:pStyle w:val="Heading2"/>
       </w:pPr>
-      <w:bookmarkStart w:id="27" w:name="_Toc338105360"/>
+      <w:bookmarkStart w:id="26" w:name="_Toc338551277"/>
       <w:r>
         <w:t>Shared</w:t>
       </w:r>
       <w:r>
         <w:t xml:space="preserve"> Components</w:t>
       </w:r>
-      <w:bookmarkEnd w:id="27"/>
+      <w:bookmarkEnd w:id="26"/>
     </w:p>
     <w:p>
       <w:pPr>
         <w:pStyle w:val="Heading3"/>
       </w:pPr>
-      <w:bookmarkStart w:id="28" w:name="_Toc338105361"/>
+      <w:bookmarkStart w:id="27" w:name="_Toc338551278"/>
       <w:r>
         <w:t>Task</w:t>
       </w:r>
-      <w:bookmarkEnd w:id="28"/>
+      <w:bookmarkEnd w:id="27"/>
     </w:p>
     <w:p>
       <w:r>
@@ -10188,6 +10361,7 @@
         <w:rPr>
           <w:sz w:val="20"/>
         </w:rPr>
+        <w:lastRenderedPageBreak/>
         <w:t xml:space="preserve">Example: </w:t>
       </w:r>
       <w:r>
@@ -10467,7 +10641,6 @@
                 <w:rFonts w:ascii="Consolas" w:hAnsi="Consolas" w:cs="Consolas"/>
                 <w:sz w:val="20"/>
               </w:rPr>
-              <w:lastRenderedPageBreak/>
               <w:t>DateTime</w:t>
             </w:r>
           </w:p>
@@ -11135,7 +11308,16 @@
                 <w:bCs/>
                 <w:sz w:val="20"/>
               </w:rPr>
-              <w:t>searchDateRange</w:t>
+              <w:t>in</w:t>
+            </w:r>
+            <w:r>
+              <w:rPr>
+                <w:rFonts w:ascii="Consolas" w:hAnsi="Consolas" w:cs="Consolas"/>
+                <w:b/>
+                <w:bCs/>
+                <w:sz w:val="20"/>
+              </w:rPr>
+              <w:t>DateRange</w:t>
             </w:r>
             <w:r>
               <w:rPr>
@@ -11206,7 +11388,7 @@
                 <w:bCs/>
                 <w:sz w:val="20"/>
               </w:rPr>
-              <w:t>searchName</w:t>
+              <w:t>containsTerm</w:t>
             </w:r>
             <w:r>
               <w:rPr>
@@ -11397,11 +11579,11 @@
       <w:pPr>
         <w:pStyle w:val="Heading3"/>
       </w:pPr>
-      <w:bookmarkStart w:id="29" w:name="_Toc338105362"/>
+      <w:bookmarkStart w:id="28" w:name="_Toc338551279"/>
       <w:r>
         <w:t>SearchTerms</w:t>
       </w:r>
-      <w:bookmarkEnd w:id="29"/>
+      <w:bookmarkEnd w:id="28"/>
     </w:p>
     <w:p>
       <w:r>
@@ -11416,6 +11598,7 @@
     </w:p>
     <w:p>
       <w:r>
+        <w:lastRenderedPageBreak/>
         <w:t>It holds the following attributes that can be set in the constructor:</w:t>
       </w:r>
     </w:p>
@@ -11863,7 +12046,6 @@
         </w:numPr>
       </w:pPr>
       <w:r>
-        <w:lastRenderedPageBreak/>
         <w:t>Get deadline tasks with "market" and "home" keywords: deadlineTask = true, String[] keywords = { "home", "market" }</w:t>
       </w:r>
     </w:p>
@@ -11881,6 +12063,345 @@
       <w:r>
         <w:tab/>
       </w:r>
+    </w:p>
+    <w:p>
+      <w:pPr>
+        <w:pStyle w:val="Heading3"/>
+      </w:pPr>
+      <w:bookmarkStart w:id="29" w:name="_Toc338551280"/>
+      <w:r>
+        <w:t>LogicToUi</w:t>
+      </w:r>
+      <w:bookmarkEnd w:id="29"/>
+    </w:p>
+    <w:p>
+      <w:r>
+        <w:t xml:space="preserve">The </w:t>
+      </w:r>
+      <w:r>
+        <w:t>LogicToUi</w:t>
+      </w:r>
+      <w:r>
+        <w:t xml:space="preserve"> object is a container for passing results from the executors to the UI. It is required because executors will return a multitude of different things.</w:t>
+      </w:r>
+    </w:p>
+    <w:p>
+      <w:r>
+        <w:t>It holds the following attributes that can be set in the constructors:</w:t>
+      </w:r>
+    </w:p>
+    <w:tbl>
+      <w:tblPr>
+        <w:tblStyle w:val="GridTable1Light"/>
+        <w:tblW w:w="0" w:type="auto"/>
+        <w:tblLook w:val="0420" w:firstRow="1" w:lastRow="0" w:firstColumn="0" w:lastColumn="0" w:noHBand="0" w:noVBand="1"/>
+      </w:tblPr>
+      <w:tblGrid>
+        <w:gridCol w:w="3256"/>
+        <w:gridCol w:w="5760"/>
+      </w:tblGrid>
+      <w:tr>
+        <w:trPr>
+          <w:cnfStyle w:val="100000000000" w:firstRow="1" w:lastRow="0" w:firstColumn="0" w:lastColumn="0" w:oddVBand="0" w:evenVBand="0" w:oddHBand="0" w:evenHBand="0" w:firstRowFirstColumn="0" w:firstRowLastColumn="0" w:lastRowFirstColumn="0" w:lastRowLastColumn="0"/>
+        </w:trPr>
+        <w:tc>
+          <w:tcPr>
+            <w:tcW w:w="3256" w:type="dxa"/>
+          </w:tcPr>
+          <w:p>
+            <w:pPr>
+              <w:rPr>
+                <w:sz w:val="20"/>
+              </w:rPr>
+            </w:pPr>
+            <w:r>
+              <w:rPr>
+                <w:sz w:val="20"/>
+              </w:rPr>
+              <w:t>Attribute</w:t>
+            </w:r>
+          </w:p>
+        </w:tc>
+        <w:tc>
+          <w:tcPr>
+            <w:tcW w:w="5760" w:type="dxa"/>
+          </w:tcPr>
+          <w:p>
+            <w:pPr>
+              <w:rPr>
+                <w:sz w:val="20"/>
+              </w:rPr>
+            </w:pPr>
+            <w:r>
+              <w:rPr>
+                <w:sz w:val="20"/>
+              </w:rPr>
+              <w:t>Description</w:t>
+            </w:r>
+          </w:p>
+        </w:tc>
+      </w:tr>
+      <w:tr>
+        <w:tc>
+          <w:tcPr>
+            <w:tcW w:w="3256" w:type="dxa"/>
+          </w:tcPr>
+          <w:p>
+            <w:pPr>
+              <w:rPr>
+                <w:rFonts w:ascii="Consolas" w:hAnsi="Consolas" w:cs="Consolas"/>
+                <w:sz w:val="20"/>
+              </w:rPr>
+            </w:pPr>
+            <w:r>
+              <w:rPr>
+                <w:rFonts w:ascii="Consolas" w:hAnsi="Consolas" w:cs="Consolas"/>
+                <w:sz w:val="20"/>
+              </w:rPr>
+              <w:t>output</w:t>
+            </w:r>
+            <w:r>
+              <w:rPr>
+                <w:rFonts w:ascii="Consolas" w:hAnsi="Consolas" w:cs="Consolas"/>
+                <w:sz w:val="20"/>
+              </w:rPr>
+              <w:t xml:space="preserve"> : </w:t>
+            </w:r>
+            <w:r>
+              <w:rPr>
+                <w:rFonts w:ascii="Consolas" w:hAnsi="Consolas" w:cs="Consolas"/>
+                <w:sz w:val="20"/>
+              </w:rPr>
+              <w:t>String</w:t>
+            </w:r>
+          </w:p>
+        </w:tc>
+        <w:tc>
+          <w:tcPr>
+            <w:tcW w:w="5760" w:type="dxa"/>
+          </w:tcPr>
+          <w:p>
+            <w:pPr>
+              <w:rPr>
+                <w:sz w:val="20"/>
+              </w:rPr>
+            </w:pPr>
+            <w:r>
+              <w:rPr>
+                <w:sz w:val="20"/>
+              </w:rPr>
+              <w:t>A message for the UI to display to the user</w:t>
+            </w:r>
+          </w:p>
+        </w:tc>
+      </w:tr>
+      <w:tr>
+        <w:tc>
+          <w:tcPr>
+            <w:tcW w:w="3256" w:type="dxa"/>
+          </w:tcPr>
+          <w:p>
+            <w:pPr>
+              <w:rPr>
+                <w:rFonts w:ascii="Consolas" w:hAnsi="Consolas" w:cs="Consolas"/>
+                <w:sz w:val="20"/>
+              </w:rPr>
+            </w:pPr>
+            <w:r>
+              <w:rPr>
+                <w:rFonts w:ascii="Consolas" w:hAnsi="Consolas" w:cs="Consolas"/>
+                <w:sz w:val="20"/>
+              </w:rPr>
+              <w:t>display</w:t>
+            </w:r>
+            <w:r>
+              <w:rPr>
+                <w:rFonts w:ascii="Consolas" w:hAnsi="Consolas" w:cs="Consolas"/>
+                <w:sz w:val="20"/>
+              </w:rPr>
+              <w:t xml:space="preserve"> : </w:t>
+            </w:r>
+            <w:r>
+              <w:rPr>
+                <w:rFonts w:ascii="Consolas" w:hAnsi="Consolas" w:cs="Consolas"/>
+                <w:sz w:val="20"/>
+              </w:rPr>
+              <w:t>List&lt;Task&gt;</w:t>
+            </w:r>
+          </w:p>
+        </w:tc>
+        <w:tc>
+          <w:tcPr>
+            <w:tcW w:w="5760" w:type="dxa"/>
+          </w:tcPr>
+          <w:p>
+            <w:pPr>
+              <w:rPr>
+                <w:sz w:val="20"/>
+              </w:rPr>
+            </w:pPr>
+            <w:r>
+              <w:rPr>
+                <w:sz w:val="20"/>
+              </w:rPr>
+              <w:t>A list of tasks for the UI to display to the user</w:t>
+            </w:r>
+          </w:p>
+        </w:tc>
+      </w:tr>
+      <w:tr>
+        <w:tc>
+          <w:tcPr>
+            <w:tcW w:w="3256" w:type="dxa"/>
+          </w:tcPr>
+          <w:p>
+            <w:pPr>
+              <w:rPr>
+                <w:rFonts w:ascii="Consolas" w:hAnsi="Consolas" w:cs="Consolas"/>
+                <w:sz w:val="20"/>
+              </w:rPr>
+            </w:pPr>
+            <w:r>
+              <w:rPr>
+                <w:rFonts w:ascii="Consolas" w:hAnsi="Consolas" w:cs="Consolas"/>
+                <w:sz w:val="20"/>
+              </w:rPr>
+              <w:t>filters</w:t>
+            </w:r>
+            <w:r>
+              <w:rPr>
+                <w:rFonts w:ascii="Consolas" w:hAnsi="Consolas" w:cs="Consolas"/>
+                <w:sz w:val="20"/>
+              </w:rPr>
+              <w:t xml:space="preserve"> : </w:t>
+            </w:r>
+            <w:r>
+              <w:rPr>
+                <w:rFonts w:ascii="Consolas" w:hAnsi="Consolas" w:cs="Consolas"/>
+                <w:sz w:val="20"/>
+              </w:rPr>
+              <w:t>SearchTerms</w:t>
+            </w:r>
+          </w:p>
+        </w:tc>
+        <w:tc>
+          <w:tcPr>
+            <w:tcW w:w="5760" w:type="dxa"/>
+          </w:tcPr>
+          <w:p>
+            <w:pPr>
+              <w:rPr>
+                <w:sz w:val="20"/>
+              </w:rPr>
+            </w:pPr>
+            <w:r>
+              <w:rPr>
+                <w:sz w:val="20"/>
+              </w:rPr>
+              <w:t>The search terms used to obtain the list of tasks</w:t>
+            </w:r>
+          </w:p>
+        </w:tc>
+      </w:tr>
+      <w:tr>
+        <w:tc>
+          <w:tcPr>
+            <w:tcW w:w="3256" w:type="dxa"/>
+          </w:tcPr>
+          <w:p>
+            <w:pPr>
+              <w:rPr>
+                <w:rFonts w:ascii="Consolas" w:hAnsi="Consolas" w:cs="Consolas"/>
+                <w:sz w:val="20"/>
+              </w:rPr>
+            </w:pPr>
+            <w:r>
+              <w:rPr>
+                <w:rFonts w:ascii="Consolas" w:hAnsi="Consolas" w:cs="Consolas"/>
+                <w:sz w:val="20"/>
+              </w:rPr>
+              <w:t>currentSorting</w:t>
+            </w:r>
+            <w:r>
+              <w:rPr>
+                <w:rFonts w:ascii="Consolas" w:hAnsi="Consolas" w:cs="Consolas"/>
+                <w:sz w:val="20"/>
+              </w:rPr>
+              <w:t xml:space="preserve"> : </w:t>
+            </w:r>
+            <w:r>
+              <w:rPr>
+                <w:rFonts w:ascii="Consolas" w:hAnsi="Consolas" w:cs="Consolas"/>
+                <w:sz w:val="20"/>
+              </w:rPr>
+              <w:t>SortStatus</w:t>
+            </w:r>
+          </w:p>
+        </w:tc>
+        <w:tc>
+          <w:tcPr>
+            <w:tcW w:w="5760" w:type="dxa"/>
+          </w:tcPr>
+          <w:p>
+            <w:pPr>
+              <w:rPr>
+                <w:sz w:val="20"/>
+              </w:rPr>
+            </w:pPr>
+            <w:r>
+              <w:rPr>
+                <w:sz w:val="20"/>
+              </w:rPr>
+              <w:t>The parameter used for sorting the list of tasks</w:t>
+            </w:r>
+          </w:p>
+        </w:tc>
+      </w:tr>
+      <w:tr>
+        <w:tc>
+          <w:tcPr>
+            <w:tcW w:w="3256" w:type="dxa"/>
+          </w:tcPr>
+          <w:p>
+            <w:pPr>
+              <w:rPr>
+                <w:rFonts w:ascii="Consolas" w:hAnsi="Consolas" w:cs="Consolas"/>
+                <w:sz w:val="20"/>
+              </w:rPr>
+            </w:pPr>
+            <w:r>
+              <w:rPr>
+                <w:rFonts w:ascii="Consolas" w:hAnsi="Consolas" w:cs="Consolas"/>
+                <w:sz w:val="20"/>
+              </w:rPr>
+              <w:t>sortReverse: boolean</w:t>
+            </w:r>
+          </w:p>
+        </w:tc>
+        <w:tc>
+          <w:tcPr>
+            <w:tcW w:w="5760" w:type="dxa"/>
+          </w:tcPr>
+          <w:p>
+            <w:pPr>
+              <w:rPr>
+                <w:sz w:val="20"/>
+              </w:rPr>
+            </w:pPr>
+            <w:r>
+              <w:rPr>
+                <w:sz w:val="20"/>
+              </w:rPr>
+              <w:t>Whether the sort used is in ascending or descending order</w:t>
+            </w:r>
+          </w:p>
+        </w:tc>
+      </w:tr>
+    </w:tbl>
+    <w:p>
+      <w:pPr>
+        <w:pStyle w:val="NoSpacing"/>
+      </w:pPr>
     </w:p>
     <w:sectPr>
       <w:headerReference w:type="default" r:id="rId24"/>
@@ -11953,7 +12474,7 @@
           <w:rPr>
             <w:noProof/>
           </w:rPr>
-          <w:t>16</w:t>
+          <w:t>17</w:t>
         </w:r>
         <w:r>
           <w:rPr>
@@ -14652,7 +15173,7 @@
 </file>
 
 <file path=customXml/itemProps1.xml><?xml version="1.0" encoding="utf-8"?>
-<ds:datastoreItem xmlns:ds="http://schemas.openxmlformats.org/officeDocument/2006/customXml" ds:itemID="{F9E00D34-0CE3-4D9A-B8EF-03A9E35E8057}">
+<ds:datastoreItem xmlns:ds="http://schemas.openxmlformats.org/officeDocument/2006/customXml" ds:itemID="{2054E25E-3DBF-49C5-80F4-196078E34A6A}">
   <ds:schemaRefs>
     <ds:schemaRef ds:uri="http://schemas.openxmlformats.org/officeDocument/2006/bibliography"/>
   </ds:schemaRefs>

</xml_diff>

<commit_message>
Merge with team's repo as of Sun 21/10.
</commit_message>
<xml_diff>
--- a/doc/[w15-2j][v0.1].docx
+++ b/doc/[w15-2j][v0.1].docx
@@ -461,7 +461,7 @@
           <w:numId w:val="0"/>
         </w:numPr>
       </w:pPr>
-      <w:bookmarkStart w:id="0" w:name="_Toc338105334"/>
+      <w:bookmarkStart w:id="0" w:name="_Toc338551252"/>
       <w:r>
         <w:lastRenderedPageBreak/>
         <w:t>Credits</w:t>
@@ -598,6 +598,7 @@
               <w:tab w:val="right" w:leader="dot" w:pos="9016"/>
             </w:tabs>
             <w:rPr>
+              <w:rStyle w:val="Hyperlink"/>
               <w:noProof/>
             </w:rPr>
           </w:pPr>
@@ -610,7 +611,7 @@
           <w:r>
             <w:fldChar w:fldCharType="separate"/>
           </w:r>
-          <w:hyperlink w:anchor="_Toc338105334" w:history="1">
+          <w:hyperlink w:anchor="_Toc338551252" w:history="1">
             <w:r>
               <w:rPr>
                 <w:rStyle w:val="Hyperlink"/>
@@ -637,7 +638,7 @@
                 <w:noProof/>
                 <w:webHidden/>
               </w:rPr>
-              <w:instrText xml:space="preserve"> PAGEREF _Toc338105334 \h </w:instrText>
+              <w:instrText xml:space="preserve"> PAGEREF _Toc338551252 \h </w:instrText>
             </w:r>
             <w:r>
               <w:rPr>
@@ -670,23 +671,6 @@
         </w:p>
         <w:p>
           <w:pPr>
-            <w:pStyle w:val="TOC1"/>
-            <w:tabs>
-              <w:tab w:val="left" w:pos="440"/>
-              <w:tab w:val="right" w:leader="dot" w:pos="9016"/>
-            </w:tabs>
-            <w:rPr>
-              <w:noProof/>
-            </w:rPr>
-          </w:pPr>
-        </w:p>
-        <w:p>
-          <w:pPr>
-            <w:pStyle w:val="TOC1"/>
-            <w:tabs>
-              <w:tab w:val="left" w:pos="440"/>
-              <w:tab w:val="right" w:leader="dot" w:pos="9016"/>
-            </w:tabs>
             <w:rPr>
               <w:b/>
               <w:noProof/>
@@ -711,7 +695,7 @@
               <w:noProof/>
             </w:rPr>
           </w:pPr>
-          <w:hyperlink w:anchor="_Toc338105335" w:history="1">
+          <w:hyperlink w:anchor="_Toc338551253" w:history="1">
             <w:r>
               <w:rPr>
                 <w:rStyle w:val="Hyperlink"/>
@@ -751,7 +735,7 @@
                 <w:noProof/>
                 <w:webHidden/>
               </w:rPr>
-              <w:instrText xml:space="preserve"> PAGEREF _Toc338105335 \h </w:instrText>
+              <w:instrText xml:space="preserve"> PAGEREF _Toc338551253 \h </w:instrText>
             </w:r>
             <w:r>
               <w:rPr>
@@ -793,7 +777,7 @@
               <w:noProof/>
             </w:rPr>
           </w:pPr>
-          <w:hyperlink w:anchor="_Toc338105336" w:history="1">
+          <w:hyperlink w:anchor="_Toc338551254" w:history="1">
             <w:r>
               <w:rPr>
                 <w:rStyle w:val="Hyperlink"/>
@@ -833,7 +817,7 @@
                 <w:noProof/>
                 <w:webHidden/>
               </w:rPr>
-              <w:instrText xml:space="preserve"> PAGEREF _Toc338105336 \h </w:instrText>
+              <w:instrText xml:space="preserve"> PAGEREF _Toc338551254 \h </w:instrText>
             </w:r>
             <w:r>
               <w:rPr>
@@ -875,7 +859,7 @@
               <w:noProof/>
             </w:rPr>
           </w:pPr>
-          <w:hyperlink w:anchor="_Toc338105337" w:history="1">
+          <w:hyperlink w:anchor="_Toc338551255" w:history="1">
             <w:r>
               <w:rPr>
                 <w:rStyle w:val="Hyperlink"/>
@@ -915,7 +899,7 @@
                 <w:noProof/>
                 <w:webHidden/>
               </w:rPr>
-              <w:instrText xml:space="preserve"> PAGEREF _Toc338105337 \h </w:instrText>
+              <w:instrText xml:space="preserve"> PAGEREF _Toc338551255 \h </w:instrText>
             </w:r>
             <w:r>
               <w:rPr>
@@ -957,7 +941,7 @@
               <w:noProof/>
             </w:rPr>
           </w:pPr>
-          <w:hyperlink w:anchor="_Toc338105338" w:history="1">
+          <w:hyperlink w:anchor="_Toc338551256" w:history="1">
             <w:r>
               <w:rPr>
                 <w:rStyle w:val="Hyperlink"/>
@@ -997,7 +981,7 @@
                 <w:noProof/>
                 <w:webHidden/>
               </w:rPr>
-              <w:instrText xml:space="preserve"> PAGEREF _Toc338105338 \h </w:instrText>
+              <w:instrText xml:space="preserve"> PAGEREF _Toc338551256 \h </w:instrText>
             </w:r>
             <w:r>
               <w:rPr>
@@ -1039,7 +1023,7 @@
               <w:noProof/>
             </w:rPr>
           </w:pPr>
-          <w:hyperlink w:anchor="_Toc338105339" w:history="1">
+          <w:hyperlink w:anchor="_Toc338551257" w:history="1">
             <w:r>
               <w:rPr>
                 <w:rStyle w:val="Hyperlink"/>
@@ -1079,7 +1063,7 @@
                 <w:noProof/>
                 <w:webHidden/>
               </w:rPr>
-              <w:instrText xml:space="preserve"> PAGEREF _Toc338105339 \h </w:instrText>
+              <w:instrText xml:space="preserve"> PAGEREF _Toc338551257 \h </w:instrText>
             </w:r>
             <w:r>
               <w:rPr>
@@ -1121,7 +1105,7 @@
               <w:noProof/>
             </w:rPr>
           </w:pPr>
-          <w:hyperlink w:anchor="_Toc338105340" w:history="1">
+          <w:hyperlink w:anchor="_Toc338551258" w:history="1">
             <w:r>
               <w:rPr>
                 <w:rStyle w:val="Hyperlink"/>
@@ -1161,7 +1145,7 @@
                 <w:noProof/>
                 <w:webHidden/>
               </w:rPr>
-              <w:instrText xml:space="preserve"> PAGEREF _Toc338105340 \h </w:instrText>
+              <w:instrText xml:space="preserve"> PAGEREF _Toc338551258 \h </w:instrText>
             </w:r>
             <w:r>
               <w:rPr>
@@ -1203,7 +1187,7 @@
               <w:noProof/>
             </w:rPr>
           </w:pPr>
-          <w:hyperlink w:anchor="_Toc338105341" w:history="1">
+          <w:hyperlink w:anchor="_Toc338551259" w:history="1">
             <w:r>
               <w:rPr>
                 <w:rStyle w:val="Hyperlink"/>
@@ -1243,7 +1227,7 @@
                 <w:noProof/>
                 <w:webHidden/>
               </w:rPr>
-              <w:instrText xml:space="preserve"> PAGEREF _Toc338105341 \h </w:instrText>
+              <w:instrText xml:space="preserve"> PAGEREF _Toc338551259 \h </w:instrText>
             </w:r>
             <w:r>
               <w:rPr>
@@ -1282,10 +1266,11 @@
               <w:tab w:val="right" w:leader="dot" w:pos="9016"/>
             </w:tabs>
             <w:rPr>
+              <w:rStyle w:val="Hyperlink"/>
               <w:noProof/>
             </w:rPr>
           </w:pPr>
-          <w:hyperlink w:anchor="_Toc338105342" w:history="1">
+          <w:hyperlink w:anchor="_Toc338551260" w:history="1">
             <w:r>
               <w:rPr>
                 <w:rStyle w:val="Hyperlink"/>
@@ -1325,7 +1310,7 @@
                 <w:noProof/>
                 <w:webHidden/>
               </w:rPr>
-              <w:instrText xml:space="preserve"> PAGEREF _Toc338105342 \h </w:instrText>
+              <w:instrText xml:space="preserve"> PAGEREF _Toc338551260 \h </w:instrText>
             </w:r>
             <w:r>
               <w:rPr>
@@ -1358,23 +1343,6 @@
         </w:p>
         <w:p>
           <w:pPr>
-            <w:pStyle w:val="TOC1"/>
-            <w:tabs>
-              <w:tab w:val="left" w:pos="440"/>
-              <w:tab w:val="right" w:leader="dot" w:pos="9016"/>
-            </w:tabs>
-            <w:rPr>
-              <w:noProof/>
-            </w:rPr>
-          </w:pPr>
-        </w:p>
-        <w:p>
-          <w:pPr>
-            <w:pStyle w:val="TOC1"/>
-            <w:tabs>
-              <w:tab w:val="left" w:pos="440"/>
-              <w:tab w:val="right" w:leader="dot" w:pos="9016"/>
-            </w:tabs>
             <w:rPr>
               <w:b/>
               <w:noProof/>
@@ -1399,7 +1367,7 @@
               <w:noProof/>
             </w:rPr>
           </w:pPr>
-          <w:hyperlink w:anchor="_Toc338105343" w:history="1">
+          <w:hyperlink w:anchor="_Toc338551261" w:history="1">
             <w:r>
               <w:rPr>
                 <w:rStyle w:val="Hyperlink"/>
@@ -1439,7 +1407,7 @@
                 <w:noProof/>
                 <w:webHidden/>
               </w:rPr>
-              <w:instrText xml:space="preserve"> PAGEREF _Toc338105343 \h </w:instrText>
+              <w:instrText xml:space="preserve"> PAGEREF _Toc338551261 \h </w:instrText>
             </w:r>
             <w:r>
               <w:rPr>
@@ -1481,7 +1449,7 @@
               <w:noProof/>
             </w:rPr>
           </w:pPr>
-          <w:hyperlink w:anchor="_Toc338105344" w:history="1">
+          <w:hyperlink w:anchor="_Toc338551262" w:history="1">
             <w:r>
               <w:rPr>
                 <w:rStyle w:val="Hyperlink"/>
@@ -1521,7 +1489,7 @@
                 <w:noProof/>
                 <w:webHidden/>
               </w:rPr>
-              <w:instrText xml:space="preserve"> PAGEREF _Toc338105344 \h </w:instrText>
+              <w:instrText xml:space="preserve"> PAGEREF _Toc338551262 \h </w:instrText>
             </w:r>
             <w:r>
               <w:rPr>
@@ -1563,7 +1531,7 @@
               <w:noProof/>
             </w:rPr>
           </w:pPr>
-          <w:hyperlink w:anchor="_Toc338105345" w:history="1">
+          <w:hyperlink w:anchor="_Toc338551263" w:history="1">
             <w:r>
               <w:rPr>
                 <w:rStyle w:val="Hyperlink"/>
@@ -1603,7 +1571,7 @@
                 <w:noProof/>
                 <w:webHidden/>
               </w:rPr>
-              <w:instrText xml:space="preserve"> PAGEREF _Toc338105345 \h </w:instrText>
+              <w:instrText xml:space="preserve"> PAGEREF _Toc338551263 \h </w:instrText>
             </w:r>
             <w:r>
               <w:rPr>
@@ -1645,7 +1613,7 @@
               <w:noProof/>
             </w:rPr>
           </w:pPr>
-          <w:hyperlink w:anchor="_Toc338105346" w:history="1">
+          <w:hyperlink w:anchor="_Toc338551264" w:history="1">
             <w:r>
               <w:rPr>
                 <w:rStyle w:val="Hyperlink"/>
@@ -1685,7 +1653,7 @@
                 <w:noProof/>
                 <w:webHidden/>
               </w:rPr>
-              <w:instrText xml:space="preserve"> PAGEREF _Toc338105346 \h </w:instrText>
+              <w:instrText xml:space="preserve"> PAGEREF _Toc338551264 \h </w:instrText>
             </w:r>
             <w:r>
               <w:rPr>
@@ -1727,7 +1695,7 @@
               <w:noProof/>
             </w:rPr>
           </w:pPr>
-          <w:hyperlink w:anchor="_Toc338105347" w:history="1">
+          <w:hyperlink w:anchor="_Toc338551265" w:history="1">
             <w:r>
               <w:rPr>
                 <w:rStyle w:val="Hyperlink"/>
@@ -1767,7 +1735,7 @@
                 <w:noProof/>
                 <w:webHidden/>
               </w:rPr>
-              <w:instrText xml:space="preserve"> PAGEREF _Toc338105347 \h </w:instrText>
+              <w:instrText xml:space="preserve"> PAGEREF _Toc338551265 \h </w:instrText>
             </w:r>
             <w:r>
               <w:rPr>
@@ -1809,7 +1777,7 @@
               <w:noProof/>
             </w:rPr>
           </w:pPr>
-          <w:hyperlink w:anchor="_Toc338105348" w:history="1">
+          <w:hyperlink w:anchor="_Toc338551266" w:history="1">
             <w:r>
               <w:rPr>
                 <w:rStyle w:val="Hyperlink"/>
@@ -1849,7 +1817,7 @@
                 <w:noProof/>
                 <w:webHidden/>
               </w:rPr>
-              <w:instrText xml:space="preserve"> PAGEREF _Toc338105348 \h </w:instrText>
+              <w:instrText xml:space="preserve"> PAGEREF _Toc338551266 \h </w:instrText>
             </w:r>
             <w:r>
               <w:rPr>
@@ -1891,7 +1859,7 @@
               <w:noProof/>
             </w:rPr>
           </w:pPr>
-          <w:hyperlink w:anchor="_Toc338105349" w:history="1">
+          <w:hyperlink w:anchor="_Toc338551267" w:history="1">
             <w:r>
               <w:rPr>
                 <w:rStyle w:val="Hyperlink"/>
@@ -1931,7 +1899,7 @@
                 <w:noProof/>
                 <w:webHidden/>
               </w:rPr>
-              <w:instrText xml:space="preserve"> PAGEREF _Toc338105349 \h </w:instrText>
+              <w:instrText xml:space="preserve"> PAGEREF _Toc338551267 \h </w:instrText>
             </w:r>
             <w:r>
               <w:rPr>
@@ -1973,7 +1941,7 @@
               <w:noProof/>
             </w:rPr>
           </w:pPr>
-          <w:hyperlink w:anchor="_Toc338105350" w:history="1">
+          <w:hyperlink w:anchor="_Toc338551268" w:history="1">
             <w:r>
               <w:rPr>
                 <w:rStyle w:val="Hyperlink"/>
@@ -2013,7 +1981,7 @@
                 <w:noProof/>
                 <w:webHidden/>
               </w:rPr>
-              <w:instrText xml:space="preserve"> PAGEREF _Toc338105350 \h </w:instrText>
+              <w:instrText xml:space="preserve"> PAGEREF _Toc338551268 \h </w:instrText>
             </w:r>
             <w:r>
               <w:rPr>
@@ -2033,7 +2001,7 @@
                 <w:noProof/>
                 <w:webHidden/>
               </w:rPr>
-              <w:t>10</w:t>
+              <w:t>11</w:t>
             </w:r>
             <w:r>
               <w:rPr>
@@ -2055,7 +2023,7 @@
               <w:noProof/>
             </w:rPr>
           </w:pPr>
-          <w:hyperlink w:anchor="_Toc338105351" w:history="1">
+          <w:hyperlink w:anchor="_Toc338551269" w:history="1">
             <w:r>
               <w:rPr>
                 <w:rStyle w:val="Hyperlink"/>
@@ -2095,7 +2063,7 @@
                 <w:noProof/>
                 <w:webHidden/>
               </w:rPr>
-              <w:instrText xml:space="preserve"> PAGEREF _Toc338105351 \h </w:instrText>
+              <w:instrText xml:space="preserve"> PAGEREF _Toc338551269 \h </w:instrText>
             </w:r>
             <w:r>
               <w:rPr>
@@ -2115,7 +2083,7 @@
                 <w:noProof/>
                 <w:webHidden/>
               </w:rPr>
-              <w:t>10</w:t>
+              <w:t>11</w:t>
             </w:r>
             <w:r>
               <w:rPr>
@@ -2137,7 +2105,7 @@
               <w:noProof/>
             </w:rPr>
           </w:pPr>
-          <w:hyperlink w:anchor="_Toc338105352" w:history="1">
+          <w:hyperlink w:anchor="_Toc338551270" w:history="1">
             <w:r>
               <w:rPr>
                 <w:rStyle w:val="Hyperlink"/>
@@ -2177,7 +2145,7 @@
                 <w:noProof/>
                 <w:webHidden/>
               </w:rPr>
-              <w:instrText xml:space="preserve"> PAGEREF _Toc338105352 \h </w:instrText>
+              <w:instrText xml:space="preserve"> PAGEREF _Toc338551270 \h </w:instrText>
             </w:r>
             <w:r>
               <w:rPr>
@@ -2197,7 +2165,7 @@
                 <w:noProof/>
                 <w:webHidden/>
               </w:rPr>
-              <w:t>10</w:t>
+              <w:t>11</w:t>
             </w:r>
             <w:r>
               <w:rPr>
@@ -2219,7 +2187,7 @@
               <w:noProof/>
             </w:rPr>
           </w:pPr>
-          <w:hyperlink w:anchor="_Toc338105353" w:history="1">
+          <w:hyperlink w:anchor="_Toc338551271" w:history="1">
             <w:r>
               <w:rPr>
                 <w:rStyle w:val="Hyperlink"/>
@@ -2259,7 +2227,7 @@
                 <w:noProof/>
                 <w:webHidden/>
               </w:rPr>
-              <w:instrText xml:space="preserve"> PAGEREF _Toc338105353 \h </w:instrText>
+              <w:instrText xml:space="preserve"> PAGEREF _Toc338551271 \h </w:instrText>
             </w:r>
             <w:r>
               <w:rPr>
@@ -2301,7 +2269,7 @@
               <w:noProof/>
             </w:rPr>
           </w:pPr>
-          <w:hyperlink w:anchor="_Toc338105354" w:history="1">
+          <w:hyperlink w:anchor="_Toc338551272" w:history="1">
             <w:r>
               <w:rPr>
                 <w:rStyle w:val="Hyperlink"/>
@@ -2341,7 +2309,7 @@
                 <w:noProof/>
                 <w:webHidden/>
               </w:rPr>
-              <w:instrText xml:space="preserve"> PAGEREF _Toc338105354 \h </w:instrText>
+              <w:instrText xml:space="preserve"> PAGEREF _Toc338551272 \h </w:instrText>
             </w:r>
             <w:r>
               <w:rPr>
@@ -2361,7 +2329,7 @@
                 <w:noProof/>
                 <w:webHidden/>
               </w:rPr>
-              <w:t>11</w:t>
+              <w:t>12</w:t>
             </w:r>
             <w:r>
               <w:rPr>
@@ -2383,7 +2351,7 @@
               <w:noProof/>
             </w:rPr>
           </w:pPr>
-          <w:hyperlink w:anchor="_Toc338105355" w:history="1">
+          <w:hyperlink w:anchor="_Toc338551273" w:history="1">
             <w:r>
               <w:rPr>
                 <w:rStyle w:val="Hyperlink"/>
@@ -2402,7 +2370,7 @@
                 <w:rStyle w:val="Hyperlink"/>
                 <w:noProof/>
               </w:rPr>
-              <w:t>Class Diagram</w:t>
+              <w:t>Important API</w:t>
             </w:r>
             <w:r>
               <w:rPr>
@@ -2423,7 +2391,7 @@
                 <w:noProof/>
                 <w:webHidden/>
               </w:rPr>
-              <w:instrText xml:space="preserve"> PAGEREF _Toc338105355 \h </w:instrText>
+              <w:instrText xml:space="preserve"> PAGEREF _Toc338551273 \h </w:instrText>
             </w:r>
             <w:r>
               <w:rPr>
@@ -2443,7 +2411,7 @@
                 <w:noProof/>
                 <w:webHidden/>
               </w:rPr>
-              <w:t>11</w:t>
+              <w:t>12</w:t>
             </w:r>
             <w:r>
               <w:rPr>
@@ -2465,7 +2433,7 @@
               <w:noProof/>
             </w:rPr>
           </w:pPr>
-          <w:hyperlink w:anchor="_Toc338105356" w:history="1">
+          <w:hyperlink w:anchor="_Toc338551274" w:history="1">
             <w:r>
               <w:rPr>
                 <w:rStyle w:val="Hyperlink"/>
@@ -2484,7 +2452,7 @@
                 <w:rStyle w:val="Hyperlink"/>
                 <w:noProof/>
               </w:rPr>
-              <w:t>Important API</w:t>
+              <w:t>Sequence Diagram</w:t>
             </w:r>
             <w:r>
               <w:rPr>
@@ -2505,7 +2473,7 @@
                 <w:noProof/>
                 <w:webHidden/>
               </w:rPr>
-              <w:instrText xml:space="preserve"> PAGEREF _Toc338105356 \h </w:instrText>
+              <w:instrText xml:space="preserve"> PAGEREF _Toc338551274 \h </w:instrText>
             </w:r>
             <w:r>
               <w:rPr>
@@ -2525,7 +2493,89 @@
                 <w:noProof/>
                 <w:webHidden/>
               </w:rPr>
-              <w:t>11</w:t>
+              <w:t>12</w:t>
+            </w:r>
+            <w:r>
+              <w:rPr>
+                <w:noProof/>
+                <w:webHidden/>
+              </w:rPr>
+              <w:fldChar w:fldCharType="end"/>
+            </w:r>
+          </w:hyperlink>
+        </w:p>
+        <w:p>
+          <w:pPr>
+            <w:pStyle w:val="TOC2"/>
+            <w:tabs>
+              <w:tab w:val="left" w:pos="880"/>
+              <w:tab w:val="right" w:leader="dot" w:pos="9016"/>
+            </w:tabs>
+            <w:rPr>
+              <w:noProof/>
+            </w:rPr>
+          </w:pPr>
+          <w:hyperlink w:anchor="_Toc338551275" w:history="1">
+            <w:r>
+              <w:rPr>
+                <w:rStyle w:val="Hyperlink"/>
+                <w:noProof/>
+              </w:rPr>
+              <w:t>4.3</w:t>
+            </w:r>
+            <w:r>
+              <w:rPr>
+                <w:noProof/>
+              </w:rPr>
+              <w:tab/>
+            </w:r>
+            <w:r>
+              <w:rPr>
+                <w:rStyle w:val="Hyperlink"/>
+                <w:noProof/>
+              </w:rPr>
+              <w:t>Storage</w:t>
+            </w:r>
+            <w:r>
+              <w:rPr>
+                <w:noProof/>
+                <w:webHidden/>
+              </w:rPr>
+              <w:tab/>
+            </w:r>
+            <w:r>
+              <w:rPr>
+                <w:noProof/>
+                <w:webHidden/>
+              </w:rPr>
+              <w:fldChar w:fldCharType="begin"/>
+            </w:r>
+            <w:r>
+              <w:rPr>
+                <w:noProof/>
+                <w:webHidden/>
+              </w:rPr>
+              <w:instrText xml:space="preserve"> PAGEREF _Toc338551275 \h </w:instrText>
+            </w:r>
+            <w:r>
+              <w:rPr>
+                <w:noProof/>
+                <w:webHidden/>
+              </w:rPr>
+            </w:r>
+            <w:r>
+              <w:rPr>
+                <w:noProof/>
+                <w:webHidden/>
+              </w:rPr>
+              <w:fldChar w:fldCharType="separate"/>
+            </w:r>
+            <w:r>
+              <w:rPr>
+                <w:noProof/>
+                <w:webHidden/>
+              </w:rPr>
+              <w:t>14</w:t>
             </w:r>
             <w:r>
               <w:rPr>
@@ -2547,13 +2597,13 @@
               <w:noProof/>
             </w:rPr>
           </w:pPr>
-          <w:hyperlink w:anchor="_Toc338105357" w:history="1">
+          <w:hyperlink w:anchor="_Toc338551276" w:history="1">
             <w:r>
               <w:rPr>
                 <w:rStyle w:val="Hyperlink"/>
                 <w:noProof/>
               </w:rPr>
-              <w:t>4.2.3</w:t>
+              <w:t>4.3.1</w:t>
             </w:r>
             <w:r>
               <w:rPr>
@@ -2566,7 +2616,7 @@
                 <w:rStyle w:val="Hyperlink"/>
                 <w:noProof/>
               </w:rPr>
-              <w:t>Sequence Diagram</w:t>
+              <w:t>Database class</w:t>
             </w:r>
             <w:r>
               <w:rPr>
@@ -2587,7 +2637,7 @@
                 <w:noProof/>
                 <w:webHidden/>
               </w:rPr>
-              <w:instrText xml:space="preserve"> PAGEREF _Toc338105357 \h </w:instrText>
+              <w:instrText xml:space="preserve"> PAGEREF _Toc338551276 \h </w:instrText>
             </w:r>
             <w:r>
               <w:rPr>
@@ -2607,7 +2657,7 @@
                 <w:noProof/>
                 <w:webHidden/>
               </w:rPr>
-              <w:t>12</w:t>
+              <w:t>14</w:t>
             </w:r>
             <w:r>
               <w:rPr>
@@ -2629,13 +2679,13 @@
               <w:noProof/>
             </w:rPr>
           </w:pPr>
-          <w:hyperlink w:anchor="_Toc338105358" w:history="1">
+          <w:hyperlink w:anchor="_Toc338551277" w:history="1">
             <w:r>
               <w:rPr>
                 <w:rStyle w:val="Hyperlink"/>
                 <w:noProof/>
               </w:rPr>
-              <w:t>4.3</w:t>
+              <w:t>4.4</w:t>
             </w:r>
             <w:r>
               <w:rPr>
@@ -2648,7 +2698,7 @@
                 <w:rStyle w:val="Hyperlink"/>
                 <w:noProof/>
               </w:rPr>
-              <w:t>Storage</w:t>
+              <w:t>Shared Components</w:t>
             </w:r>
             <w:r>
               <w:rPr>
@@ -2669,7 +2719,7 @@
                 <w:noProof/>
                 <w:webHidden/>
               </w:rPr>
-              <w:instrText xml:space="preserve"> PAGEREF _Toc338105358 \h </w:instrText>
+              <w:instrText xml:space="preserve"> PAGEREF _Toc338551277 \h </w:instrText>
             </w:r>
             <w:r>
               <w:rPr>
@@ -2689,7 +2739,7 @@
                 <w:noProof/>
                 <w:webHidden/>
               </w:rPr>
-              <w:t>13</w:t>
+              <w:t>15</w:t>
             </w:r>
             <w:r>
               <w:rPr>
@@ -2711,13 +2761,13 @@
               <w:noProof/>
             </w:rPr>
           </w:pPr>
-          <w:hyperlink w:anchor="_Toc338105359" w:history="1">
+          <w:hyperlink w:anchor="_Toc338551278" w:history="1">
             <w:r>
               <w:rPr>
                 <w:rStyle w:val="Hyperlink"/>
                 <w:noProof/>
               </w:rPr>
-              <w:t>4.3.1</w:t>
+              <w:t>4.4.1</w:t>
             </w:r>
             <w:r>
               <w:rPr>
@@ -2730,7 +2780,7 @@
                 <w:rStyle w:val="Hyperlink"/>
                 <w:noProof/>
               </w:rPr>
-              <w:t>Database class</w:t>
+              <w:t>Task</w:t>
             </w:r>
             <w:r>
               <w:rPr>
@@ -2751,7 +2801,7 @@
                 <w:noProof/>
                 <w:webHidden/>
               </w:rPr>
-              <w:instrText xml:space="preserve"> PAGEREF _Toc338105359 \h </w:instrText>
+              <w:instrText xml:space="preserve"> PAGEREF _Toc338551278 \h </w:instrText>
             </w:r>
             <w:r>
               <w:rPr>
@@ -2771,89 +2821,7 @@
                 <w:noProof/>
                 <w:webHidden/>
               </w:rPr>
-              <w:t>13</w:t>
-            </w:r>
-            <w:r>
-              <w:rPr>
-                <w:noProof/>
-                <w:webHidden/>
-              </w:rPr>
-              <w:fldChar w:fldCharType="end"/>
-            </w:r>
-          </w:hyperlink>
-        </w:p>
-        <w:p>
-          <w:pPr>
-            <w:pStyle w:val="TOC2"/>
-            <w:tabs>
-              <w:tab w:val="left" w:pos="880"/>
-              <w:tab w:val="right" w:leader="dot" w:pos="9016"/>
-            </w:tabs>
-            <w:rPr>
-              <w:noProof/>
-            </w:rPr>
-          </w:pPr>
-          <w:hyperlink w:anchor="_Toc338105360" w:history="1">
-            <w:r>
-              <w:rPr>
-                <w:rStyle w:val="Hyperlink"/>
-                <w:noProof/>
-              </w:rPr>
-              <w:t>4.4</w:t>
-            </w:r>
-            <w:r>
-              <w:rPr>
-                <w:noProof/>
-              </w:rPr>
-              <w:tab/>
-            </w:r>
-            <w:r>
-              <w:rPr>
-                <w:rStyle w:val="Hyperlink"/>
-                <w:noProof/>
-              </w:rPr>
-              <w:t>Shared Components</w:t>
-            </w:r>
-            <w:r>
-              <w:rPr>
-                <w:noProof/>
-                <w:webHidden/>
-              </w:rPr>
-              <w:tab/>
-            </w:r>
-            <w:r>
-              <w:rPr>
-                <w:noProof/>
-                <w:webHidden/>
-              </w:rPr>
-              <w:fldChar w:fldCharType="begin"/>
-            </w:r>
-            <w:r>
-              <w:rPr>
-                <w:noProof/>
-                <w:webHidden/>
-              </w:rPr>
-              <w:instrText xml:space="preserve"> PAGEREF _Toc338105360 \h </w:instrText>
-            </w:r>
-            <w:r>
-              <w:rPr>
-                <w:noProof/>
-                <w:webHidden/>
-              </w:rPr>
-            </w:r>
-            <w:r>
-              <w:rPr>
-                <w:noProof/>
-                <w:webHidden/>
-              </w:rPr>
-              <w:fldChar w:fldCharType="separate"/>
-            </w:r>
-            <w:r>
-              <w:rPr>
-                <w:noProof/>
-                <w:webHidden/>
-              </w:rPr>
-              <w:t>14</w:t>
+              <w:t>15</w:t>
             </w:r>
             <w:r>
               <w:rPr>
@@ -2875,13 +2843,13 @@
               <w:noProof/>
             </w:rPr>
           </w:pPr>
-          <w:hyperlink w:anchor="_Toc338105361" w:history="1">
+          <w:hyperlink w:anchor="_Toc338551279" w:history="1">
             <w:r>
               <w:rPr>
                 <w:rStyle w:val="Hyperlink"/>
                 <w:noProof/>
               </w:rPr>
-              <w:t>4.4.1</w:t>
+              <w:t>4.4.2</w:t>
             </w:r>
             <w:r>
               <w:rPr>
@@ -2894,7 +2862,7 @@
                 <w:rStyle w:val="Hyperlink"/>
                 <w:noProof/>
               </w:rPr>
-              <w:t>Task</w:t>
+              <w:t>SearchTerms</w:t>
             </w:r>
             <w:r>
               <w:rPr>
@@ -2915,7 +2883,7 @@
                 <w:noProof/>
                 <w:webHidden/>
               </w:rPr>
-              <w:instrText xml:space="preserve"> PAGEREF _Toc338105361 \h </w:instrText>
+              <w:instrText xml:space="preserve"> PAGEREF _Toc338551279 \h </w:instrText>
             </w:r>
             <w:r>
               <w:rPr>
@@ -2935,7 +2903,7 @@
                 <w:noProof/>
                 <w:webHidden/>
               </w:rPr>
-              <w:t>14</w:t>
+              <w:t>16</w:t>
             </w:r>
             <w:r>
               <w:rPr>
@@ -2957,13 +2925,13 @@
               <w:noProof/>
             </w:rPr>
           </w:pPr>
-          <w:hyperlink w:anchor="_Toc338105362" w:history="1">
+          <w:hyperlink w:anchor="_Toc338551280" w:history="1">
             <w:r>
               <w:rPr>
                 <w:rStyle w:val="Hyperlink"/>
                 <w:noProof/>
               </w:rPr>
-              <w:t>4.4.2</w:t>
+              <w:t>4.4.3</w:t>
             </w:r>
             <w:r>
               <w:rPr>
@@ -2976,7 +2944,7 @@
                 <w:rStyle w:val="Hyperlink"/>
                 <w:noProof/>
               </w:rPr>
-              <w:t>SearchTerms</w:t>
+              <w:t>LogicToUi</w:t>
             </w:r>
             <w:r>
               <w:rPr>
@@ -2997,7 +2965,7 @@
                 <w:noProof/>
                 <w:webHidden/>
               </w:rPr>
-              <w:instrText xml:space="preserve"> PAGEREF _Toc338105362 \h </w:instrText>
+              <w:instrText xml:space="preserve"> PAGEREF _Toc338551280 \h </w:instrText>
             </w:r>
             <w:r>
               <w:rPr>
@@ -3017,7 +2985,7 @@
                 <w:noProof/>
                 <w:webHidden/>
               </w:rPr>
-              <w:t>15</w:t>
+              <w:t>17</w:t>
             </w:r>
             <w:r>
               <w:rPr>
@@ -3042,6 +3010,26 @@
     </w:sdt>
     <w:p>
       <w:pPr>
+        <w:rPr>
+          <w:rFonts w:eastAsiaTheme="majorEastAsia" w:cstheme="minorHAnsi"/>
+          <w:b/>
+          <w:color w:val="404040" w:themeColor="text1" w:themeTint="BF"/>
+          <w:spacing w:val="-10"/>
+          <w:kern w:val="28"/>
+          <w:sz w:val="56"/>
+          <w:szCs w:val="56"/>
+        </w:rPr>
+      </w:pPr>
+      <w:r>
+        <w:rPr>
+          <w:rFonts w:cstheme="minorHAnsi"/>
+          <w:b/>
+        </w:rPr>
+        <w:br w:type="page"/>
+      </w:r>
+    </w:p>
+    <w:p>
+      <w:pPr>
         <w:pStyle w:val="Title"/>
       </w:pPr>
       <w:r>
@@ -3098,7 +3086,7 @@
       <w:pPr>
         <w:pStyle w:val="Heading1"/>
       </w:pPr>
-      <w:bookmarkStart w:id="1" w:name="_Toc338105335"/>
+      <w:bookmarkStart w:id="1" w:name="_Toc338551253"/>
       <w:r>
         <w:t>System Requirements</w:t>
       </w:r>
@@ -3149,7 +3137,7 @@
       <w:pPr>
         <w:pStyle w:val="Heading1"/>
       </w:pPr>
-      <w:bookmarkStart w:id="2" w:name="_Toc338105336"/>
+      <w:bookmarkStart w:id="2" w:name="_Toc338551254"/>
       <w:r>
         <w:t>Running DoIt!</w:t>
       </w:r>
@@ -3185,7 +3173,7 @@
       <w:pPr>
         <w:pStyle w:val="Heading1"/>
       </w:pPr>
-      <w:bookmarkStart w:id="3" w:name="_Toc338105337"/>
+      <w:bookmarkStart w:id="3" w:name="_Toc338551255"/>
       <w:r>
         <w:t>Using DoIt!</w:t>
       </w:r>
@@ -3195,7 +3183,7 @@
       <w:pPr>
         <w:pStyle w:val="Heading2"/>
       </w:pPr>
-      <w:bookmarkStart w:id="4" w:name="_Toc338105338"/>
+      <w:bookmarkStart w:id="4" w:name="_Toc338551256"/>
       <w:r>
         <w:t>DoIt! Main</w:t>
       </w:r>
@@ -3257,7 +3245,7 @@
       <w:pPr>
         <w:pStyle w:val="Heading2"/>
       </w:pPr>
-      <w:bookmarkStart w:id="5" w:name="_Toc338105339"/>
+      <w:bookmarkStart w:id="5" w:name="_Toc338551257"/>
       <w:r>
         <w:rPr>
           <w:noProof/>
@@ -3382,7 +3370,7 @@
       <w:pPr>
         <w:pStyle w:val="Heading2"/>
       </w:pPr>
-      <w:bookmarkStart w:id="6" w:name="_Toc338105340"/>
+      <w:bookmarkStart w:id="6" w:name="_Toc338551258"/>
       <w:r>
         <w:t>Command-line Interface</w:t>
       </w:r>
@@ -3402,7 +3390,7 @@
       <w:pPr>
         <w:pStyle w:val="Heading1"/>
       </w:pPr>
-      <w:bookmarkStart w:id="7" w:name="_Toc338105341"/>
+      <w:bookmarkStart w:id="7" w:name="_Toc338551259"/>
       <w:r>
         <w:t>Supported Task Types</w:t>
       </w:r>
@@ -3513,7 +3501,7 @@
       <w:pPr>
         <w:pStyle w:val="Heading1"/>
       </w:pPr>
-      <w:bookmarkStart w:id="8" w:name="_Toc338105342"/>
+      <w:bookmarkStart w:id="8" w:name="_Toc338551260"/>
       <w:r>
         <w:t>Command Reference</w:t>
       </w:r>
@@ -3521,12 +3509,23 @@
     </w:p>
     <w:p>
       <w:r>
-        <w:t>DoIt! keyboard commands are easy to use! They start with a keyword for the action to take, following by some details about the action.</w:t>
+        <w:t>DoIt’s</w:t>
+      </w:r>
+      <w:r>
+        <w:t xml:space="preserve"> keyboard commands are easy to use! They start with a keyword for the action to take, following by some details about the action.</w:t>
       </w:r>
     </w:p>
     <w:p>
       <w:r>
-        <w:t>Note the following formatting used for the command syntax</w:t>
+        <w:t>Note the following formatting used for the</w:t>
+      </w:r>
+      <w:bookmarkStart w:id="9" w:name="_GoBack"/>
+      <w:r>
+        <w:t xml:space="preserve"> </w:t>
+      </w:r>
+      <w:bookmarkEnd w:id="9"/>
+      <w:r>
+        <w:t>command syntax</w:t>
       </w:r>
       <w:r>
         <w:t xml:space="preserve"> descriptions below</w:t>
@@ -4341,8 +4340,6 @@
               </w:rPr>
               <w:t>list</w:t>
             </w:r>
-            <w:bookmarkStart w:id="9" w:name="_GoBack"/>
-            <w:bookmarkEnd w:id="9"/>
           </w:p>
         </w:tc>
       </w:tr>
@@ -6509,6 +6506,24 @@
               <w:t xml:space="preserve"> the same)</w:t>
             </w:r>
           </w:p>
+          <w:p>
+            <w:pPr>
+              <w:spacing w:after="0"/>
+              <w:rPr>
+                <w:sz w:val="20"/>
+                <w:szCs w:val="20"/>
+              </w:rPr>
+            </w:pPr>
+          </w:p>
+          <w:p>
+            <w:pPr>
+              <w:spacing w:after="0"/>
+              <w:rPr>
+                <w:sz w:val="20"/>
+                <w:szCs w:val="20"/>
+              </w:rPr>
+            </w:pPr>
+          </w:p>
         </w:tc>
         <w:tc>
           <w:tcPr>
@@ -6562,6 +6577,7 @@
                 <w:sz w:val="20"/>
                 <w:szCs w:val="20"/>
               </w:rPr>
+              <w:lastRenderedPageBreak/>
               <w:t>Marking tasks</w:t>
             </w:r>
           </w:p>
@@ -6591,7 +6607,6 @@
                 <w:sz w:val="20"/>
                 <w:szCs w:val="20"/>
               </w:rPr>
-              <w:lastRenderedPageBreak/>
               <w:t>done</w:t>
             </w:r>
             <w:r>
@@ -7185,7 +7200,7 @@
           <w:numId w:val="20"/>
         </w:numPr>
       </w:pPr>
-      <w:bookmarkStart w:id="10" w:name="_Toc338105343"/>
+      <w:bookmarkStart w:id="10" w:name="_Toc338551261"/>
       <w:r>
         <w:t>Introduction</w:t>
       </w:r>
@@ -7210,7 +7225,7 @@
       <w:pPr>
         <w:pStyle w:val="Heading1"/>
       </w:pPr>
-      <w:bookmarkStart w:id="11" w:name="_Toc338105344"/>
+      <w:bookmarkStart w:id="11" w:name="_Toc338551262"/>
       <w:r>
         <w:t>Architecture</w:t>
       </w:r>
@@ -7252,9 +7267,9 @@
         </w:rPr>
         <w:drawing>
           <wp:inline distT="0" distB="0" distL="0" distR="0">
-            <wp:extent cx="5633977" cy="2615979"/>
-            <wp:effectExtent l="0" t="0" r="5080" b="0"/>
-            <wp:docPr id="38" name="Picture 38"/>
+            <wp:extent cx="5563714" cy="2113280"/>
+            <wp:effectExtent l="0" t="0" r="0" b="1270"/>
+            <wp:docPr id="45" name="Picture 45"/>
             <wp:cNvGraphicFramePr>
               <a:graphicFrameLocks xmlns:a="http://schemas.openxmlformats.org/drawingml/2006/main" noChangeAspect="1"/>
             </wp:cNvGraphicFramePr>
@@ -7262,7 +7277,7 @@
               <a:graphicData uri="http://schemas.openxmlformats.org/drawingml/2006/picture">
                 <pic:pic xmlns:pic="http://schemas.openxmlformats.org/drawingml/2006/picture">
                   <pic:nvPicPr>
-                    <pic:cNvPr id="0" name="Picture 2"/>
+                    <pic:cNvPr id="0" name="Picture 3"/>
                     <pic:cNvPicPr>
                       <a:picLocks noChangeAspect="1" noChangeArrowheads="1"/>
                     </pic:cNvPicPr>
@@ -7283,7 +7298,7 @@
                   <pic:spPr bwMode="auto">
                     <a:xfrm>
                       <a:off x="0" y="0"/>
-                      <a:ext cx="5648794" cy="2622859"/>
+                      <a:ext cx="5577907" cy="2118671"/>
                     </a:xfrm>
                     <a:prstGeom prst="rect">
                       <a:avLst/>
@@ -7347,7 +7362,7 @@
       <w:pPr>
         <w:pStyle w:val="Heading1"/>
       </w:pPr>
-      <w:bookmarkStart w:id="12" w:name="_Toc338105345"/>
+      <w:bookmarkStart w:id="12" w:name="_Toc338551263"/>
       <w:r>
         <w:lastRenderedPageBreak/>
         <w:t>Understanding the command flow</w:t>
@@ -7363,6 +7378,309 @@
       </w:r>
     </w:p>
     <w:p>
+      <w:r>
+        <w:rPr>
+          <w:noProof/>
+        </w:rPr>
+        <mc:AlternateContent>
+          <mc:Choice Requires="wps">
+            <w:drawing>
+              <wp:anchor distT="0" distB="0" distL="114300" distR="114300" simplePos="0" relativeHeight="251673600" behindDoc="0" locked="0" layoutInCell="1" allowOverlap="1" wp14:anchorId="54B24720" wp14:editId="565F7F00">
+                <wp:simplePos x="0" y="0"/>
+                <wp:positionH relativeFrom="column">
+                  <wp:posOffset>4333875</wp:posOffset>
+                </wp:positionH>
+                <wp:positionV relativeFrom="line">
+                  <wp:posOffset>2923540</wp:posOffset>
+                </wp:positionV>
+                <wp:extent cx="590550" cy="533400"/>
+                <wp:effectExtent l="0" t="0" r="57150" b="19050"/>
+                <wp:wrapNone/>
+                <wp:docPr id="47" name="Folded Corner 47"/>
+                <wp:cNvGraphicFramePr/>
+                <a:graphic xmlns:a="http://schemas.openxmlformats.org/drawingml/2006/main">
+                  <a:graphicData uri="http://schemas.microsoft.com/office/word/2010/wordprocessingShape">
+                    <wps:wsp>
+                      <wps:cNvSpPr/>
+                      <wps:spPr>
+                        <a:xfrm>
+                          <a:off x="0" y="0"/>
+                          <a:ext cx="590550" cy="533400"/>
+                        </a:xfrm>
+                        <a:prstGeom prst="foldedCorner">
+                          <a:avLst/>
+                        </a:prstGeom>
+                        <a:solidFill>
+                          <a:schemeClr val="accent4">
+                            <a:lumMod val="20000"/>
+                            <a:lumOff val="80000"/>
+                          </a:schemeClr>
+                        </a:solidFill>
+                        <a:ln>
+                          <a:solidFill>
+                            <a:schemeClr val="accent4">
+                              <a:lumMod val="75000"/>
+                            </a:schemeClr>
+                          </a:solidFill>
+                        </a:ln>
+                      </wps:spPr>
+                      <wps:style>
+                        <a:lnRef idx="2">
+                          <a:schemeClr val="accent1">
+                            <a:shade val="50000"/>
+                          </a:schemeClr>
+                        </a:lnRef>
+                        <a:fillRef idx="1">
+                          <a:schemeClr val="accent1"/>
+                        </a:fillRef>
+                        <a:effectRef idx="0">
+                          <a:schemeClr val="accent1"/>
+                        </a:effectRef>
+                        <a:fontRef idx="minor">
+                          <a:schemeClr val="lt1"/>
+                        </a:fontRef>
+                      </wps:style>
+                      <wps:txbx>
+                        <w:txbxContent>
+                          <w:p>
+                            <w:pPr>
+                              <w:spacing w:line="240" w:lineRule="auto"/>
+                              <w:jc w:val="center"/>
+                              <w:rPr>
+                                <w:rFonts w:ascii="Tahoma" w:hAnsi="Tahoma" w:cs="Tahoma"/>
+                                <w:color w:val="000000" w:themeColor="text1"/>
+                                <w:sz w:val="14"/>
+                                <w:lang w:val="en-US"/>
+                              </w:rPr>
+                            </w:pPr>
+                            <w:r>
+                              <w:rPr>
+                                <w:rFonts w:ascii="Tahoma" w:hAnsi="Tahoma" w:cs="Tahoma"/>
+                                <w:color w:val="000000" w:themeColor="text1"/>
+                                <w:sz w:val="14"/>
+                                <w:lang w:val="en-US"/>
+                              </w:rPr>
+                              <w:t>Refer to sequence diagram under Logic</w:t>
+                            </w:r>
+                          </w:p>
+                        </w:txbxContent>
+                      </wps:txbx>
+                      <wps:bodyPr rot="0" spcFirstLastPara="0" vertOverflow="overflow" horzOverflow="overflow" vert="horz" wrap="square" lIns="18000" tIns="18000" rIns="18000" bIns="0" numCol="1" spcCol="0" rtlCol="0" fromWordArt="0" anchor="ctr" anchorCtr="0" forceAA="0" compatLnSpc="1">
+                        <a:prstTxWarp prst="textNoShape">
+                          <a:avLst/>
+                        </a:prstTxWarp>
+                        <a:noAutofit/>
+                      </wps:bodyPr>
+                    </wps:wsp>
+                  </a:graphicData>
+                </a:graphic>
+                <wp14:sizeRelH relativeFrom="margin">
+                  <wp14:pctWidth>0</wp14:pctWidth>
+                </wp14:sizeRelH>
+                <wp14:sizeRelV relativeFrom="margin">
+                  <wp14:pctHeight>0</wp14:pctHeight>
+                </wp14:sizeRelV>
+              </wp:anchor>
+            </w:drawing>
+          </mc:Choice>
+          <mc:Fallback>
+            <w:pict>
+              <v:shapetype w14:anchorId="54B24720" id="_x0000_t65" coordsize="21600,21600" o:spt="65" adj="18900" path="m,l,21600@0,21600,21600@0,21600,xem@0,21600nfl@3@5c@7@9@11@13,21600@0e">
+                <v:formulas>
+                  <v:f eqn="val #0"/>
+                  <v:f eqn="sum 21600 0 @0"/>
+                  <v:f eqn="prod @1 8481 32768"/>
+                  <v:f eqn="sum @2 @0 0"/>
+                  <v:f eqn="prod @1 1117 32768"/>
+                  <v:f eqn="sum @4 @0 0"/>
+                  <v:f eqn="prod @1 11764 32768"/>
+                  <v:f eqn="sum @6 @0 0"/>
+                  <v:f eqn="prod @1 6144 32768"/>
+                  <v:f eqn="sum @8 @0 0"/>
+                  <v:f eqn="prod @1 20480 32768"/>
+                  <v:f eqn="sum @10 @0 0"/>
+                  <v:f eqn="prod @1 6144 32768"/>
+                  <v:f eqn="sum @12 @0 0"/>
+                </v:formulas>
+                <v:path o:extrusionok="f" gradientshapeok="t" o:connecttype="rect" textboxrect="0,0,21600,@13"/>
+                <v:handles>
+                  <v:h position="#0,bottomRight" xrange="10800,21600"/>
+                </v:handles>
+                <o:complex v:ext="view"/>
+              </v:shapetype>
+              <v:shape id="Folded Corner 47" o:spid="_x0000_s1026" type="#_x0000_t65" style="position:absolute;margin-left:341.25pt;margin-top:230.2pt;width:46.5pt;height:42pt;z-index:251673600;visibility:visible;mso-wrap-style:square;mso-width-percent:0;mso-height-percent:0;mso-wrap-distance-left:9pt;mso-wrap-distance-top:0;mso-wrap-distance-right:9pt;mso-wrap-distance-bottom:0;mso-position-horizontal:absolute;mso-position-horizontal-relative:text;mso-position-vertical:absolute;mso-position-vertical-relative:line;mso-width-percent:0;mso-height-percent:0;mso-width-relative:margin;mso-height-relative:margin;v-text-anchor:middle" o:gfxdata="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" adj="18000" fillcolor="#fff2cc [663]" strokecolor="#bf8f00 [2407]" strokeweight="1pt">
+                <v:stroke joinstyle="miter"/>
+                <v:textbox inset=".5mm,.5mm,.5mm,0">
+                  <w:txbxContent>
+                    <w:p>
+                      <w:pPr>
+                        <w:spacing w:line="240" w:lineRule="auto"/>
+                        <w:jc w:val="center"/>
+                        <w:rPr>
+                          <w:rFonts w:ascii="Tahoma" w:hAnsi="Tahoma" w:cs="Tahoma"/>
+                          <w:color w:val="000000" w:themeColor="text1"/>
+                          <w:sz w:val="14"/>
+                          <w:lang w:val="en-US"/>
+                        </w:rPr>
+                      </w:pPr>
+                      <w:r>
+                        <w:rPr>
+                          <w:rFonts w:ascii="Tahoma" w:hAnsi="Tahoma" w:cs="Tahoma"/>
+                          <w:color w:val="000000" w:themeColor="text1"/>
+                          <w:sz w:val="14"/>
+                          <w:lang w:val="en-US"/>
+                        </w:rPr>
+                        <w:t>Refer to sequence diagram under Logic</w:t>
+                      </w:r>
+                    </w:p>
+                  </w:txbxContent>
+                </v:textbox>
+                <w10:wrap anchory="line"/>
+              </v:shape>
+            </w:pict>
+          </mc:Fallback>
+        </mc:AlternateContent>
+      </w:r>
+      <w:r>
+        <w:rPr>
+          <w:noProof/>
+        </w:rPr>
+        <mc:AlternateContent>
+          <mc:Choice Requires="wps">
+            <w:drawing>
+              <wp:anchor distT="0" distB="0" distL="114300" distR="114300" simplePos="0" relativeHeight="251671552" behindDoc="0" locked="0" layoutInCell="1" allowOverlap="1">
+                <wp:simplePos x="0" y="0"/>
+                <wp:positionH relativeFrom="column">
+                  <wp:posOffset>4333875</wp:posOffset>
+                </wp:positionH>
+                <wp:positionV relativeFrom="line">
+                  <wp:posOffset>818515</wp:posOffset>
+                </wp:positionV>
+                <wp:extent cx="590550" cy="533400"/>
+                <wp:effectExtent l="0" t="0" r="57150" b="19050"/>
+                <wp:wrapNone/>
+                <wp:docPr id="46" name="Folded Corner 46"/>
+                <wp:cNvGraphicFramePr/>
+                <a:graphic xmlns:a="http://schemas.openxmlformats.org/drawingml/2006/main">
+                  <a:graphicData uri="http://schemas.microsoft.com/office/word/2010/wordprocessingShape">
+                    <wps:wsp>
+                      <wps:cNvSpPr/>
+                      <wps:spPr>
+                        <a:xfrm>
+                          <a:off x="0" y="0"/>
+                          <a:ext cx="590550" cy="533400"/>
+                        </a:xfrm>
+                        <a:prstGeom prst="foldedCorner">
+                          <a:avLst/>
+                        </a:prstGeom>
+                        <a:solidFill>
+                          <a:schemeClr val="accent4">
+                            <a:lumMod val="20000"/>
+                            <a:lumOff val="80000"/>
+                          </a:schemeClr>
+                        </a:solidFill>
+                        <a:ln>
+                          <a:solidFill>
+                            <a:schemeClr val="accent4">
+                              <a:lumMod val="75000"/>
+                            </a:schemeClr>
+                          </a:solidFill>
+                        </a:ln>
+                      </wps:spPr>
+                      <wps:style>
+                        <a:lnRef idx="2">
+                          <a:schemeClr val="accent1">
+                            <a:shade val="50000"/>
+                          </a:schemeClr>
+                        </a:lnRef>
+                        <a:fillRef idx="1">
+                          <a:schemeClr val="accent1"/>
+                        </a:fillRef>
+                        <a:effectRef idx="0">
+                          <a:schemeClr val="accent1"/>
+                        </a:effectRef>
+                        <a:fontRef idx="minor">
+                          <a:schemeClr val="lt1"/>
+                        </a:fontRef>
+                      </wps:style>
+                      <wps:txbx>
+                        <w:txbxContent>
+                          <w:p>
+                            <w:pPr>
+                              <w:spacing w:line="240" w:lineRule="auto"/>
+                              <w:jc w:val="center"/>
+                              <w:rPr>
+                                <w:rFonts w:ascii="Tahoma" w:hAnsi="Tahoma" w:cs="Tahoma"/>
+                                <w:color w:val="000000" w:themeColor="text1"/>
+                                <w:sz w:val="14"/>
+                                <w:lang w:val="en-US"/>
+                              </w:rPr>
+                            </w:pPr>
+                            <w:r>
+                              <w:rPr>
+                                <w:rFonts w:ascii="Tahoma" w:hAnsi="Tahoma" w:cs="Tahoma"/>
+                                <w:color w:val="000000" w:themeColor="text1"/>
+                                <w:sz w:val="14"/>
+                                <w:lang w:val="en-US"/>
+                              </w:rPr>
+                              <w:t>Refer to sequence diagram under Logic</w:t>
+                            </w:r>
+                          </w:p>
+                        </w:txbxContent>
+                      </wps:txbx>
+                      <wps:bodyPr rot="0" spcFirstLastPara="0" vertOverflow="overflow" horzOverflow="overflow" vert="horz" wrap="square" lIns="18000" tIns="18000" rIns="18000" bIns="0" numCol="1" spcCol="0" rtlCol="0" fromWordArt="0" anchor="ctr" anchorCtr="0" forceAA="0" compatLnSpc="1">
+                        <a:prstTxWarp prst="textNoShape">
+                          <a:avLst/>
+                        </a:prstTxWarp>
+                        <a:noAutofit/>
+                      </wps:bodyPr>
+                    </wps:wsp>
+                  </a:graphicData>
+                </a:graphic>
+                <wp14:sizeRelH relativeFrom="margin">
+                  <wp14:pctWidth>0</wp14:pctWidth>
+                </wp14:sizeRelH>
+                <wp14:sizeRelV relativeFrom="margin">
+                  <wp14:pctHeight>0</wp14:pctHeight>
+                </wp14:sizeRelV>
+              </wp:anchor>
+            </w:drawing>
+          </mc:Choice>
+          <mc:Fallback>
+            <w:pict>
+              <v:shape id="Folded Corner 46" o:spid="_x0000_s1027" type="#_x0000_t65" style="position:absolute;margin-left:341.25pt;margin-top:64.45pt;width:46.5pt;height:42pt;z-index:251671552;visibility:visible;mso-wrap-style:square;mso-width-percent:0;mso-height-percent:0;mso-wrap-distance-left:9pt;mso-wrap-distance-top:0;mso-wrap-distance-right:9pt;mso-wrap-distance-bottom:0;mso-position-horizontal:absolute;mso-position-horizontal-relative:text;mso-position-vertical:absolute;mso-position-vertical-relative:line;mso-width-percent:0;mso-height-percent:0;mso-width-relative:margin;mso-height-relative:margin;v-text-anchor:middle" o:gfxdata="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" adj="18000" fillcolor="#fff2cc [663]" strokecolor="#bf8f00 [2407]" strokeweight="1pt">
+                <v:stroke joinstyle="miter"/>
+                <v:textbox inset=".5mm,.5mm,.5mm,0">
+                  <w:txbxContent>
+                    <w:p>
+                      <w:pPr>
+                        <w:spacing w:line="240" w:lineRule="auto"/>
+                        <w:jc w:val="center"/>
+                        <w:rPr>
+                          <w:rFonts w:ascii="Tahoma" w:hAnsi="Tahoma" w:cs="Tahoma"/>
+                          <w:color w:val="000000" w:themeColor="text1"/>
+                          <w:sz w:val="14"/>
+                          <w:lang w:val="en-US"/>
+                        </w:rPr>
+                      </w:pPr>
+                      <w:r>
+                        <w:rPr>
+                          <w:rFonts w:ascii="Tahoma" w:hAnsi="Tahoma" w:cs="Tahoma"/>
+                          <w:color w:val="000000" w:themeColor="text1"/>
+                          <w:sz w:val="14"/>
+                          <w:lang w:val="en-US"/>
+                        </w:rPr>
+                        <w:t>Refer to sequence diagram under Logic</w:t>
+                      </w:r>
+                    </w:p>
+                  </w:txbxContent>
+                </v:textbox>
+                <w10:wrap anchory="line"/>
+              </v:shape>
+            </w:pict>
+          </mc:Fallback>
+        </mc:AlternateContent>
+      </w:r>
       <w:r>
         <w:rPr>
           <w:noProof/>
@@ -7459,7 +7777,7 @@
         <w:t>viewing tasks</w:t>
       </w:r>
       <w:r>
-        <w:t>. For details of “internal processing”, refer to the sequence diagram under Logic.</w:t>
+        <w:t>.</w:t>
       </w:r>
     </w:p>
     <w:p>
@@ -7479,7 +7797,7 @@
       <w:pPr>
         <w:pStyle w:val="Heading1"/>
       </w:pPr>
-      <w:bookmarkStart w:id="13" w:name="_Toc338105346"/>
+      <w:bookmarkStart w:id="13" w:name="_Toc338551264"/>
       <w:r>
         <w:lastRenderedPageBreak/>
         <w:t>Components</w:t>
@@ -7498,7 +7816,7 @@
       <w:pPr>
         <w:pStyle w:val="Heading2"/>
       </w:pPr>
-      <w:bookmarkStart w:id="14" w:name="_Toc338105347"/>
+      <w:bookmarkStart w:id="14" w:name="_Toc338551265"/>
       <w:r>
         <w:t>UI</w:t>
       </w:r>
@@ -7506,25 +7824,85 @@
     </w:p>
     <w:p>
       <w:r>
-        <w:t xml:space="preserve">This is the place to look for if you want to modify the user interface or develop an alternative user </w:t>
-      </w:r>
+        <w:t>This is the place to look for if you want to modify the user interface or develop an alternative user interface.</w:t>
+      </w:r>
+    </w:p>
+    <w:p>
+      <w:pPr>
+        <w:pStyle w:val="Heading3"/>
+      </w:pPr>
+      <w:bookmarkStart w:id="15" w:name="_Toc338551266"/>
+      <w:r>
+        <w:t>Classes</w:t>
+      </w:r>
+      <w:bookmarkEnd w:id="15"/>
+    </w:p>
+    <w:p>
+      <w:r>
+        <w:t>Th</w:t>
+      </w:r>
+      <w:r>
+        <w:t xml:space="preserve">e UI in DoIt! is designed as a UI </w:t>
+      </w:r>
+      <w:r>
+        <w:t>abstract class</w:t>
+      </w:r>
+      <w:r>
+        <w:t xml:space="preserve"> from which actual concrete user interfaces can be extended from.</w:t>
+      </w:r>
+      <w:r>
+        <w:t xml:space="preserve"> </w:t>
+      </w:r>
+      <w:r>
+        <w:t>It is thus easy to add an alternative user interface, for example one that works with mobile devices.</w:t>
+      </w:r>
+    </w:p>
+    <w:p>
+      <w:r>
+        <w:t>There are currently four concrete UIs</w:t>
+      </w:r>
+      <w:r>
+        <w:t xml:space="preserve">: the GuiMain </w:t>
+      </w:r>
+      <w:r>
+        <w:t>sub</w:t>
+      </w:r>
+      <w:r>
+        <w:t xml:space="preserve">class, </w:t>
+      </w:r>
+      <w:r>
+        <w:t xml:space="preserve">the GuiQuick subclass, </w:t>
+      </w:r>
+      <w:r>
+        <w:t xml:space="preserve">the Cli </w:t>
+      </w:r>
+      <w:r>
+        <w:t>sub</w:t>
+      </w:r>
+      <w:r>
+        <w:t>class</w:t>
+      </w:r>
+      <w:r>
+        <w:t xml:space="preserve"> and the CliWithJline subclass</w:t>
+      </w:r>
+      <w:r>
+        <w:t xml:space="preserve">. </w:t>
+      </w:r>
+    </w:p>
+    <w:p>
+      <w:pPr>
+        <w:keepNext/>
+        <w:jc w:val="center"/>
+      </w:pPr>
       <w:r>
         <w:rPr>
           <w:noProof/>
         </w:rPr>
         <w:drawing>
-          <wp:anchor distT="0" distB="0" distL="114300" distR="114300" simplePos="0" relativeHeight="251664384" behindDoc="0" locked="0" layoutInCell="1" allowOverlap="1" wp14:anchorId="4758AE14" wp14:editId="301AFEFF">
-            <wp:simplePos x="0" y="0"/>
-            <wp:positionH relativeFrom="column">
-              <wp:posOffset>3771900</wp:posOffset>
-            </wp:positionH>
-            <wp:positionV relativeFrom="paragraph">
-              <wp:posOffset>290195</wp:posOffset>
-            </wp:positionV>
-            <wp:extent cx="1954530" cy="1469390"/>
-            <wp:effectExtent l="0" t="0" r="7620" b="0"/>
-            <wp:wrapSquare wrapText="bothSides"/>
-            <wp:docPr id="19" name="Picture 19"/>
+          <wp:inline distT="0" distB="0" distL="0" distR="0" wp14:anchorId="00B00C60" wp14:editId="7CD77DBD">
+            <wp:extent cx="3981450" cy="3536761"/>
+            <wp:effectExtent l="0" t="0" r="0" b="6985"/>
+            <wp:docPr id="48" name="Picture 48"/>
             <wp:cNvGraphicFramePr>
               <a:graphicFrameLocks xmlns:a="http://schemas.openxmlformats.org/drawingml/2006/main" noChangeAspect="1"/>
             </wp:cNvGraphicFramePr>
@@ -7553,244 +7931,61 @@
                   <pic:spPr bwMode="auto">
                     <a:xfrm>
                       <a:off x="0" y="0"/>
-                      <a:ext cx="1954530" cy="1469390"/>
+                      <a:ext cx="3986237" cy="3541014"/>
                     </a:xfrm>
                     <a:prstGeom prst="rect">
                       <a:avLst/>
                     </a:prstGeom>
                     <a:noFill/>
+                    <a:ln>
+                      <a:noFill/>
+                    </a:ln>
                   </pic:spPr>
                 </pic:pic>
               </a:graphicData>
             </a:graphic>
-            <wp14:sizeRelH relativeFrom="page">
-              <wp14:pctWidth>0</wp14:pctWidth>
-            </wp14:sizeRelH>
-            <wp14:sizeRelV relativeFrom="page">
-              <wp14:pctHeight>0</wp14:pctHeight>
-            </wp14:sizeRelV>
-          </wp:anchor>
+          </wp:inline>
         </w:drawing>
-      </w:r>
-      <w:r>
-        <w:t>interface.</w:t>
       </w:r>
     </w:p>
     <w:p>
       <w:pPr>
-        <w:pStyle w:val="Heading3"/>
-      </w:pPr>
-      <w:bookmarkStart w:id="15" w:name="_Toc338105348"/>
-      <w:r>
-        <w:t>Classes</w:t>
-      </w:r>
-      <w:bookmarkEnd w:id="15"/>
-    </w:p>
-    <w:p>
-      <w:r>
-        <w:t>Th</w:t>
-      </w:r>
-      <w:r>
-        <w:t xml:space="preserve">e UI in DoIt! is designed as a UI </w:t>
-      </w:r>
-      <w:r>
-        <w:t>abstract class</w:t>
-      </w:r>
-      <w:r>
-        <w:t xml:space="preserve"> from which actual concrete user interfaces can be extended from.</w:t>
-      </w:r>
-      <w:r>
-        <w:t xml:space="preserve"> </w:t>
-      </w:r>
-      <w:r>
-        <w:t>It is thus easy to add an alternative user interface, for example one that works with mobile devices.</w:t>
-      </w:r>
-    </w:p>
-    <w:p>
-      <w:r>
-        <w:t>There are currently four concrete UIs</w:t>
-      </w:r>
-      <w:r>
-        <w:t xml:space="preserve">: the GuiMain </w:t>
-      </w:r>
-      <w:r>
-        <w:t>sub</w:t>
-      </w:r>
-      <w:r>
-        <w:t xml:space="preserve">class, </w:t>
-      </w:r>
-      <w:r>
-        <w:t xml:space="preserve">the </w:t>
+        <w:pStyle w:val="Caption"/>
+        <w:jc w:val="center"/>
+      </w:pPr>
+      <w:r>
+        <w:t xml:space="preserve">Figure </w:t>
+      </w:r>
+      <w:r>
+        <w:fldChar w:fldCharType="begin"/>
+      </w:r>
+      <w:r>
+        <w:instrText xml:space="preserve"> SEQ Figure \* ARABIC </w:instrText>
+      </w:r>
+      <w:r>
+        <w:fldChar w:fldCharType="separate"/>
       </w:r>
       <w:r>
         <w:rPr>
           <w:noProof/>
         </w:rPr>
-        <mc:AlternateContent>
-          <mc:Choice Requires="wps">
-            <w:drawing>
-              <wp:anchor distT="0" distB="0" distL="114300" distR="114300" simplePos="0" relativeHeight="251666432" behindDoc="0" locked="0" layoutInCell="1" allowOverlap="1" wp14:anchorId="0FD8CA15" wp14:editId="0ACD5063">
-                <wp:simplePos x="0" y="0"/>
-                <wp:positionH relativeFrom="column">
-                  <wp:posOffset>3771900</wp:posOffset>
-                </wp:positionH>
-                <wp:positionV relativeFrom="line">
-                  <wp:posOffset>110490</wp:posOffset>
-                </wp:positionV>
-                <wp:extent cx="1954530" cy="635"/>
-                <wp:effectExtent l="0" t="0" r="0" b="0"/>
-                <wp:wrapSquare wrapText="bothSides"/>
-                <wp:docPr id="20" name="Text Box 20"/>
-                <wp:cNvGraphicFramePr/>
-                <a:graphic xmlns:a="http://schemas.openxmlformats.org/drawingml/2006/main">
-                  <a:graphicData uri="http://schemas.microsoft.com/office/word/2010/wordprocessingShape">
-                    <wps:wsp>
-                      <wps:cNvSpPr txBox="1"/>
-                      <wps:spPr>
-                        <a:xfrm>
-                          <a:off x="0" y="0"/>
-                          <a:ext cx="1954530" cy="635"/>
-                        </a:xfrm>
-                        <a:prstGeom prst="rect">
-                          <a:avLst/>
-                        </a:prstGeom>
-                        <a:solidFill>
-                          <a:prstClr val="white"/>
-                        </a:solidFill>
-                        <a:ln>
-                          <a:noFill/>
-                        </a:ln>
-                        <a:effectLst/>
-                      </wps:spPr>
-                      <wps:txbx>
-                        <w:txbxContent>
-                          <w:p>
-                            <w:pPr>
-                              <w:pStyle w:val="Caption"/>
-                              <w:jc w:val="center"/>
-                              <w:rPr>
-                                <w:noProof/>
-                              </w:rPr>
-                            </w:pPr>
-                            <w:r>
-                              <w:t xml:space="preserve">Figure </w:t>
-                            </w:r>
-                            <w:r>
-                              <w:fldChar w:fldCharType="begin"/>
-                            </w:r>
-                            <w:r>
-                              <w:instrText xml:space="preserve"> SEQ Figure \* ARABIC </w:instrText>
-                            </w:r>
-                            <w:r>
-                              <w:fldChar w:fldCharType="separate"/>
-                            </w:r>
-                            <w:r>
-                              <w:rPr>
-                                <w:noProof/>
-                              </w:rPr>
-                              <w:t>3</w:t>
-                            </w:r>
-                            <w:r>
-                              <w:rPr>
-                                <w:noProof/>
-                              </w:rPr>
-                              <w:fldChar w:fldCharType="end"/>
-                            </w:r>
-                            <w:r>
-                              <w:t>: Class diagram for UI</w:t>
-                            </w:r>
-                          </w:p>
-                        </w:txbxContent>
-                      </wps:txbx>
-                      <wps:bodyPr rot="0" spcFirstLastPara="0" vertOverflow="overflow" horzOverflow="overflow" vert="horz" wrap="square" lIns="0" tIns="0" rIns="0" bIns="0" numCol="1" spcCol="0" rtlCol="0" fromWordArt="0" anchor="t" anchorCtr="0" forceAA="0" compatLnSpc="1">
-                        <a:prstTxWarp prst="textNoShape">
-                          <a:avLst/>
-                        </a:prstTxWarp>
-                        <a:spAutoFit/>
-                      </wps:bodyPr>
-                    </wps:wsp>
-                  </a:graphicData>
-                </a:graphic>
-              </wp:anchor>
-            </w:drawing>
-          </mc:Choice>
-          <mc:Fallback>
-            <w:pict>
-              <v:shapetype w14:anchorId="0FD8CA15" id="_x0000_t202" coordsize="21600,21600" o:spt="202" path="m,l,21600r21600,l21600,xe">
-                <v:stroke joinstyle="miter"/>
-                <v:path gradientshapeok="t" o:connecttype="rect"/>
-              </v:shapetype>
-              <v:shape id="Text Box 20" o:spid="_x0000_s1026" type="#_x0000_t202" style="position:absolute;margin-left:297pt;margin-top:8.7pt;width:153.9pt;height:.05pt;z-index:251666432;visibility:visible;mso-wrap-style:square;mso-wrap-distance-left:9pt;mso-wrap-distance-top:0;mso-wrap-distance-right:9pt;mso-wrap-distance-bottom:0;mso-position-horizontal:absolute;mso-position-horizontal-relative:text;mso-position-vertical:absolute;mso-position-vertical-relative:line;v-text-anchor:top" o:gfxdata="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" stroked="f">
-                <v:textbox style="mso-fit-shape-to-text:t" inset="0,0,0,0">
-                  <w:txbxContent>
-                    <w:p>
-                      <w:pPr>
-                        <w:pStyle w:val="Caption"/>
-                        <w:jc w:val="center"/>
-                        <w:rPr>
-                          <w:noProof/>
-                        </w:rPr>
-                      </w:pPr>
-                      <w:r>
-                        <w:t xml:space="preserve">Figure </w:t>
-                      </w:r>
-                      <w:r>
-                        <w:fldChar w:fldCharType="begin"/>
-                      </w:r>
-                      <w:r>
-                        <w:instrText xml:space="preserve"> SEQ Figure \* ARABIC </w:instrText>
-                      </w:r>
-                      <w:r>
-                        <w:fldChar w:fldCharType="separate"/>
-                      </w:r>
-                      <w:r>
-                        <w:rPr>
-                          <w:noProof/>
-                        </w:rPr>
-                        <w:t>3</w:t>
-                      </w:r>
-                      <w:r>
-                        <w:rPr>
-                          <w:noProof/>
-                        </w:rPr>
-                        <w:fldChar w:fldCharType="end"/>
-                      </w:r>
-                      <w:r>
-                        <w:t>: Class diagram for UI</w:t>
-                      </w:r>
-                    </w:p>
-                  </w:txbxContent>
-                </v:textbox>
-                <w10:wrap type="square" anchory="line"/>
-              </v:shape>
-            </w:pict>
-          </mc:Fallback>
-        </mc:AlternateContent>
-      </w:r>
-      <w:r>
-        <w:t xml:space="preserve">GuiQuick subclass, </w:t>
-      </w:r>
-      <w:r>
-        <w:t xml:space="preserve">the Cli </w:t>
-      </w:r>
-      <w:r>
-        <w:t>sub</w:t>
-      </w:r>
-      <w:r>
-        <w:t>class</w:t>
-      </w:r>
-      <w:r>
-        <w:t xml:space="preserve"> and the CliWithJline subclass</w:t>
-      </w:r>
-      <w:r>
-        <w:t xml:space="preserve">. </w:t>
+        <w:t>3</w:t>
+      </w:r>
+      <w:r>
+        <w:rPr>
+          <w:noProof/>
+        </w:rPr>
+        <w:fldChar w:fldCharType="end"/>
+      </w:r>
+      <w:r>
+        <w:t>: Class Diagram for UI Component</w:t>
       </w:r>
     </w:p>
     <w:p>
       <w:pPr>
         <w:pStyle w:val="Heading3"/>
       </w:pPr>
-      <w:bookmarkStart w:id="16" w:name="_Toc338105349"/>
+      <w:bookmarkStart w:id="16" w:name="_Toc338551267"/>
       <w:r>
         <w:t>Important APIs of the UI Abstract Class</w:t>
       </w:r>
@@ -8132,8 +8327,9 @@
       <w:pPr>
         <w:pStyle w:val="Heading3"/>
       </w:pPr>
-      <w:bookmarkStart w:id="17" w:name="_Toc338105350"/>
-      <w:r>
+      <w:bookmarkStart w:id="17" w:name="_Toc338551268"/>
+      <w:r>
+        <w:lastRenderedPageBreak/>
         <w:t xml:space="preserve">GuiMain </w:t>
       </w:r>
       <w:r>
@@ -8168,7 +8364,7 @@
       <w:pPr>
         <w:pStyle w:val="Heading3"/>
       </w:pPr>
-      <w:bookmarkStart w:id="18" w:name="_Toc338105351"/>
+      <w:bookmarkStart w:id="18" w:name="_Toc338551269"/>
       <w:r>
         <w:t>GuiQuick S</w:t>
       </w:r>
@@ -8218,7 +8414,7 @@
       <w:pPr>
         <w:pStyle w:val="Heading3"/>
       </w:pPr>
-      <w:bookmarkStart w:id="19" w:name="_Toc338105352"/>
+      <w:bookmarkStart w:id="19" w:name="_Toc338551270"/>
       <w:r>
         <w:t>Cli S</w:t>
       </w:r>
@@ -8236,9 +8432,8 @@
       <w:pPr>
         <w:pStyle w:val="Heading3"/>
       </w:pPr>
-      <w:bookmarkStart w:id="20" w:name="_Toc338105353"/>
-      <w:r>
-        <w:lastRenderedPageBreak/>
+      <w:bookmarkStart w:id="20" w:name="_Toc338551271"/>
+      <w:r>
         <w:t>CliWithJline S</w:t>
       </w:r>
       <w:r>
@@ -8270,11 +8465,17 @@
       </w:r>
     </w:p>
     <w:p>
+      <w:r>
+        <w:br w:type="page"/>
+      </w:r>
+    </w:p>
+    <w:p>
       <w:pPr>
         <w:pStyle w:val="Heading2"/>
       </w:pPr>
-      <w:bookmarkStart w:id="21" w:name="_Toc338105354"/>
-      <w:r>
+      <w:bookmarkStart w:id="21" w:name="_Toc338551272"/>
+      <w:r>
+        <w:lastRenderedPageBreak/>
         <w:t>Logic</w:t>
       </w:r>
       <w:bookmarkEnd w:id="21"/>
@@ -8283,16 +8484,6 @@
       <w:r>
         <w:t>This is where the commands from the user interface are processed and the relevant action taken.</w:t>
       </w:r>
-    </w:p>
-    <w:p>
-      <w:pPr>
-        <w:pStyle w:val="Heading3"/>
-      </w:pPr>
-      <w:bookmarkStart w:id="22" w:name="_Toc338105355"/>
-      <w:r>
-        <w:t>Class Diagram</w:t>
-      </w:r>
-      <w:bookmarkEnd w:id="22"/>
     </w:p>
     <w:p>
       <w:pPr>
@@ -8305,9 +8496,9 @@
         </w:rPr>
         <w:drawing>
           <wp:inline distT="0" distB="0" distL="0" distR="0">
-            <wp:extent cx="5340583" cy="3795823"/>
-            <wp:effectExtent l="0" t="0" r="0" b="0"/>
-            <wp:docPr id="2" name="Picture 2"/>
+            <wp:extent cx="5720715" cy="4167505"/>
+            <wp:effectExtent l="0" t="0" r="0" b="4445"/>
+            <wp:docPr id="49" name="Picture 49"/>
             <wp:cNvGraphicFramePr>
               <a:graphicFrameLocks xmlns:a="http://schemas.openxmlformats.org/drawingml/2006/main" noChangeAspect="1"/>
             </wp:cNvGraphicFramePr>
@@ -8315,7 +8506,7 @@
               <a:graphicData uri="http://schemas.openxmlformats.org/drawingml/2006/picture">
                 <pic:pic xmlns:pic="http://schemas.openxmlformats.org/drawingml/2006/picture">
                   <pic:nvPicPr>
-                    <pic:cNvPr id="0" name="Picture 2"/>
+                    <pic:cNvPr id="0" name="Picture 5"/>
                     <pic:cNvPicPr>
                       <a:picLocks noChangeAspect="1" noChangeArrowheads="1"/>
                     </pic:cNvPicPr>
@@ -8328,6 +8519,7 @@
                         </a:ext>
                       </a:extLst>
                     </a:blip>
+                    <a:srcRect/>
                     <a:stretch>
                       <a:fillRect/>
                     </a:stretch>
@@ -8335,7 +8527,325 @@
                   <pic:spPr bwMode="auto">
                     <a:xfrm>
                       <a:off x="0" y="0"/>
-                      <a:ext cx="5344658" cy="3798719"/>
+                      <a:ext cx="5720715" cy="4167505"/>
+                    </a:xfrm>
+                    <a:prstGeom prst="rect">
+                      <a:avLst/>
+                    </a:prstGeom>
+                    <a:noFill/>
+                    <a:ln>
+                      <a:noFill/>
+                    </a:ln>
+                  </pic:spPr>
+                </pic:pic>
+              </a:graphicData>
+            </a:graphic>
+          </wp:inline>
+        </w:drawing>
+      </w:r>
+    </w:p>
+    <w:p>
+      <w:pPr>
+        <w:pStyle w:val="Caption"/>
+        <w:jc w:val="center"/>
+      </w:pPr>
+      <w:r>
+        <w:t xml:space="preserve">Figure </w:t>
+      </w:r>
+      <w:r>
+        <w:fldChar w:fldCharType="begin"/>
+      </w:r>
+      <w:r>
+        <w:instrText xml:space="preserve"> SEQ Figure \* ARABIC </w:instrText>
+      </w:r>
+      <w:r>
+        <w:fldChar w:fldCharType="separate"/>
+      </w:r>
+      <w:r>
+        <w:rPr>
+          <w:noProof/>
+        </w:rPr>
+        <w:t>4</w:t>
+      </w:r>
+      <w:r>
+        <w:rPr>
+          <w:noProof/>
+        </w:rPr>
+        <w:fldChar w:fldCharType="end"/>
+      </w:r>
+      <w:r>
+        <w:t>: Class diagram for Logic</w:t>
+      </w:r>
+      <w:r>
+        <w:t xml:space="preserve"> Component</w:t>
+      </w:r>
+    </w:p>
+    <w:p>
+      <w:pPr>
+        <w:pStyle w:val="Heading3"/>
+      </w:pPr>
+      <w:bookmarkStart w:id="22" w:name="_Toc338551273"/>
+      <w:r>
+        <w:t>Important API</w:t>
+      </w:r>
+      <w:bookmarkEnd w:id="22"/>
+    </w:p>
+    <w:p>
+      <w:r>
+        <w:t xml:space="preserve">The most important interface to Logic is the </w:t>
+      </w:r>
+      <w:r>
+        <w:rPr>
+          <w:rStyle w:val="CommandChar"/>
+        </w:rPr>
+        <w:t>uiCommunicator(String)</w:t>
+      </w:r>
+      <w:r>
+        <w:t xml:space="preserve"> method, which serves as the entry point to the entire Logic component.</w:t>
+      </w:r>
+    </w:p>
+    <w:p>
+      <w:pPr>
+        <w:pBdr>
+          <w:top w:val="single" w:sz="2" w:space="1" w:color="auto"/>
+          <w:left w:val="single" w:sz="2" w:space="4" w:color="auto"/>
+          <w:bottom w:val="single" w:sz="2" w:space="1" w:color="auto"/>
+          <w:right w:val="single" w:sz="2" w:space="4" w:color="auto"/>
+        </w:pBdr>
+        <w:rPr>
+          <w:b/>
+        </w:rPr>
+      </w:pPr>
+      <w:r>
+        <w:rPr>
+          <w:b/>
+        </w:rPr>
+        <w:t>Note about Logic</w:t>
+      </w:r>
+      <w:r>
+        <w:rPr>
+          <w:b/>
+        </w:rPr>
+        <w:t xml:space="preserve"> and serial numbers in tasks</w:t>
+      </w:r>
+    </w:p>
+    <w:p>
+      <w:pPr>
+        <w:pBdr>
+          <w:top w:val="single" w:sz="2" w:space="1" w:color="auto"/>
+          <w:left w:val="single" w:sz="2" w:space="4" w:color="auto"/>
+          <w:bottom w:val="single" w:sz="2" w:space="1" w:color="auto"/>
+          <w:right w:val="single" w:sz="2" w:space="4" w:color="auto"/>
+        </w:pBdr>
+      </w:pPr>
+      <w:r>
+        <w:t>T</w:t>
+      </w:r>
+      <w:r>
+        <w:t xml:space="preserve">he Logic and UI components are designed such that the Logic component holds a complete representation of the tasks currently shown to the user. This is needed as the index number for each task shown in the UI </w:t>
+      </w:r>
+      <w:r>
+        <w:t>is based on the current “view” of the tasks, which makes the index number different from each task’s serial number, the latter which is used for some commands to the database such as update and delete</w:t>
+      </w:r>
+      <w:r>
+        <w:t xml:space="preserve">. As such, a mapping to the internal serial number for each task is required </w:t>
+      </w:r>
+      <w:r>
+        <w:t xml:space="preserve">and by having a complete representation of the tasks shown, this mapping </w:t>
+      </w:r>
+      <w:r>
+        <w:t>can be done by Logic.</w:t>
+      </w:r>
+    </w:p>
+    <w:p>
+      <w:pPr>
+        <w:pStyle w:val="Heading3"/>
+      </w:pPr>
+      <w:bookmarkStart w:id="23" w:name="_Toc338551274"/>
+      <w:r>
+        <w:t>Sequence Diagram</w:t>
+      </w:r>
+      <w:bookmarkEnd w:id="23"/>
+    </w:p>
+    <w:p>
+      <w:pPr>
+        <w:rPr>
+          <w:noProof/>
+        </w:rPr>
+      </w:pPr>
+      <w:r>
+        <w:t xml:space="preserve">The following is a sequence diagram of the process in the Logic class when </w:t>
+      </w:r>
+      <w:r>
+        <w:rPr>
+          <w:b/>
+        </w:rPr>
+        <w:t>adding a task</w:t>
+      </w:r>
+      <w:r>
+        <w:t>. Note that</w:t>
+      </w:r>
+      <w:r>
+        <w:t xml:space="preserve"> the</w:t>
+      </w:r>
+      <w:r>
+        <w:t xml:space="preserve"> dia</w:t>
+      </w:r>
+      <w:r>
+        <w:t xml:space="preserve">gram is largely similar for </w:t>
+      </w:r>
+      <w:r>
+        <w:t xml:space="preserve">other commands, except </w:t>
+      </w:r>
+      <w:r>
+        <w:rPr>
+          <w:b/>
+        </w:rPr>
+        <w:t>(1)</w:t>
+      </w:r>
+      <w:r>
+        <w:rPr>
+          <w:b/>
+        </w:rPr>
+        <w:t xml:space="preserve"> </w:t>
+      </w:r>
+      <w:r>
+        <w:t>the</w:t>
+      </w:r>
+      <w:r>
+        <w:t xml:space="preserve"> </w:t>
+      </w:r>
+      <w:r>
+        <w:rPr>
+          <w:i/>
+        </w:rPr>
+        <w:t>AddExecutor</w:t>
+      </w:r>
+      <w:r>
+        <w:t xml:space="preserve"> </w:t>
+      </w:r>
+      <w:r>
+        <w:t xml:space="preserve">class </w:t>
+      </w:r>
+      <w:r>
+        <w:t xml:space="preserve">is replaced by the appropriate </w:t>
+      </w:r>
+      <w:r>
+        <w:t>executor</w:t>
+      </w:r>
+      <w:r>
+        <w:t xml:space="preserve">, </w:t>
+      </w:r>
+      <w:r>
+        <w:rPr>
+          <w:b/>
+        </w:rPr>
+        <w:t>(2)</w:t>
+      </w:r>
+      <w:r>
+        <w:t xml:space="preserve"> </w:t>
+      </w:r>
+      <w:r>
+        <w:rPr>
+          <w:i/>
+        </w:rPr>
+        <w:t xml:space="preserve">Add created task to </w:t>
+      </w:r>
+      <w:r>
+        <w:rPr>
+          <w:i/>
+        </w:rPr>
+        <w:t>d</w:t>
+      </w:r>
+      <w:r>
+        <w:rPr>
+          <w:i/>
+        </w:rPr>
+        <w:t xml:space="preserve">atabase </w:t>
+      </w:r>
+      <w:r>
+        <w:t xml:space="preserve">is replaced by the corresponding call to Database, and </w:t>
+      </w:r>
+      <w:r>
+        <w:rPr>
+          <w:b/>
+        </w:rPr>
+        <w:t>(3)</w:t>
+      </w:r>
+      <w:r>
+        <w:t xml:space="preserve"> </w:t>
+      </w:r>
+      <w:r>
+        <w:t xml:space="preserve">calls to </w:t>
+      </w:r>
+      <w:r>
+        <w:rPr>
+          <w:i/>
+        </w:rPr>
+        <w:t>AddParser</w:t>
+      </w:r>
+      <w:r>
+        <w:t xml:space="preserve"> are replaced by calls to the corresponding parser class. For some commands </w:t>
+      </w:r>
+      <w:r>
+        <w:t>with simpler</w:t>
+      </w:r>
+      <w:r>
+        <w:t xml:space="preserve"> parsing, you would not find an associated parser class as the parsing is done in the method itself.</w:t>
+      </w:r>
+      <w:r>
+        <w:rPr>
+          <w:noProof/>
+        </w:rPr>
+        <w:t xml:space="preserve"> </w:t>
+      </w:r>
+    </w:p>
+    <w:p>
+      <w:r>
+        <w:rPr>
+          <w:noProof/>
+        </w:rPr>
+        <w:lastRenderedPageBreak/>
+        <w:drawing>
+          <wp:anchor distT="0" distB="0" distL="114300" distR="114300" simplePos="0" relativeHeight="251674624" behindDoc="0" locked="0" layoutInCell="1" allowOverlap="1">
+            <wp:simplePos x="0" y="0"/>
+            <wp:positionH relativeFrom="margin">
+              <wp:posOffset>-255580</wp:posOffset>
+            </wp:positionH>
+            <wp:positionV relativeFrom="line">
+              <wp:posOffset>233842</wp:posOffset>
+            </wp:positionV>
+            <wp:extent cx="6351270" cy="8399145"/>
+            <wp:effectExtent l="0" t="0" r="0" b="1905"/>
+            <wp:wrapSquare wrapText="bothSides"/>
+            <wp:docPr id="2" name="Picture 2" descr="C:\Users\Kai Yao\Pictures\SeqLogic2a.png"/>
+            <wp:cNvGraphicFramePr>
+              <a:graphicFrameLocks xmlns:a="http://schemas.openxmlformats.org/drawingml/2006/main" noChangeAspect="1"/>
+            </wp:cNvGraphicFramePr>
+            <a:graphic xmlns:a="http://schemas.openxmlformats.org/drawingml/2006/main">
+              <a:graphicData uri="http://schemas.openxmlformats.org/drawingml/2006/picture">
+                <pic:pic xmlns:pic="http://schemas.openxmlformats.org/drawingml/2006/picture">
+                  <pic:nvPicPr>
+                    <pic:cNvPr id="0" name="Picture 2" descr="C:\Users\Kai Yao\Pictures\SeqLogic2a.png"/>
+                    <pic:cNvPicPr>
+                      <a:picLocks noChangeAspect="1" noChangeArrowheads="1"/>
+                    </pic:cNvPicPr>
+                  </pic:nvPicPr>
+                  <pic:blipFill rotWithShape="1">
+                    <a:blip r:embed="rId22" cstate="print">
+                      <a:extLst>
+                        <a:ext uri="{28A0092B-C50C-407E-A947-70E740481C1C}">
+                          <a14:useLocalDpi xmlns:a14="http://schemas.microsoft.com/office/drawing/2010/main" val="0"/>
+                        </a:ext>
+                      </a:extLst>
+                    </a:blip>
+                    <a:srcRect t="1942" b="2487"/>
+                    <a:stretch/>
+                  </pic:blipFill>
+                  <pic:spPr bwMode="auto">
+                    <a:xfrm>
+                      <a:off x="0" y="0"/>
+                      <a:ext cx="6351270" cy="8399145"/>
                     </a:xfrm>
                     <a:prstGeom prst="rect">
                       <a:avLst/>
@@ -8353,7 +8863,13 @@
                 </pic:pic>
               </a:graphicData>
             </a:graphic>
-          </wp:inline>
+            <wp14:sizeRelH relativeFrom="margin">
+              <wp14:pctWidth>0</wp14:pctWidth>
+            </wp14:sizeRelH>
+            <wp14:sizeRelV relativeFrom="margin">
+              <wp14:pctHeight>0</wp14:pctHeight>
+            </wp14:sizeRelV>
+          </wp:anchor>
         </w:drawing>
       </w:r>
     </w:p>
@@ -8378,7 +8894,7 @@
         <w:rPr>
           <w:noProof/>
         </w:rPr>
-        <w:t>4</w:t>
+        <w:t>5</w:t>
       </w:r>
       <w:r>
         <w:rPr>
@@ -8387,190 +8903,49 @@
         <w:fldChar w:fldCharType="end"/>
       </w:r>
       <w:r>
-        <w:t>: Class diagram for Logic</w:t>
+        <w:t>: Sequence Diagram showing the process of adding a task</w:t>
       </w:r>
     </w:p>
     <w:p>
       <w:pPr>
-        <w:pStyle w:val="Heading3"/>
-      </w:pPr>
-      <w:bookmarkStart w:id="23" w:name="_Toc338105356"/>
-      <w:r>
-        <w:t>Important API</w:t>
-      </w:r>
-      <w:bookmarkEnd w:id="23"/>
-    </w:p>
-    <w:p>
-      <w:r>
-        <w:t>The most important interface to Logic is the uiCommunicator(String) method, which serves as the entry point to the entire Logic component.</w:t>
-      </w:r>
-    </w:p>
-    <w:p>
-      <w:pPr>
-        <w:pBdr>
-          <w:top w:val="single" w:sz="2" w:space="1" w:color="auto"/>
-          <w:left w:val="single" w:sz="2" w:space="4" w:color="auto"/>
-          <w:bottom w:val="single" w:sz="2" w:space="1" w:color="auto"/>
-          <w:right w:val="single" w:sz="2" w:space="4" w:color="auto"/>
-        </w:pBdr>
-        <w:rPr>
-          <w:b/>
-        </w:rPr>
-      </w:pPr>
-      <w:r>
-        <w:rPr>
-          <w:b/>
-        </w:rPr>
-        <w:t>Note about Logic</w:t>
-      </w:r>
-      <w:r>
-        <w:rPr>
-          <w:b/>
-        </w:rPr>
-        <w:t xml:space="preserve"> and serial numbers in tasks</w:t>
-      </w:r>
-    </w:p>
-    <w:p>
-      <w:pPr>
-        <w:pBdr>
-          <w:top w:val="single" w:sz="2" w:space="1" w:color="auto"/>
-          <w:left w:val="single" w:sz="2" w:space="4" w:color="auto"/>
-          <w:bottom w:val="single" w:sz="2" w:space="1" w:color="auto"/>
-          <w:right w:val="single" w:sz="2" w:space="4" w:color="auto"/>
-        </w:pBdr>
-      </w:pPr>
-      <w:r>
-        <w:t>T</w:t>
-      </w:r>
-      <w:r>
-        <w:t xml:space="preserve">he Logic and UI components are designed such that the Logic component holds a complete representation of the tasks currently shown to the user. This is needed as the index number for each task shown in the UI </w:t>
-      </w:r>
-      <w:r>
-        <w:t>is based on the current “view” of the tasks, which makes the index number different from each task’s serial number, the latter which is used for some commands to the database such as update and delete</w:t>
-      </w:r>
-      <w:r>
-        <w:t xml:space="preserve">. As such, a mapping to the internal serial number for each task is required </w:t>
-      </w:r>
-      <w:r>
-        <w:t xml:space="preserve">and by having a complete representation of the tasks shown, this mapping </w:t>
-      </w:r>
-      <w:r>
-        <w:t>can be done by Logic.</w:t>
-      </w:r>
-    </w:p>
-    <w:p>
-      <w:pPr>
-        <w:pStyle w:val="Heading3"/>
-      </w:pPr>
-      <w:bookmarkStart w:id="24" w:name="_Toc338105357"/>
+        <w:pStyle w:val="Heading2"/>
+      </w:pPr>
+      <w:bookmarkStart w:id="24" w:name="_Toc338551275"/>
       <w:r>
         <w:lastRenderedPageBreak/>
-        <w:t>Sequence Diagram</w:t>
+        <w:t>Storage</w:t>
       </w:r>
       <w:bookmarkEnd w:id="24"/>
     </w:p>
     <w:p>
       <w:r>
-        <w:t xml:space="preserve">The following is a sequence diagram of the process in the Logic class when </w:t>
-      </w:r>
-      <w:r>
-        <w:rPr>
-          <w:b/>
-        </w:rPr>
-        <w:t>adding a task</w:t>
-      </w:r>
-      <w:r>
-        <w:t>. Note that</w:t>
-      </w:r>
-      <w:r>
-        <w:t xml:space="preserve"> the</w:t>
-      </w:r>
-      <w:r>
-        <w:t xml:space="preserve"> dia</w:t>
-      </w:r>
-      <w:r>
-        <w:t xml:space="preserve">gram is largely similar for </w:t>
-      </w:r>
-      <w:r>
-        <w:t xml:space="preserve">other commands, except </w:t>
-      </w:r>
-      <w:r>
-        <w:rPr>
-          <w:b/>
-        </w:rPr>
-        <w:t>(1)</w:t>
-      </w:r>
-      <w:r>
-        <w:t xml:space="preserve"> </w:t>
-      </w:r>
-      <w:r>
-        <w:rPr>
-          <w:i/>
-        </w:rPr>
-        <w:t>Add a task (1)</w:t>
-      </w:r>
-      <w:r>
-        <w:t xml:space="preserve"> is replaced by the appropriate method call in Logic, </w:t>
-      </w:r>
-      <w:r>
-        <w:rPr>
-          <w:b/>
-        </w:rPr>
-        <w:t>(2)</w:t>
-      </w:r>
-      <w:r>
-        <w:t xml:space="preserve"> </w:t>
-      </w:r>
-      <w:r>
-        <w:rPr>
-          <w:i/>
-        </w:rPr>
-        <w:t xml:space="preserve">Add created task to </w:t>
-      </w:r>
-      <w:r>
-        <w:rPr>
-          <w:i/>
-        </w:rPr>
-        <w:t>d</w:t>
-      </w:r>
-      <w:r>
-        <w:rPr>
-          <w:i/>
-        </w:rPr>
-        <w:t>atabase (2)</w:t>
-      </w:r>
-      <w:r>
-        <w:t xml:space="preserve"> is replaced by the corresponding call to Database, and </w:t>
-      </w:r>
-      <w:r>
-        <w:rPr>
-          <w:b/>
-        </w:rPr>
-        <w:t>(3)</w:t>
-      </w:r>
-      <w:r>
-        <w:t xml:space="preserve"> </w:t>
-      </w:r>
-      <w:r>
-        <w:t xml:space="preserve">calls to AddParser are replaced by calls to the corresponding parser class. For some commands </w:t>
-      </w:r>
-      <w:r>
-        <w:t>with simpler</w:t>
-      </w:r>
-      <w:r>
-        <w:t xml:space="preserve"> parsing, you would not find an associated parser class as the parsing is done in the method itself.</w:t>
+        <w:t>The storage component handles the writing and reading of tasks to the text file storage component on the disk.</w:t>
       </w:r>
     </w:p>
     <w:p>
+      <w:r>
+        <w:t>This component is implemented with two</w:t>
+      </w:r>
+      <w:r>
+        <w:t xml:space="preserve"> classes: Database and FileMana</w:t>
+      </w:r>
+      <w:r>
+        <w:t>gement.</w:t>
+      </w:r>
+    </w:p>
+    <w:p>
+      <w:pPr>
+        <w:keepNext/>
+      </w:pPr>
       <w:r>
         <w:rPr>
           <w:noProof/>
         </w:rPr>
         <w:drawing>
-          <wp:inline distT="0" distB="0" distL="0" distR="0">
-            <wp:extent cx="5699051" cy="7209970"/>
-            <wp:effectExtent l="0" t="0" r="0" b="0"/>
-            <wp:docPr id="3" name="Picture 3"/>
+          <wp:inline distT="0" distB="0" distL="0" distR="0" wp14:anchorId="1CCACAC9" wp14:editId="2AD24A60">
+            <wp:extent cx="5727065" cy="2537460"/>
+            <wp:effectExtent l="0" t="0" r="6985" b="0"/>
+            <wp:docPr id="51" name="Picture 51"/>
             <wp:cNvGraphicFramePr>
               <a:graphicFrameLocks xmlns:a="http://schemas.openxmlformats.org/drawingml/2006/main" noChangeAspect="1"/>
             </wp:cNvGraphicFramePr>
@@ -8578,225 +8953,7 @@
               <a:graphicData uri="http://schemas.openxmlformats.org/drawingml/2006/picture">
                 <pic:pic xmlns:pic="http://schemas.openxmlformats.org/drawingml/2006/picture">
                   <pic:nvPicPr>
-                    <pic:cNvPr id="0" name="Picture 3"/>
-                    <pic:cNvPicPr>
-                      <a:picLocks noChangeAspect="1" noChangeArrowheads="1"/>
-                    </pic:cNvPicPr>
-                  </pic:nvPicPr>
-                  <pic:blipFill rotWithShape="1">
-                    <a:blip r:embed="rId22" cstate="print">
-                      <a:extLst>
-                        <a:ext uri="{28A0092B-C50C-407E-A947-70E740481C1C}">
-                          <a14:useLocalDpi xmlns:a14="http://schemas.microsoft.com/office/drawing/2010/main" val="0"/>
-                        </a:ext>
-                      </a:extLst>
-                    </a:blip>
-                    <a:srcRect l="927" t="1002" r="919" b="3114"/>
-                    <a:stretch/>
-                  </pic:blipFill>
-                  <pic:spPr bwMode="auto">
-                    <a:xfrm>
-                      <a:off x="0" y="0"/>
-                      <a:ext cx="5703037" cy="7215013"/>
-                    </a:xfrm>
-                    <a:prstGeom prst="rect">
-                      <a:avLst/>
-                    </a:prstGeom>
-                    <a:noFill/>
-                    <a:ln>
-                      <a:noFill/>
-                    </a:ln>
-                    <a:extLst>
-                      <a:ext uri="{53640926-AAD7-44D8-BBD7-CCE9431645EC}">
-                        <a14:shadowObscured xmlns:a14="http://schemas.microsoft.com/office/drawing/2010/main"/>
-                      </a:ext>
-                    </a:extLst>
-                  </pic:spPr>
-                </pic:pic>
-              </a:graphicData>
-            </a:graphic>
-          </wp:inline>
-        </w:drawing>
-      </w:r>
-    </w:p>
-    <w:p>
-      <w:pPr>
-        <w:pStyle w:val="Heading2"/>
-      </w:pPr>
-      <w:bookmarkStart w:id="25" w:name="_Toc338105358"/>
-      <w:r>
-        <w:rPr>
-          <w:noProof/>
-        </w:rPr>
-        <w:lastRenderedPageBreak/>
-        <mc:AlternateContent>
-          <mc:Choice Requires="wps">
-            <w:drawing>
-              <wp:anchor distT="0" distB="0" distL="114300" distR="114300" simplePos="0" relativeHeight="251663360" behindDoc="0" locked="0" layoutInCell="1" allowOverlap="1" wp14:anchorId="5C4C933E" wp14:editId="00B996C1">
-                <wp:simplePos x="0" y="0"/>
-                <wp:positionH relativeFrom="column">
-                  <wp:posOffset>3402330</wp:posOffset>
-                </wp:positionH>
-                <wp:positionV relativeFrom="line">
-                  <wp:posOffset>1760220</wp:posOffset>
-                </wp:positionV>
-                <wp:extent cx="2287905" cy="635"/>
-                <wp:effectExtent l="0" t="0" r="0" b="0"/>
-                <wp:wrapSquare wrapText="bothSides"/>
-                <wp:docPr id="29" name="Text Box 29"/>
-                <wp:cNvGraphicFramePr/>
-                <a:graphic xmlns:a="http://schemas.openxmlformats.org/drawingml/2006/main">
-                  <a:graphicData uri="http://schemas.microsoft.com/office/word/2010/wordprocessingShape">
-                    <wps:wsp>
-                      <wps:cNvSpPr txBox="1"/>
-                      <wps:spPr>
-                        <a:xfrm>
-                          <a:off x="0" y="0"/>
-                          <a:ext cx="2287905" cy="635"/>
-                        </a:xfrm>
-                        <a:prstGeom prst="rect">
-                          <a:avLst/>
-                        </a:prstGeom>
-                        <a:solidFill>
-                          <a:prstClr val="white"/>
-                        </a:solidFill>
-                        <a:ln>
-                          <a:noFill/>
-                        </a:ln>
-                        <a:effectLst/>
-                      </wps:spPr>
-                      <wps:txbx>
-                        <w:txbxContent>
-                          <w:p>
-                            <w:pPr>
-                              <w:pStyle w:val="Caption"/>
-                              <w:jc w:val="center"/>
-                              <w:rPr>
-                                <w:noProof/>
-                              </w:rPr>
-                            </w:pPr>
-                            <w:r>
-                              <w:t xml:space="preserve">Figure </w:t>
-                            </w:r>
-                            <w:r>
-                              <w:fldChar w:fldCharType="begin"/>
-                            </w:r>
-                            <w:r>
-                              <w:instrText xml:space="preserve"> SEQ Figure \* ARABIC </w:instrText>
-                            </w:r>
-                            <w:r>
-                              <w:fldChar w:fldCharType="separate"/>
-                            </w:r>
-                            <w:r>
-                              <w:rPr>
-                                <w:noProof/>
-                              </w:rPr>
-                              <w:t>5</w:t>
-                            </w:r>
-                            <w:r>
-                              <w:rPr>
-                                <w:noProof/>
-                              </w:rPr>
-                              <w:fldChar w:fldCharType="end"/>
-                            </w:r>
-                            <w:r>
-                              <w:t>: Class diagram for Storage</w:t>
-                            </w:r>
-                          </w:p>
-                        </w:txbxContent>
-                      </wps:txbx>
-                      <wps:bodyPr rot="0" spcFirstLastPara="0" vertOverflow="overflow" horzOverflow="overflow" vert="horz" wrap="square" lIns="0" tIns="0" rIns="0" bIns="0" numCol="1" spcCol="0" rtlCol="0" fromWordArt="0" anchor="t" anchorCtr="0" forceAA="0" compatLnSpc="1">
-                        <a:prstTxWarp prst="textNoShape">
-                          <a:avLst/>
-                        </a:prstTxWarp>
-                        <a:spAutoFit/>
-                      </wps:bodyPr>
-                    </wps:wsp>
-                  </a:graphicData>
-                </a:graphic>
-              </wp:anchor>
-            </w:drawing>
-          </mc:Choice>
-          <mc:Fallback>
-            <w:pict>
-              <v:shape w14:anchorId="5C4C933E" id="Text Box 29" o:spid="_x0000_s1027" type="#_x0000_t202" style="position:absolute;left:0;text-align:left;margin-left:267.9pt;margin-top:138.6pt;width:180.15pt;height:.05pt;z-index:251663360;visibility:visible;mso-wrap-style:square;mso-wrap-distance-left:9pt;mso-wrap-distance-top:0;mso-wrap-distance-right:9pt;mso-wrap-distance-bottom:0;mso-position-horizontal:absolute;mso-position-horizontal-relative:text;mso-position-vertical:absolute;mso-position-vertical-relative:line;v-text-anchor:top" o:gfxdata="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" stroked="f">
-                <v:textbox style="mso-fit-shape-to-text:t" inset="0,0,0,0">
-                  <w:txbxContent>
-                    <w:p>
-                      <w:pPr>
-                        <w:pStyle w:val="Caption"/>
-                        <w:jc w:val="center"/>
-                        <w:rPr>
-                          <w:noProof/>
-                        </w:rPr>
-                      </w:pPr>
-                      <w:r>
-                        <w:t xml:space="preserve">Figure </w:t>
-                      </w:r>
-                      <w:r>
-                        <w:fldChar w:fldCharType="begin"/>
-                      </w:r>
-                      <w:r>
-                        <w:instrText xml:space="preserve"> SEQ Figure \* ARABIC </w:instrText>
-                      </w:r>
-                      <w:r>
-                        <w:fldChar w:fldCharType="separate"/>
-                      </w:r>
-                      <w:r>
-                        <w:rPr>
-                          <w:noProof/>
-                        </w:rPr>
-                        <w:t>5</w:t>
-                      </w:r>
-                      <w:r>
-                        <w:rPr>
-                          <w:noProof/>
-                        </w:rPr>
-                        <w:fldChar w:fldCharType="end"/>
-                      </w:r>
-                      <w:r>
-                        <w:t>: Class diagram for Storage</w:t>
-                      </w:r>
-                    </w:p>
-                  </w:txbxContent>
-                </v:textbox>
-                <w10:wrap type="square" anchory="line"/>
-              </v:shape>
-            </w:pict>
-          </mc:Fallback>
-        </mc:AlternateContent>
-      </w:r>
-      <w:r>
-        <w:t>Storage</w:t>
-      </w:r>
-      <w:bookmarkEnd w:id="25"/>
-    </w:p>
-    <w:p>
-      <w:r>
-        <w:rPr>
-          <w:noProof/>
-        </w:rPr>
-        <w:drawing>
-          <wp:anchor distT="0" distB="0" distL="114300" distR="114300" simplePos="0" relativeHeight="251669504" behindDoc="0" locked="0" layoutInCell="1" allowOverlap="1" wp14:anchorId="7DA446D9" wp14:editId="223EECAB">
-            <wp:simplePos x="0" y="0"/>
-            <wp:positionH relativeFrom="margin">
-              <wp:align>right</wp:align>
-            </wp:positionH>
-            <wp:positionV relativeFrom="paragraph">
-              <wp:posOffset>9801</wp:posOffset>
-            </wp:positionV>
-            <wp:extent cx="2370182" cy="1399430"/>
-            <wp:effectExtent l="0" t="0" r="0" b="0"/>
-            <wp:wrapSquare wrapText="bothSides"/>
-            <wp:docPr id="44" name="Picture 44"/>
-            <wp:cNvGraphicFramePr>
-              <a:graphicFrameLocks xmlns:a="http://schemas.openxmlformats.org/drawingml/2006/main" noChangeAspect="1"/>
-            </wp:cNvGraphicFramePr>
-            <a:graphic xmlns:a="http://schemas.openxmlformats.org/drawingml/2006/main">
-              <a:graphicData uri="http://schemas.openxmlformats.org/drawingml/2006/picture">
-                <pic:pic xmlns:pic="http://schemas.openxmlformats.org/drawingml/2006/picture">
-                  <pic:nvPicPr>
-                    <pic:cNvPr id="0" name="Picture 3"/>
+                    <pic:cNvPr id="0" name="Picture 7"/>
                     <pic:cNvPicPr>
                       <a:picLocks noChangeAspect="1" noChangeArrowheads="1"/>
                     </pic:cNvPicPr>
@@ -8817,49 +8974,65 @@
                   <pic:spPr bwMode="auto">
                     <a:xfrm>
                       <a:off x="0" y="0"/>
-                      <a:ext cx="2370182" cy="1399430"/>
+                      <a:ext cx="5727065" cy="2537460"/>
                     </a:xfrm>
                     <a:prstGeom prst="rect">
                       <a:avLst/>
                     </a:prstGeom>
                     <a:noFill/>
+                    <a:ln>
+                      <a:noFill/>
+                    </a:ln>
                   </pic:spPr>
                 </pic:pic>
               </a:graphicData>
             </a:graphic>
-            <wp14:sizeRelH relativeFrom="page">
-              <wp14:pctWidth>0</wp14:pctWidth>
-            </wp14:sizeRelH>
-            <wp14:sizeRelV relativeFrom="page">
-              <wp14:pctHeight>0</wp14:pctHeight>
-            </wp14:sizeRelV>
-          </wp:anchor>
+          </wp:inline>
         </w:drawing>
-      </w:r>
-      <w:r>
-        <w:t>The storage component handles the writing and reading of tasks to the text file storage component on the disk.</w:t>
       </w:r>
     </w:p>
     <w:p>
-      <w:r>
-        <w:t>This component is implemented with two</w:t>
-      </w:r>
-      <w:r>
-        <w:t xml:space="preserve"> classes: Database and FileMana</w:t>
-      </w:r>
-      <w:r>
-        <w:t>gement.</w:t>
+      <w:pPr>
+        <w:pStyle w:val="Caption"/>
+        <w:jc w:val="center"/>
+      </w:pPr>
+      <w:r>
+        <w:t xml:space="preserve">Figure </w:t>
+      </w:r>
+      <w:r>
+        <w:fldChar w:fldCharType="begin"/>
+      </w:r>
+      <w:r>
+        <w:instrText xml:space="preserve"> SEQ Figure \* ARABIC </w:instrText>
+      </w:r>
+      <w:r>
+        <w:fldChar w:fldCharType="separate"/>
+      </w:r>
+      <w:r>
+        <w:rPr>
+          <w:noProof/>
+        </w:rPr>
+        <w:t>6</w:t>
+      </w:r>
+      <w:r>
+        <w:rPr>
+          <w:noProof/>
+        </w:rPr>
+        <w:fldChar w:fldCharType="end"/>
+      </w:r>
+      <w:r>
+        <w:t>: Class Diagram for Storage Component</w:t>
       </w:r>
     </w:p>
     <w:p>
       <w:pPr>
         <w:pStyle w:val="Heading3"/>
       </w:pPr>
-      <w:bookmarkStart w:id="26" w:name="_Toc338105359"/>
+      <w:bookmarkStart w:id="25" w:name="_Toc338551276"/>
       <w:r>
         <w:t>Database class</w:t>
       </w:r>
-      <w:bookmarkEnd w:id="26"/>
+      <w:bookmarkEnd w:id="25"/>
     </w:p>
     <w:p>
       <w:r>
@@ -9436,6 +9609,7 @@
                 <w:rFonts w:ascii="Consolas" w:hAnsi="Consolas" w:cs="Consolas"/>
                 <w:sz w:val="20"/>
               </w:rPr>
+              <w:lastRenderedPageBreak/>
               <w:t>int</w:t>
             </w:r>
           </w:p>
@@ -9879,7 +10053,6 @@
                 <w:rFonts w:ascii="Consolas" w:hAnsi="Consolas" w:cs="Consolas"/>
                 <w:sz w:val="20"/>
               </w:rPr>
-              <w:lastRenderedPageBreak/>
               <w:t>void</w:t>
             </w:r>
           </w:p>
@@ -10026,24 +10199,24 @@
       <w:pPr>
         <w:pStyle w:val="Heading2"/>
       </w:pPr>
-      <w:bookmarkStart w:id="27" w:name="_Toc338105360"/>
+      <w:bookmarkStart w:id="26" w:name="_Toc338551277"/>
       <w:r>
         <w:t>Shared</w:t>
       </w:r>
       <w:r>
         <w:t xml:space="preserve"> Components</w:t>
       </w:r>
-      <w:bookmarkEnd w:id="27"/>
+      <w:bookmarkEnd w:id="26"/>
     </w:p>
     <w:p>
       <w:pPr>
         <w:pStyle w:val="Heading3"/>
       </w:pPr>
-      <w:bookmarkStart w:id="28" w:name="_Toc338105361"/>
+      <w:bookmarkStart w:id="27" w:name="_Toc338551278"/>
       <w:r>
         <w:t>Task</w:t>
       </w:r>
-      <w:bookmarkEnd w:id="28"/>
+      <w:bookmarkEnd w:id="27"/>
     </w:p>
     <w:p>
       <w:r>
@@ -10188,6 +10361,7 @@
         <w:rPr>
           <w:sz w:val="20"/>
         </w:rPr>
+        <w:lastRenderedPageBreak/>
         <w:t xml:space="preserve">Example: </w:t>
       </w:r>
       <w:r>
@@ -10467,7 +10641,6 @@
                 <w:rFonts w:ascii="Consolas" w:hAnsi="Consolas" w:cs="Consolas"/>
                 <w:sz w:val="20"/>
               </w:rPr>
-              <w:lastRenderedPageBreak/>
               <w:t>DateTime</w:t>
             </w:r>
           </w:p>
@@ -11135,7 +11308,16 @@
                 <w:bCs/>
                 <w:sz w:val="20"/>
               </w:rPr>
-              <w:t>searchDateRange</w:t>
+              <w:t>in</w:t>
+            </w:r>
+            <w:r>
+              <w:rPr>
+                <w:rFonts w:ascii="Consolas" w:hAnsi="Consolas" w:cs="Consolas"/>
+                <w:b/>
+                <w:bCs/>
+                <w:sz w:val="20"/>
+              </w:rPr>
+              <w:t>DateRange</w:t>
             </w:r>
             <w:r>
               <w:rPr>
@@ -11206,7 +11388,7 @@
                 <w:bCs/>
                 <w:sz w:val="20"/>
               </w:rPr>
-              <w:t>searchName</w:t>
+              <w:t>containsTerm</w:t>
             </w:r>
             <w:r>
               <w:rPr>
@@ -11397,11 +11579,11 @@
       <w:pPr>
         <w:pStyle w:val="Heading3"/>
       </w:pPr>
-      <w:bookmarkStart w:id="29" w:name="_Toc338105362"/>
+      <w:bookmarkStart w:id="28" w:name="_Toc338551279"/>
       <w:r>
         <w:t>SearchTerms</w:t>
       </w:r>
-      <w:bookmarkEnd w:id="29"/>
+      <w:bookmarkEnd w:id="28"/>
     </w:p>
     <w:p>
       <w:r>
@@ -11416,6 +11598,7 @@
     </w:p>
     <w:p>
       <w:r>
+        <w:lastRenderedPageBreak/>
         <w:t>It holds the following attributes that can be set in the constructor:</w:t>
       </w:r>
     </w:p>
@@ -11863,7 +12046,6 @@
         </w:numPr>
       </w:pPr>
       <w:r>
-        <w:lastRenderedPageBreak/>
         <w:t>Get deadline tasks with "market" and "home" keywords: deadlineTask = true, String[] keywords = { "home", "market" }</w:t>
       </w:r>
     </w:p>
@@ -11881,6 +12063,345 @@
       <w:r>
         <w:tab/>
       </w:r>
+    </w:p>
+    <w:p>
+      <w:pPr>
+        <w:pStyle w:val="Heading3"/>
+      </w:pPr>
+      <w:bookmarkStart w:id="29" w:name="_Toc338551280"/>
+      <w:r>
+        <w:t>LogicToUi</w:t>
+      </w:r>
+      <w:bookmarkEnd w:id="29"/>
+    </w:p>
+    <w:p>
+      <w:r>
+        <w:t xml:space="preserve">The </w:t>
+      </w:r>
+      <w:r>
+        <w:t>LogicToUi</w:t>
+      </w:r>
+      <w:r>
+        <w:t xml:space="preserve"> object is a container for passing results from the executors to the UI. It is required because executors will return a multitude of different things.</w:t>
+      </w:r>
+    </w:p>
+    <w:p>
+      <w:r>
+        <w:t>It holds the following attributes that can be set in the constructors:</w:t>
+      </w:r>
+    </w:p>
+    <w:tbl>
+      <w:tblPr>
+        <w:tblStyle w:val="GridTable1Light"/>
+        <w:tblW w:w="0" w:type="auto"/>
+        <w:tblLook w:val="0420" w:firstRow="1" w:lastRow="0" w:firstColumn="0" w:lastColumn="0" w:noHBand="0" w:noVBand="1"/>
+      </w:tblPr>
+      <w:tblGrid>
+        <w:gridCol w:w="3256"/>
+        <w:gridCol w:w="5760"/>
+      </w:tblGrid>
+      <w:tr>
+        <w:trPr>
+          <w:cnfStyle w:val="100000000000" w:firstRow="1" w:lastRow="0" w:firstColumn="0" w:lastColumn="0" w:oddVBand="0" w:evenVBand="0" w:oddHBand="0" w:evenHBand="0" w:firstRowFirstColumn="0" w:firstRowLastColumn="0" w:lastRowFirstColumn="0" w:lastRowLastColumn="0"/>
+        </w:trPr>
+        <w:tc>
+          <w:tcPr>
+            <w:tcW w:w="3256" w:type="dxa"/>
+          </w:tcPr>
+          <w:p>
+            <w:pPr>
+              <w:rPr>
+                <w:sz w:val="20"/>
+              </w:rPr>
+            </w:pPr>
+            <w:r>
+              <w:rPr>
+                <w:sz w:val="20"/>
+              </w:rPr>
+              <w:t>Attribute</w:t>
+            </w:r>
+          </w:p>
+        </w:tc>
+        <w:tc>
+          <w:tcPr>
+            <w:tcW w:w="5760" w:type="dxa"/>
+          </w:tcPr>
+          <w:p>
+            <w:pPr>
+              <w:rPr>
+                <w:sz w:val="20"/>
+              </w:rPr>
+            </w:pPr>
+            <w:r>
+              <w:rPr>
+                <w:sz w:val="20"/>
+              </w:rPr>
+              <w:t>Description</w:t>
+            </w:r>
+          </w:p>
+        </w:tc>
+      </w:tr>
+      <w:tr>
+        <w:tc>
+          <w:tcPr>
+            <w:tcW w:w="3256" w:type="dxa"/>
+          </w:tcPr>
+          <w:p>
+            <w:pPr>
+              <w:rPr>
+                <w:rFonts w:ascii="Consolas" w:hAnsi="Consolas" w:cs="Consolas"/>
+                <w:sz w:val="20"/>
+              </w:rPr>
+            </w:pPr>
+            <w:r>
+              <w:rPr>
+                <w:rFonts w:ascii="Consolas" w:hAnsi="Consolas" w:cs="Consolas"/>
+                <w:sz w:val="20"/>
+              </w:rPr>
+              <w:t>output</w:t>
+            </w:r>
+            <w:r>
+              <w:rPr>
+                <w:rFonts w:ascii="Consolas" w:hAnsi="Consolas" w:cs="Consolas"/>
+                <w:sz w:val="20"/>
+              </w:rPr>
+              <w:t xml:space="preserve"> : </w:t>
+            </w:r>
+            <w:r>
+              <w:rPr>
+                <w:rFonts w:ascii="Consolas" w:hAnsi="Consolas" w:cs="Consolas"/>
+                <w:sz w:val="20"/>
+              </w:rPr>
+              <w:t>String</w:t>
+            </w:r>
+          </w:p>
+        </w:tc>
+        <w:tc>
+          <w:tcPr>
+            <w:tcW w:w="5760" w:type="dxa"/>
+          </w:tcPr>
+          <w:p>
+            <w:pPr>
+              <w:rPr>
+                <w:sz w:val="20"/>
+              </w:rPr>
+            </w:pPr>
+            <w:r>
+              <w:rPr>
+                <w:sz w:val="20"/>
+              </w:rPr>
+              <w:t>A message for the UI to display to the user</w:t>
+            </w:r>
+          </w:p>
+        </w:tc>
+      </w:tr>
+      <w:tr>
+        <w:tc>
+          <w:tcPr>
+            <w:tcW w:w="3256" w:type="dxa"/>
+          </w:tcPr>
+          <w:p>
+            <w:pPr>
+              <w:rPr>
+                <w:rFonts w:ascii="Consolas" w:hAnsi="Consolas" w:cs="Consolas"/>
+                <w:sz w:val="20"/>
+              </w:rPr>
+            </w:pPr>
+            <w:r>
+              <w:rPr>
+                <w:rFonts w:ascii="Consolas" w:hAnsi="Consolas" w:cs="Consolas"/>
+                <w:sz w:val="20"/>
+              </w:rPr>
+              <w:t>display</w:t>
+            </w:r>
+            <w:r>
+              <w:rPr>
+                <w:rFonts w:ascii="Consolas" w:hAnsi="Consolas" w:cs="Consolas"/>
+                <w:sz w:val="20"/>
+              </w:rPr>
+              <w:t xml:space="preserve"> : </w:t>
+            </w:r>
+            <w:r>
+              <w:rPr>
+                <w:rFonts w:ascii="Consolas" w:hAnsi="Consolas" w:cs="Consolas"/>
+                <w:sz w:val="20"/>
+              </w:rPr>
+              <w:t>List&lt;Task&gt;</w:t>
+            </w:r>
+          </w:p>
+        </w:tc>
+        <w:tc>
+          <w:tcPr>
+            <w:tcW w:w="5760" w:type="dxa"/>
+          </w:tcPr>
+          <w:p>
+            <w:pPr>
+              <w:rPr>
+                <w:sz w:val="20"/>
+              </w:rPr>
+            </w:pPr>
+            <w:r>
+              <w:rPr>
+                <w:sz w:val="20"/>
+              </w:rPr>
+              <w:t>A list of tasks for the UI to display to the user</w:t>
+            </w:r>
+          </w:p>
+        </w:tc>
+      </w:tr>
+      <w:tr>
+        <w:tc>
+          <w:tcPr>
+            <w:tcW w:w="3256" w:type="dxa"/>
+          </w:tcPr>
+          <w:p>
+            <w:pPr>
+              <w:rPr>
+                <w:rFonts w:ascii="Consolas" w:hAnsi="Consolas" w:cs="Consolas"/>
+                <w:sz w:val="20"/>
+              </w:rPr>
+            </w:pPr>
+            <w:r>
+              <w:rPr>
+                <w:rFonts w:ascii="Consolas" w:hAnsi="Consolas" w:cs="Consolas"/>
+                <w:sz w:val="20"/>
+              </w:rPr>
+              <w:t>filters</w:t>
+            </w:r>
+            <w:r>
+              <w:rPr>
+                <w:rFonts w:ascii="Consolas" w:hAnsi="Consolas" w:cs="Consolas"/>
+                <w:sz w:val="20"/>
+              </w:rPr>
+              <w:t xml:space="preserve"> : </w:t>
+            </w:r>
+            <w:r>
+              <w:rPr>
+                <w:rFonts w:ascii="Consolas" w:hAnsi="Consolas" w:cs="Consolas"/>
+                <w:sz w:val="20"/>
+              </w:rPr>
+              <w:t>SearchTerms</w:t>
+            </w:r>
+          </w:p>
+        </w:tc>
+        <w:tc>
+          <w:tcPr>
+            <w:tcW w:w="5760" w:type="dxa"/>
+          </w:tcPr>
+          <w:p>
+            <w:pPr>
+              <w:rPr>
+                <w:sz w:val="20"/>
+              </w:rPr>
+            </w:pPr>
+            <w:r>
+              <w:rPr>
+                <w:sz w:val="20"/>
+              </w:rPr>
+              <w:t>The search terms used to obtain the list of tasks</w:t>
+            </w:r>
+          </w:p>
+        </w:tc>
+      </w:tr>
+      <w:tr>
+        <w:tc>
+          <w:tcPr>
+            <w:tcW w:w="3256" w:type="dxa"/>
+          </w:tcPr>
+          <w:p>
+            <w:pPr>
+              <w:rPr>
+                <w:rFonts w:ascii="Consolas" w:hAnsi="Consolas" w:cs="Consolas"/>
+                <w:sz w:val="20"/>
+              </w:rPr>
+            </w:pPr>
+            <w:r>
+              <w:rPr>
+                <w:rFonts w:ascii="Consolas" w:hAnsi="Consolas" w:cs="Consolas"/>
+                <w:sz w:val="20"/>
+              </w:rPr>
+              <w:t>currentSorting</w:t>
+            </w:r>
+            <w:r>
+              <w:rPr>
+                <w:rFonts w:ascii="Consolas" w:hAnsi="Consolas" w:cs="Consolas"/>
+                <w:sz w:val="20"/>
+              </w:rPr>
+              <w:t xml:space="preserve"> : </w:t>
+            </w:r>
+            <w:r>
+              <w:rPr>
+                <w:rFonts w:ascii="Consolas" w:hAnsi="Consolas" w:cs="Consolas"/>
+                <w:sz w:val="20"/>
+              </w:rPr>
+              <w:t>SortStatus</w:t>
+            </w:r>
+          </w:p>
+        </w:tc>
+        <w:tc>
+          <w:tcPr>
+            <w:tcW w:w="5760" w:type="dxa"/>
+          </w:tcPr>
+          <w:p>
+            <w:pPr>
+              <w:rPr>
+                <w:sz w:val="20"/>
+              </w:rPr>
+            </w:pPr>
+            <w:r>
+              <w:rPr>
+                <w:sz w:val="20"/>
+              </w:rPr>
+              <w:t>The parameter used for sorting the list of tasks</w:t>
+            </w:r>
+          </w:p>
+        </w:tc>
+      </w:tr>
+      <w:tr>
+        <w:tc>
+          <w:tcPr>
+            <w:tcW w:w="3256" w:type="dxa"/>
+          </w:tcPr>
+          <w:p>
+            <w:pPr>
+              <w:rPr>
+                <w:rFonts w:ascii="Consolas" w:hAnsi="Consolas" w:cs="Consolas"/>
+                <w:sz w:val="20"/>
+              </w:rPr>
+            </w:pPr>
+            <w:r>
+              <w:rPr>
+                <w:rFonts w:ascii="Consolas" w:hAnsi="Consolas" w:cs="Consolas"/>
+                <w:sz w:val="20"/>
+              </w:rPr>
+              <w:t>sortReverse: boolean</w:t>
+            </w:r>
+          </w:p>
+        </w:tc>
+        <w:tc>
+          <w:tcPr>
+            <w:tcW w:w="5760" w:type="dxa"/>
+          </w:tcPr>
+          <w:p>
+            <w:pPr>
+              <w:rPr>
+                <w:sz w:val="20"/>
+              </w:rPr>
+            </w:pPr>
+            <w:r>
+              <w:rPr>
+                <w:sz w:val="20"/>
+              </w:rPr>
+              <w:t>Whether the sort used is in ascending or descending order</w:t>
+            </w:r>
+          </w:p>
+        </w:tc>
+      </w:tr>
+    </w:tbl>
+    <w:p>
+      <w:pPr>
+        <w:pStyle w:val="NoSpacing"/>
+      </w:pPr>
     </w:p>
     <w:sectPr>
       <w:headerReference w:type="default" r:id="rId24"/>
@@ -11953,7 +12474,7 @@
           <w:rPr>
             <w:noProof/>
           </w:rPr>
-          <w:t>16</w:t>
+          <w:t>17</w:t>
         </w:r>
         <w:r>
           <w:rPr>
@@ -14652,7 +15173,7 @@
 </file>
 
 <file path=customXml/itemProps1.xml><?xml version="1.0" encoding="utf-8"?>
-<ds:datastoreItem xmlns:ds="http://schemas.openxmlformats.org/officeDocument/2006/customXml" ds:itemID="{F9E00D34-0CE3-4D9A-B8EF-03A9E35E8057}">
+<ds:datastoreItem xmlns:ds="http://schemas.openxmlformats.org/officeDocument/2006/customXml" ds:itemID="{2054E25E-3DBF-49C5-80F4-196078E34A6A}">
   <ds:schemaRefs>
     <ds:schemaRef ds:uri="http://schemas.openxmlformats.org/officeDocument/2006/bibliography"/>
   </ds:schemaRefs>

</xml_diff>

<commit_message>
Updated Developer Guide - Change APIs in UI class to methods. - Changed inDateRange in Task to isWithinDateRange() to reflect code. - Added description in SearchTerms that it is used from Logic to UI as well.
</commit_message>
<xml_diff>
--- a/doc/[w15-2j][v0.1].docx
+++ b/doc/[w15-2j][v0.1].docx
@@ -3517,15 +3517,7 @@
     </w:p>
     <w:p>
       <w:r>
-        <w:t>Note the following formatting used for the</w:t>
-      </w:r>
-      <w:bookmarkStart w:id="9" w:name="_GoBack"/>
-      <w:r>
-        <w:t xml:space="preserve"> </w:t>
-      </w:r>
-      <w:bookmarkEnd w:id="9"/>
-      <w:r>
-        <w:t>command syntax</w:t>
+        <w:t>Note the following formatting used for the command syntax</w:t>
       </w:r>
       <w:r>
         <w:t xml:space="preserve"> descriptions below</w:t>
@@ -7200,11 +7192,11 @@
           <w:numId w:val="20"/>
         </w:numPr>
       </w:pPr>
-      <w:bookmarkStart w:id="10" w:name="_Toc338551261"/>
+      <w:bookmarkStart w:id="9" w:name="_Toc338551261"/>
       <w:r>
         <w:t>Introduction</w:t>
       </w:r>
-      <w:bookmarkEnd w:id="10"/>
+      <w:bookmarkEnd w:id="9"/>
     </w:p>
     <w:p>
       <w:r>
@@ -7225,11 +7217,11 @@
       <w:pPr>
         <w:pStyle w:val="Heading1"/>
       </w:pPr>
-      <w:bookmarkStart w:id="11" w:name="_Toc338551262"/>
+      <w:bookmarkStart w:id="10" w:name="_Toc338551262"/>
       <w:r>
         <w:t>Architecture</w:t>
       </w:r>
-      <w:bookmarkEnd w:id="11"/>
+      <w:bookmarkEnd w:id="10"/>
     </w:p>
     <w:p>
       <w:r>
@@ -7320,27 +7312,14 @@
       <w:r>
         <w:t xml:space="preserve">Figure </w:t>
       </w:r>
-      <w:r>
-        <w:fldChar w:fldCharType="begin"/>
-      </w:r>
-      <w:r>
-        <w:instrText xml:space="preserve"> SEQ Figure \* ARABIC </w:instrText>
-      </w:r>
-      <w:r>
-        <w:fldChar w:fldCharType="separate"/>
-      </w:r>
-      <w:r>
-        <w:rPr>
-          <w:noProof/>
-        </w:rPr>
-        <w:t>1</w:t>
-      </w:r>
-      <w:r>
-        <w:rPr>
-          <w:noProof/>
-        </w:rPr>
-        <w:fldChar w:fldCharType="end"/>
-      </w:r>
+      <w:fldSimple w:instr=" SEQ Figure \* ARABIC ">
+        <w:r>
+          <w:rPr>
+            <w:noProof/>
+          </w:rPr>
+          <w:t>1</w:t>
+        </w:r>
+      </w:fldSimple>
       <w:r>
         <w:t>: Architecture of DoIt!</w:t>
       </w:r>
@@ -7362,12 +7341,12 @@
       <w:pPr>
         <w:pStyle w:val="Heading1"/>
       </w:pPr>
-      <w:bookmarkStart w:id="12" w:name="_Toc338551263"/>
+      <w:bookmarkStart w:id="11" w:name="_Toc338551263"/>
       <w:r>
         <w:lastRenderedPageBreak/>
         <w:t>Understanding the command flow</w:t>
       </w:r>
-      <w:bookmarkEnd w:id="12"/>
+      <w:bookmarkEnd w:id="11"/>
     </w:p>
     <w:p>
       <w:r>
@@ -7746,27 +7725,14 @@
       <w:r>
         <w:t xml:space="preserve">Figure </w:t>
       </w:r>
-      <w:r>
-        <w:fldChar w:fldCharType="begin"/>
-      </w:r>
-      <w:r>
-        <w:instrText xml:space="preserve"> SEQ Figure \* ARABIC </w:instrText>
-      </w:r>
-      <w:r>
-        <w:fldChar w:fldCharType="separate"/>
-      </w:r>
-      <w:r>
-        <w:rPr>
-          <w:noProof/>
-        </w:rPr>
-        <w:t>2</w:t>
-      </w:r>
-      <w:r>
-        <w:rPr>
-          <w:noProof/>
-        </w:rPr>
-        <w:fldChar w:fldCharType="end"/>
-      </w:r>
+      <w:fldSimple w:instr=" SEQ Figure \* ARABIC ">
+        <w:r>
+          <w:rPr>
+            <w:noProof/>
+          </w:rPr>
+          <w:t>2</w:t>
+        </w:r>
+      </w:fldSimple>
       <w:r>
         <w:t xml:space="preserve">: Sequence Diagram for </w:t>
       </w:r>
@@ -7797,45 +7763,45 @@
       <w:pPr>
         <w:pStyle w:val="Heading1"/>
       </w:pPr>
-      <w:bookmarkStart w:id="13" w:name="_Toc338551264"/>
+      <w:bookmarkStart w:id="12" w:name="_Toc338551264"/>
       <w:r>
         <w:lastRenderedPageBreak/>
         <w:t>Components</w:t>
+      </w:r>
+      <w:bookmarkEnd w:id="12"/>
+    </w:p>
+    <w:p>
+      <w:r>
+        <w:t xml:space="preserve">With the knowledge of how the different components in DoIt! and how they interact, you can get more details about your component of interest </w:t>
+      </w:r>
+      <w:r>
+        <w:t>in this section.</w:t>
+      </w:r>
+    </w:p>
+    <w:p>
+      <w:pPr>
+        <w:pStyle w:val="Heading2"/>
+      </w:pPr>
+      <w:bookmarkStart w:id="13" w:name="_Toc338551265"/>
+      <w:r>
+        <w:t>UI</w:t>
       </w:r>
       <w:bookmarkEnd w:id="13"/>
     </w:p>
     <w:p>
       <w:r>
-        <w:t xml:space="preserve">With the knowledge of how the different components in DoIt! and how they interact, you can get more details about your component of interest </w:t>
-      </w:r>
-      <w:r>
-        <w:t>in this section.</w:t>
+        <w:t>This is the place to look for if you want to modify the user interface or develop an alternative user interface.</w:t>
       </w:r>
     </w:p>
     <w:p>
       <w:pPr>
-        <w:pStyle w:val="Heading2"/>
-      </w:pPr>
-      <w:bookmarkStart w:id="14" w:name="_Toc338551265"/>
-      <w:r>
-        <w:t>UI</w:t>
+        <w:pStyle w:val="Heading3"/>
+      </w:pPr>
+      <w:bookmarkStart w:id="14" w:name="_Toc338551266"/>
+      <w:r>
+        <w:t>Classes</w:t>
       </w:r>
       <w:bookmarkEnd w:id="14"/>
-    </w:p>
-    <w:p>
-      <w:r>
-        <w:t>This is the place to look for if you want to modify the user interface or develop an alternative user interface.</w:t>
-      </w:r>
-    </w:p>
-    <w:p>
-      <w:pPr>
-        <w:pStyle w:val="Heading3"/>
-      </w:pPr>
-      <w:bookmarkStart w:id="15" w:name="_Toc338551266"/>
-      <w:r>
-        <w:t>Classes</w:t>
-      </w:r>
-      <w:bookmarkEnd w:id="15"/>
     </w:p>
     <w:p>
       <w:r>
@@ -7956,27 +7922,14 @@
       <w:r>
         <w:t xml:space="preserve">Figure </w:t>
       </w:r>
-      <w:r>
-        <w:fldChar w:fldCharType="begin"/>
-      </w:r>
-      <w:r>
-        <w:instrText xml:space="preserve"> SEQ Figure \* ARABIC </w:instrText>
-      </w:r>
-      <w:r>
-        <w:fldChar w:fldCharType="separate"/>
-      </w:r>
-      <w:r>
-        <w:rPr>
-          <w:noProof/>
-        </w:rPr>
-        <w:t>3</w:t>
-      </w:r>
-      <w:r>
-        <w:rPr>
-          <w:noProof/>
-        </w:rPr>
-        <w:fldChar w:fldCharType="end"/>
-      </w:r>
+      <w:fldSimple w:instr=" SEQ Figure \* ARABIC ">
+        <w:r>
+          <w:rPr>
+            <w:noProof/>
+          </w:rPr>
+          <w:t>3</w:t>
+        </w:r>
+      </w:fldSimple>
       <w:r>
         <w:t>: Class Diagram for UI Component</w:t>
       </w:r>
@@ -7985,11 +7938,17 @@
       <w:pPr>
         <w:pStyle w:val="Heading3"/>
       </w:pPr>
-      <w:bookmarkStart w:id="16" w:name="_Toc338551267"/>
-      <w:r>
-        <w:t>Important APIs of the UI Abstract Class</w:t>
-      </w:r>
-      <w:bookmarkEnd w:id="16"/>
+      <w:bookmarkStart w:id="15" w:name="_Toc338551267"/>
+      <w:r>
+        <w:t xml:space="preserve">Important </w:t>
+      </w:r>
+      <w:r>
+        <w:t>Methods</w:t>
+      </w:r>
+      <w:r>
+        <w:t xml:space="preserve"> of the UI Abstract Class</w:t>
+      </w:r>
+      <w:bookmarkEnd w:id="15"/>
     </w:p>
     <w:tbl>
       <w:tblPr>
@@ -8327,7 +8286,7 @@
       <w:pPr>
         <w:pStyle w:val="Heading3"/>
       </w:pPr>
-      <w:bookmarkStart w:id="17" w:name="_Toc338551268"/>
+      <w:bookmarkStart w:id="16" w:name="_Toc338551268"/>
       <w:r>
         <w:lastRenderedPageBreak/>
         <w:t xml:space="preserve">GuiMain </w:t>
@@ -8338,7 +8297,7 @@
       <w:r>
         <w:t>ubclass</w:t>
       </w:r>
-      <w:bookmarkEnd w:id="17"/>
+      <w:bookmarkEnd w:id="16"/>
     </w:p>
     <w:p>
       <w:r>
@@ -8364,14 +8323,14 @@
       <w:pPr>
         <w:pStyle w:val="Heading3"/>
       </w:pPr>
-      <w:bookmarkStart w:id="18" w:name="_Toc338551269"/>
+      <w:bookmarkStart w:id="17" w:name="_Toc338551269"/>
       <w:r>
         <w:t>GuiQuick S</w:t>
       </w:r>
       <w:r>
         <w:t>ubclass</w:t>
       </w:r>
-      <w:bookmarkEnd w:id="18"/>
+      <w:bookmarkEnd w:id="17"/>
     </w:p>
     <w:p>
       <w:r>
@@ -8414,9 +8373,27 @@
       <w:pPr>
         <w:pStyle w:val="Heading3"/>
       </w:pPr>
-      <w:bookmarkStart w:id="19" w:name="_Toc338551270"/>
+      <w:bookmarkStart w:id="18" w:name="_Toc338551270"/>
       <w:r>
         <w:t>Cli S</w:t>
+      </w:r>
+      <w:r>
+        <w:t>ubclass</w:t>
+      </w:r>
+      <w:bookmarkEnd w:id="18"/>
+    </w:p>
+    <w:p>
+      <w:r>
+        <w:t>This subclass implements a plain-Jane command-line interface that works using standard Java I/O.</w:t>
+      </w:r>
+    </w:p>
+    <w:p>
+      <w:pPr>
+        <w:pStyle w:val="Heading3"/>
+      </w:pPr>
+      <w:bookmarkStart w:id="19" w:name="_Toc338551271"/>
+      <w:r>
+        <w:t>CliWithJline S</w:t>
       </w:r>
       <w:r>
         <w:t>ubclass</w:t>
@@ -8425,60 +8402,42 @@
     </w:p>
     <w:p>
       <w:r>
-        <w:t>This subclass implements a plain-Jane command-line interface that works using standard Java I/O.</w:t>
+        <w:t>This subclass</w:t>
+      </w:r>
+      <w:r>
+        <w:t xml:space="preserve"> extends the Cli subclass and</w:t>
+      </w:r>
+      <w:r>
+        <w:t xml:space="preserve"> implements an enhanced command-line interface that </w:t>
+      </w:r>
+      <w:r>
+        <w:t>uses</w:t>
+      </w:r>
+      <w:r>
+        <w:t xml:space="preserve"> the Jline </w:t>
+      </w:r>
+      <w:r>
+        <w:t>console library to implement features such as a command history.</w:t>
+      </w:r>
+      <w:r>
+        <w:t xml:space="preserve"> Note that the Jline library interfaces natively with the terminal of the underlying operating system, and as such does not work when a full terminal is not available, for instance in the Eclipse console.</w:t>
       </w:r>
     </w:p>
     <w:p>
-      <w:pPr>
-        <w:pStyle w:val="Heading3"/>
-      </w:pPr>
-      <w:bookmarkStart w:id="20" w:name="_Toc338551271"/>
-      <w:r>
-        <w:t>CliWithJline S</w:t>
-      </w:r>
-      <w:r>
-        <w:t>ubclass</w:t>
-      </w:r>
-      <w:bookmarkEnd w:id="20"/>
+      <w:r>
+        <w:br w:type="page"/>
+      </w:r>
     </w:p>
     <w:p>
-      <w:r>
-        <w:t>This subclass</w:t>
-      </w:r>
-      <w:r>
-        <w:t xml:space="preserve"> extends the Cli subclass and</w:t>
-      </w:r>
-      <w:r>
-        <w:t xml:space="preserve"> implements an enhanced command-line interface that </w:t>
-      </w:r>
-      <w:r>
-        <w:t>uses</w:t>
-      </w:r>
-      <w:r>
-        <w:t xml:space="preserve"> the Jline </w:t>
-      </w:r>
-      <w:r>
-        <w:t>console library to implement features such as a command history.</w:t>
-      </w:r>
-      <w:r>
-        <w:t xml:space="preserve"> Note that the Jline library interfaces natively with the terminal of the underlying operating system, and as such does not work when a full terminal is not available, for instance in the Eclipse console.</w:t>
-      </w:r>
-    </w:p>
-    <w:p>
-      <w:r>
-        <w:br w:type="page"/>
-      </w:r>
-    </w:p>
-    <w:p>
       <w:pPr>
         <w:pStyle w:val="Heading2"/>
       </w:pPr>
-      <w:bookmarkStart w:id="21" w:name="_Toc338551272"/>
+      <w:bookmarkStart w:id="20" w:name="_Toc338551272"/>
       <w:r>
         <w:lastRenderedPageBreak/>
         <w:t>Logic</w:t>
       </w:r>
-      <w:bookmarkEnd w:id="21"/>
+      <w:bookmarkEnd w:id="20"/>
     </w:p>
     <w:p>
       <w:r>
@@ -8552,27 +8511,14 @@
       <w:r>
         <w:t xml:space="preserve">Figure </w:t>
       </w:r>
-      <w:r>
-        <w:fldChar w:fldCharType="begin"/>
-      </w:r>
-      <w:r>
-        <w:instrText xml:space="preserve"> SEQ Figure \* ARABIC </w:instrText>
-      </w:r>
-      <w:r>
-        <w:fldChar w:fldCharType="separate"/>
-      </w:r>
-      <w:r>
-        <w:rPr>
-          <w:noProof/>
-        </w:rPr>
-        <w:t>4</w:t>
-      </w:r>
-      <w:r>
-        <w:rPr>
-          <w:noProof/>
-        </w:rPr>
-        <w:fldChar w:fldCharType="end"/>
-      </w:r>
+      <w:fldSimple w:instr=" SEQ Figure \* ARABIC ">
+        <w:r>
+          <w:rPr>
+            <w:noProof/>
+          </w:rPr>
+          <w:t>4</w:t>
+        </w:r>
+      </w:fldSimple>
       <w:r>
         <w:t>: Class diagram for Logic</w:t>
       </w:r>
@@ -8584,11 +8530,11 @@
       <w:pPr>
         <w:pStyle w:val="Heading3"/>
       </w:pPr>
-      <w:bookmarkStart w:id="22" w:name="_Toc338551273"/>
+      <w:bookmarkStart w:id="21" w:name="_Toc338551273"/>
       <w:r>
         <w:t>Important API</w:t>
       </w:r>
-      <w:bookmarkEnd w:id="22"/>
+      <w:bookmarkEnd w:id="21"/>
     </w:p>
     <w:p>
       <w:r>
@@ -8661,11 +8607,11 @@
       <w:pPr>
         <w:pStyle w:val="Heading3"/>
       </w:pPr>
-      <w:bookmarkStart w:id="23" w:name="_Toc338551274"/>
+      <w:bookmarkStart w:id="22" w:name="_Toc338551274"/>
       <w:r>
         <w:t>Sequence Diagram</w:t>
       </w:r>
-      <w:bookmarkEnd w:id="23"/>
+      <w:bookmarkEnd w:id="22"/>
     </w:p>
     <w:p>
       <w:pPr>
@@ -8881,27 +8827,14 @@
       <w:r>
         <w:t xml:space="preserve">Figure </w:t>
       </w:r>
-      <w:r>
-        <w:fldChar w:fldCharType="begin"/>
-      </w:r>
-      <w:r>
-        <w:instrText xml:space="preserve"> SEQ Figure \* ARABIC </w:instrText>
-      </w:r>
-      <w:r>
-        <w:fldChar w:fldCharType="separate"/>
-      </w:r>
-      <w:r>
-        <w:rPr>
-          <w:noProof/>
-        </w:rPr>
-        <w:t>5</w:t>
-      </w:r>
-      <w:r>
-        <w:rPr>
-          <w:noProof/>
-        </w:rPr>
-        <w:fldChar w:fldCharType="end"/>
-      </w:r>
+      <w:fldSimple w:instr=" SEQ Figure \* ARABIC ">
+        <w:r>
+          <w:rPr>
+            <w:noProof/>
+          </w:rPr>
+          <w:t>5</w:t>
+        </w:r>
+      </w:fldSimple>
       <w:r>
         <w:t>: Sequence Diagram showing the process of adding a task</w:t>
       </w:r>
@@ -8910,12 +8843,12 @@
       <w:pPr>
         <w:pStyle w:val="Heading2"/>
       </w:pPr>
-      <w:bookmarkStart w:id="24" w:name="_Toc338551275"/>
+      <w:bookmarkStart w:id="23" w:name="_Toc338551275"/>
       <w:r>
         <w:lastRenderedPageBreak/>
         <w:t>Storage</w:t>
       </w:r>
-      <w:bookmarkEnd w:id="24"/>
+      <w:bookmarkEnd w:id="23"/>
     </w:p>
     <w:p>
       <w:r>
@@ -8999,27 +8932,14 @@
       <w:r>
         <w:t xml:space="preserve">Figure </w:t>
       </w:r>
-      <w:r>
-        <w:fldChar w:fldCharType="begin"/>
-      </w:r>
-      <w:r>
-        <w:instrText xml:space="preserve"> SEQ Figure \* ARABIC </w:instrText>
-      </w:r>
-      <w:r>
-        <w:fldChar w:fldCharType="separate"/>
-      </w:r>
-      <w:r>
-        <w:rPr>
-          <w:noProof/>
-        </w:rPr>
-        <w:t>6</w:t>
-      </w:r>
-      <w:r>
-        <w:rPr>
-          <w:noProof/>
-        </w:rPr>
-        <w:fldChar w:fldCharType="end"/>
-      </w:r>
+      <w:fldSimple w:instr=" SEQ Figure \* ARABIC ">
+        <w:r>
+          <w:rPr>
+            <w:noProof/>
+          </w:rPr>
+          <w:t>6</w:t>
+        </w:r>
+      </w:fldSimple>
       <w:r>
         <w:t>: Class Diagram for Storage Component</w:t>
       </w:r>
@@ -9028,11 +8948,11 @@
       <w:pPr>
         <w:pStyle w:val="Heading3"/>
       </w:pPr>
-      <w:bookmarkStart w:id="25" w:name="_Toc338551276"/>
+      <w:bookmarkStart w:id="24" w:name="_Toc338551276"/>
       <w:r>
         <w:t>Database class</w:t>
       </w:r>
-      <w:bookmarkEnd w:id="25"/>
+      <w:bookmarkEnd w:id="24"/>
     </w:p>
     <w:p>
       <w:r>
@@ -10199,24 +10119,24 @@
       <w:pPr>
         <w:pStyle w:val="Heading2"/>
       </w:pPr>
-      <w:bookmarkStart w:id="26" w:name="_Toc338551277"/>
+      <w:bookmarkStart w:id="25" w:name="_Toc338551277"/>
       <w:r>
         <w:t>Shared</w:t>
       </w:r>
       <w:r>
         <w:t xml:space="preserve"> Components</w:t>
       </w:r>
-      <w:bookmarkEnd w:id="26"/>
+      <w:bookmarkEnd w:id="25"/>
     </w:p>
     <w:p>
       <w:pPr>
         <w:pStyle w:val="Heading3"/>
       </w:pPr>
-      <w:bookmarkStart w:id="27" w:name="_Toc338551278"/>
+      <w:bookmarkStart w:id="26" w:name="_Toc338551278"/>
       <w:r>
         <w:t>Task</w:t>
       </w:r>
-      <w:bookmarkEnd w:id="27"/>
+      <w:bookmarkEnd w:id="26"/>
     </w:p>
     <w:p>
       <w:r>
@@ -11317,6 +11237,15 @@
                 <w:bCs/>
                 <w:sz w:val="20"/>
               </w:rPr>
+              <w:t>Within</w:t>
+            </w:r>
+            <w:r>
+              <w:rPr>
+                <w:rFonts w:ascii="Consolas" w:hAnsi="Consolas" w:cs="Consolas"/>
+                <w:b/>
+                <w:bCs/>
+                <w:sz w:val="20"/>
+              </w:rPr>
               <w:t>DateRange</w:t>
             </w:r>
             <w:r>
@@ -11579,26 +11508,37 @@
       <w:pPr>
         <w:pStyle w:val="Heading3"/>
       </w:pPr>
-      <w:bookmarkStart w:id="28" w:name="_Toc338551279"/>
+      <w:bookmarkStart w:id="27" w:name="_Toc338551279"/>
       <w:r>
         <w:t>SearchTerms</w:t>
       </w:r>
+      <w:bookmarkEnd w:id="27"/>
+    </w:p>
+    <w:p>
+      <w:r>
+        <w:t xml:space="preserve">The SearchTerms object is a container for passing search terms. It is used by </w:t>
+      </w:r>
+      <w:r>
+        <w:t xml:space="preserve">the </w:t>
+      </w:r>
+      <w:r>
+        <w:t>list and search commands</w:t>
+      </w:r>
+      <w:r>
+        <w:t xml:space="preserve"> to pass search terms from Logic to Storage. It is also used to pass search terms from Logic </w:t>
+      </w:r>
+      <w:r>
+        <w:lastRenderedPageBreak/>
+        <w:t>to UI (through the LogicToUi class) for display purposes – for example, to notify the user on the search terms used in the current view</w:t>
+      </w:r>
+      <w:r>
+        <w:t>.</w:t>
+      </w:r>
+      <w:bookmarkStart w:id="28" w:name="_GoBack"/>
       <w:bookmarkEnd w:id="28"/>
     </w:p>
     <w:p>
       <w:r>
-        <w:t xml:space="preserve">The SearchTerms object is a container for passing search terms from Logic to Storage. It is used by </w:t>
-      </w:r>
-      <w:r>
-        <w:t xml:space="preserve">the </w:t>
-      </w:r>
-      <w:r>
-        <w:t>list and search commands.</w:t>
-      </w:r>
-    </w:p>
-    <w:p>
-      <w:r>
-        <w:lastRenderedPageBreak/>
         <w:t>It holds the following attributes that can be set in the constructor:</w:t>
       </w:r>
     </w:p>
@@ -12474,7 +12414,7 @@
           <w:rPr>
             <w:noProof/>
           </w:rPr>
-          <w:t>17</w:t>
+          <w:t>6</w:t>
         </w:r>
         <w:r>
           <w:rPr>
@@ -15173,7 +15113,7 @@
 </file>
 
 <file path=customXml/itemProps1.xml><?xml version="1.0" encoding="utf-8"?>
-<ds:datastoreItem xmlns:ds="http://schemas.openxmlformats.org/officeDocument/2006/customXml" ds:itemID="{2054E25E-3DBF-49C5-80F4-196078E34A6A}">
+<ds:datastoreItem xmlns:ds="http://schemas.openxmlformats.org/officeDocument/2006/customXml" ds:itemID="{0D737EA7-7991-465A-A217-EEE926075D31}">
   <ds:schemaRefs>
     <ds:schemaRef ds:uri="http://schemas.openxmlformats.org/officeDocument/2006/bibliography"/>
   </ds:schemaRefs>

</xml_diff>